<commit_message>
Aggiunta Diagramma degli Use Case
</commit_message>
<xml_diff>
--- a/Documentazione/Bozza RAD.docx
+++ b/Documentazione/Bozza RAD.docx
@@ -207,14 +207,7 @@
                 <w:sz w:val="24"/>
                 <w:szCs w:val="24"/>
               </w:rPr>
-              <w:t>F</w:t>
-            </w:r>
-            <w:r>
-              <w:rPr>
-                <w:sz w:val="24"/>
-                <w:szCs w:val="24"/>
-              </w:rPr>
-              <w:t xml:space="preserve"> [</w:t>
+              <w:t>F [</w:t>
             </w:r>
             <w:r>
               <w:rPr>
@@ -299,14 +292,7 @@
                 <w:sz w:val="24"/>
                 <w:szCs w:val="24"/>
               </w:rPr>
-              <w:t>F</w:t>
-            </w:r>
-            <w:r>
-              <w:rPr>
-                <w:sz w:val="24"/>
-                <w:szCs w:val="24"/>
-              </w:rPr>
-              <w:t xml:space="preserve"> [</w:t>
+              <w:t>F [</w:t>
             </w:r>
             <w:r>
               <w:rPr>
@@ -392,14 +378,7 @@
                 <w:sz w:val="24"/>
                 <w:szCs w:val="24"/>
               </w:rPr>
-              <w:t>F</w:t>
-            </w:r>
-            <w:r>
-              <w:rPr>
-                <w:sz w:val="24"/>
-                <w:szCs w:val="24"/>
-              </w:rPr>
-              <w:t xml:space="preserve"> [</w:t>
+              <w:t>F [</w:t>
             </w:r>
             <w:r>
               <w:rPr>
@@ -483,14 +462,7 @@
                 <w:sz w:val="24"/>
                 <w:szCs w:val="24"/>
               </w:rPr>
-              <w:t>F</w:t>
-            </w:r>
-            <w:r>
-              <w:rPr>
-                <w:sz w:val="24"/>
-                <w:szCs w:val="24"/>
-              </w:rPr>
-              <w:t xml:space="preserve"> [</w:t>
+              <w:t>F [</w:t>
             </w:r>
             <w:r>
               <w:rPr>
@@ -574,14 +546,7 @@
                 <w:sz w:val="24"/>
                 <w:szCs w:val="24"/>
               </w:rPr>
-              <w:t>F</w:t>
-            </w:r>
-            <w:r>
-              <w:rPr>
-                <w:sz w:val="24"/>
-                <w:szCs w:val="24"/>
-              </w:rPr>
-              <w:t xml:space="preserve"> [</w:t>
+              <w:t>F [</w:t>
             </w:r>
             <w:r>
               <w:rPr>
@@ -665,14 +630,7 @@
                 <w:sz w:val="24"/>
                 <w:szCs w:val="24"/>
               </w:rPr>
-              <w:t>F</w:t>
-            </w:r>
-            <w:r>
-              <w:rPr>
-                <w:sz w:val="24"/>
-                <w:szCs w:val="24"/>
-              </w:rPr>
-              <w:t xml:space="preserve"> [</w:t>
+              <w:t>F [</w:t>
             </w:r>
             <w:r>
               <w:rPr>
@@ -756,14 +714,7 @@
                 <w:sz w:val="24"/>
                 <w:szCs w:val="24"/>
               </w:rPr>
-              <w:t>F</w:t>
-            </w:r>
-            <w:r>
-              <w:rPr>
-                <w:sz w:val="24"/>
-                <w:szCs w:val="24"/>
-              </w:rPr>
-              <w:t xml:space="preserve"> [</w:t>
+              <w:t>F [</w:t>
             </w:r>
             <w:r>
               <w:rPr>
@@ -861,14 +812,7 @@
                 <w:sz w:val="24"/>
                 <w:szCs w:val="24"/>
               </w:rPr>
-              <w:t>F</w:t>
-            </w:r>
-            <w:r>
-              <w:rPr>
-                <w:sz w:val="24"/>
-                <w:szCs w:val="24"/>
-              </w:rPr>
-              <w:t xml:space="preserve"> [</w:t>
+              <w:t>F [</w:t>
             </w:r>
             <w:r>
               <w:rPr>
@@ -923,7 +867,23 @@
                 <w:sz w:val="24"/>
                 <w:szCs w:val="24"/>
               </w:rPr>
-              <w:t>Il sistema deve generare il report e salvarlo nella repository condivisa con il direttore di dipartimento</w:t>
+              <w:t xml:space="preserve">Il sistema deve generare il report e salvarlo nella </w:t>
+            </w:r>
+            <w:proofErr w:type="spellStart"/>
+            <w:r>
+              <w:rPr>
+                <w:sz w:val="24"/>
+                <w:szCs w:val="24"/>
+              </w:rPr>
+              <w:t>repository</w:t>
+            </w:r>
+            <w:proofErr w:type="spellEnd"/>
+            <w:r>
+              <w:rPr>
+                <w:sz w:val="24"/>
+                <w:szCs w:val="24"/>
+              </w:rPr>
+              <w:t xml:space="preserve"> condivisa con il direttore di dipartimento</w:t>
             </w:r>
           </w:p>
         </w:tc>
@@ -952,14 +912,7 @@
                 <w:sz w:val="24"/>
                 <w:szCs w:val="24"/>
               </w:rPr>
-              <w:t>F</w:t>
-            </w:r>
-            <w:r>
-              <w:rPr>
-                <w:sz w:val="24"/>
-                <w:szCs w:val="24"/>
-              </w:rPr>
-              <w:t xml:space="preserve"> [</w:t>
+              <w:t>F [</w:t>
             </w:r>
             <w:r>
               <w:rPr>
@@ -1043,14 +996,7 @@
                 <w:sz w:val="24"/>
                 <w:szCs w:val="24"/>
               </w:rPr>
-              <w:t>F</w:t>
-            </w:r>
-            <w:r>
-              <w:rPr>
-                <w:sz w:val="24"/>
-                <w:szCs w:val="24"/>
-              </w:rPr>
-              <w:t xml:space="preserve"> [</w:t>
+              <w:t>F [</w:t>
             </w:r>
             <w:r>
               <w:rPr>
@@ -1147,8 +1093,17 @@
                 <w:sz w:val="24"/>
                 <w:szCs w:val="24"/>
               </w:rPr>
-              <w:t>uno o più report tra quelli presenti nella repository</w:t>
-            </w:r>
+              <w:t xml:space="preserve">uno o più report tra quelli presenti nella </w:t>
+            </w:r>
+            <w:proofErr w:type="spellStart"/>
+            <w:r>
+              <w:rPr>
+                <w:sz w:val="24"/>
+                <w:szCs w:val="24"/>
+              </w:rPr>
+              <w:t>repository</w:t>
+            </w:r>
+            <w:proofErr w:type="spellEnd"/>
           </w:p>
         </w:tc>
       </w:tr>
@@ -1176,14 +1131,7 @@
                 <w:sz w:val="24"/>
                 <w:szCs w:val="24"/>
               </w:rPr>
-              <w:t>F</w:t>
-            </w:r>
-            <w:r>
-              <w:rPr>
-                <w:sz w:val="24"/>
-                <w:szCs w:val="24"/>
-              </w:rPr>
-              <w:t xml:space="preserve"> [</w:t>
+              <w:t>F [</w:t>
             </w:r>
             <w:r>
               <w:rPr>
@@ -1238,8 +1186,17 @@
                 <w:sz w:val="24"/>
                 <w:szCs w:val="24"/>
               </w:rPr>
-              <w:t>Il direttore di dipartimento deve poter scaricare sulla propria macchina uno o più report tra quelli presenti nella repository</w:t>
-            </w:r>
+              <w:t xml:space="preserve">Il direttore di dipartimento deve poter scaricare sulla propria macchina uno o più report tra quelli presenti nella </w:t>
+            </w:r>
+            <w:proofErr w:type="spellStart"/>
+            <w:r>
+              <w:rPr>
+                <w:sz w:val="24"/>
+                <w:szCs w:val="24"/>
+              </w:rPr>
+              <w:t>repository</w:t>
+            </w:r>
+            <w:proofErr w:type="spellEnd"/>
           </w:p>
         </w:tc>
       </w:tr>
@@ -1267,14 +1224,7 @@
                 <w:sz w:val="24"/>
                 <w:szCs w:val="24"/>
               </w:rPr>
-              <w:t>F</w:t>
-            </w:r>
-            <w:r>
-              <w:rPr>
-                <w:sz w:val="24"/>
-                <w:szCs w:val="24"/>
-              </w:rPr>
-              <w:t xml:space="preserve"> [</w:t>
+              <w:t>F [</w:t>
             </w:r>
             <w:r>
               <w:rPr>
@@ -1329,8 +1279,17 @@
                 <w:sz w:val="24"/>
                 <w:szCs w:val="24"/>
               </w:rPr>
-              <w:t>Il direttore di dipartimento dovrebbe poter ricercare un report tra quelli presenti nella repository</w:t>
-            </w:r>
+              <w:t xml:space="preserve">Il direttore di dipartimento dovrebbe poter ricercare un report tra quelli presenti nella </w:t>
+            </w:r>
+            <w:proofErr w:type="spellStart"/>
+            <w:r>
+              <w:rPr>
+                <w:sz w:val="24"/>
+                <w:szCs w:val="24"/>
+              </w:rPr>
+              <w:t>repository</w:t>
+            </w:r>
+            <w:proofErr w:type="spellEnd"/>
           </w:p>
         </w:tc>
       </w:tr>
@@ -1358,14 +1317,7 @@
                 <w:sz w:val="24"/>
                 <w:szCs w:val="24"/>
               </w:rPr>
-              <w:t>F</w:t>
-            </w:r>
-            <w:r>
-              <w:rPr>
-                <w:sz w:val="24"/>
-                <w:szCs w:val="24"/>
-              </w:rPr>
-              <w:t xml:space="preserve"> [</w:t>
+              <w:t>F [</w:t>
             </w:r>
             <w:r>
               <w:rPr>
@@ -3696,7 +3648,23 @@
                 <w:sz w:val="24"/>
                 <w:szCs w:val="24"/>
               </w:rPr>
-              <w:t>. Subito dopo elimina dalla repository tutti i Green Pass ricevuti per la validazione e avvisa Carmine che la sessione è stata terminata correttamente.</w:t>
+              <w:t xml:space="preserve">. Subito dopo elimina dalla </w:t>
+            </w:r>
+            <w:proofErr w:type="spellStart"/>
+            <w:r>
+              <w:rPr>
+                <w:sz w:val="24"/>
+                <w:szCs w:val="24"/>
+              </w:rPr>
+              <w:t>repository</w:t>
+            </w:r>
+            <w:proofErr w:type="spellEnd"/>
+            <w:r>
+              <w:rPr>
+                <w:sz w:val="24"/>
+                <w:szCs w:val="24"/>
+              </w:rPr>
+              <w:t xml:space="preserve"> tutti i Green Pass ricevuti per la validazione e avvisa Carmine che la sessione è stata terminata correttamente.</w:t>
             </w:r>
           </w:p>
         </w:tc>
@@ -5046,21 +5014,7 @@
                 <w:sz w:val="24"/>
                 <w:szCs w:val="24"/>
               </w:rPr>
-              <w:t xml:space="preserve"> </w:t>
-            </w:r>
-            <w:r>
-              <w:rPr>
-                <w:sz w:val="24"/>
-                <w:szCs w:val="24"/>
-              </w:rPr>
-              <w:t>conferma la sua scelta cliccando sul pulsante “Conferma”</w:t>
-            </w:r>
-            <w:r>
-              <w:rPr>
-                <w:sz w:val="24"/>
-                <w:szCs w:val="24"/>
-              </w:rPr>
-              <w:t>.</w:t>
+              <w:t xml:space="preserve"> conferma la sua scelta cliccando sul pulsante “Conferma”.</w:t>
             </w:r>
           </w:p>
         </w:tc>
@@ -5156,7 +5110,23 @@
                 <w:sz w:val="24"/>
                 <w:szCs w:val="24"/>
               </w:rPr>
-              <w:t xml:space="preserve">un elenco di tutti i report presenti nella repository e </w:t>
+              <w:t xml:space="preserve">un elenco di tutti i report presenti nella </w:t>
+            </w:r>
+            <w:proofErr w:type="spellStart"/>
+            <w:r>
+              <w:rPr>
+                <w:sz w:val="24"/>
+                <w:szCs w:val="24"/>
+              </w:rPr>
+              <w:t>repository</w:t>
+            </w:r>
+            <w:proofErr w:type="spellEnd"/>
+            <w:r>
+              <w:rPr>
+                <w:sz w:val="24"/>
+                <w:szCs w:val="24"/>
+              </w:rPr>
+              <w:t xml:space="preserve"> e </w:t>
             </w:r>
             <w:r>
               <w:rPr>
@@ -5364,7 +5334,23 @@
                 <w:sz w:val="24"/>
                 <w:szCs w:val="24"/>
               </w:rPr>
-              <w:t>Il sistema elimina dalla repository i report selezionati da Luisa e la avvisa che l’eliminazione è stata effettuata.</w:t>
+              <w:t xml:space="preserve">Il sistema elimina dalla </w:t>
+            </w:r>
+            <w:proofErr w:type="spellStart"/>
+            <w:r>
+              <w:rPr>
+                <w:sz w:val="24"/>
+                <w:szCs w:val="24"/>
+              </w:rPr>
+              <w:t>repository</w:t>
+            </w:r>
+            <w:proofErr w:type="spellEnd"/>
+            <w:r>
+              <w:rPr>
+                <w:sz w:val="24"/>
+                <w:szCs w:val="24"/>
+              </w:rPr>
+              <w:t xml:space="preserve"> i report selezionati da Luisa e la avvisa che l’eliminazione è stata effettuata.</w:t>
             </w:r>
           </w:p>
         </w:tc>
@@ -5501,6 +5487,7 @@
               </w:tabs>
               <w:spacing w:before="0" w:line="240" w:lineRule="auto"/>
             </w:pPr>
+            <w:proofErr w:type="spellStart"/>
             <w:r>
               <w:rPr>
                 <w:rFonts w:ascii="Calibri" w:hAnsi="Calibri"/>
@@ -5523,6 +5510,7 @@
               </w:rPr>
               <w:t>ession_Start</w:t>
             </w:r>
+            <w:proofErr w:type="spellEnd"/>
           </w:p>
         </w:tc>
         <w:tc>
@@ -5705,6 +5693,7 @@
               </w:tabs>
               <w:spacing w:before="0" w:line="240" w:lineRule="auto"/>
             </w:pPr>
+            <w:proofErr w:type="spellStart"/>
             <w:r>
               <w:rPr>
                 <w:rFonts w:ascii="Calibri" w:hAnsi="Calibri"/>
@@ -5714,7 +5703,19 @@
                 <w:szCs w:val="22"/>
                 <w:u w:color="000000"/>
               </w:rPr>
-              <w:t>Vers.</w:t>
+              <w:t>Vers</w:t>
+            </w:r>
+            <w:proofErr w:type="spellEnd"/>
+            <w:r>
+              <w:rPr>
+                <w:rFonts w:ascii="Calibri" w:hAnsi="Calibri"/>
+                <w:i/>
+                <w:iCs/>
+                <w:sz w:val="22"/>
+                <w:szCs w:val="22"/>
+                <w:u w:color="000000"/>
+              </w:rPr>
+              <w:t>.</w:t>
             </w:r>
           </w:p>
         </w:tc>
@@ -6128,8 +6129,21 @@
                 <w:szCs w:val="22"/>
                 <w:u w:color="000000"/>
               </w:rPr>
-              <w:t>Entry Condition</w:t>
-            </w:r>
+              <w:t xml:space="preserve">Entry </w:t>
+            </w:r>
+            <w:proofErr w:type="spellStart"/>
+            <w:r>
+              <w:rPr>
+                <w:rFonts w:ascii="Calibri" w:hAnsi="Calibri"/>
+                <w:b/>
+                <w:bCs/>
+                <w:sz w:val="22"/>
+                <w:szCs w:val="22"/>
+                <w:u w:color="000000"/>
+              </w:rPr>
+              <w:t>Condition</w:t>
+            </w:r>
+            <w:proofErr w:type="spellEnd"/>
           </w:p>
         </w:tc>
         <w:tc>
@@ -6226,8 +6240,21 @@
                 <w:szCs w:val="22"/>
                 <w:u w:color="000000"/>
               </w:rPr>
-              <w:t>Exit condition</w:t>
-            </w:r>
+              <w:t xml:space="preserve">Exit </w:t>
+            </w:r>
+            <w:proofErr w:type="spellStart"/>
+            <w:r>
+              <w:rPr>
+                <w:rFonts w:ascii="Calibri" w:hAnsi="Calibri"/>
+                <w:b/>
+                <w:bCs/>
+                <w:sz w:val="22"/>
+                <w:szCs w:val="22"/>
+                <w:u w:color="000000"/>
+              </w:rPr>
+              <w:t>condition</w:t>
+            </w:r>
+            <w:proofErr w:type="spellEnd"/>
           </w:p>
           <w:p>
             <w:pPr>
@@ -6344,8 +6371,21 @@
                 <w:szCs w:val="22"/>
                 <w:u w:color="000000"/>
               </w:rPr>
-              <w:t>Exit condition</w:t>
-            </w:r>
+              <w:t xml:space="preserve">Exit </w:t>
+            </w:r>
+            <w:proofErr w:type="spellStart"/>
+            <w:r>
+              <w:rPr>
+                <w:rFonts w:ascii="Calibri" w:hAnsi="Calibri"/>
+                <w:b/>
+                <w:bCs/>
+                <w:sz w:val="22"/>
+                <w:szCs w:val="22"/>
+                <w:u w:color="000000"/>
+              </w:rPr>
+              <w:t>condition</w:t>
+            </w:r>
+            <w:proofErr w:type="spellEnd"/>
           </w:p>
           <w:p>
             <w:pPr>
@@ -6364,8 +6404,19 @@
                 <w:szCs w:val="22"/>
                 <w:u w:color="000000"/>
               </w:rPr>
-              <w:t xml:space="preserve">                       On failure</w:t>
-            </w:r>
+              <w:t xml:space="preserve">                       On </w:t>
+            </w:r>
+            <w:proofErr w:type="spellStart"/>
+            <w:r>
+              <w:rPr>
+                <w:rFonts w:ascii="Calibri" w:hAnsi="Calibri"/>
+                <w:sz w:val="22"/>
+                <w:szCs w:val="22"/>
+                <w:u w:color="000000"/>
+              </w:rPr>
+              <w:t>failure</w:t>
+            </w:r>
+            <w:proofErr w:type="spellEnd"/>
           </w:p>
         </w:tc>
         <w:tc>
@@ -6454,8 +6505,21 @@
                 <w:szCs w:val="22"/>
                 <w:u w:color="000000"/>
               </w:rPr>
-              <w:t>Rilevanza/User Priority</w:t>
-            </w:r>
+              <w:t xml:space="preserve">Rilevanza/User </w:t>
+            </w:r>
+            <w:proofErr w:type="spellStart"/>
+            <w:r>
+              <w:rPr>
+                <w:rFonts w:ascii="Calibri" w:hAnsi="Calibri"/>
+                <w:b/>
+                <w:bCs/>
+                <w:sz w:val="22"/>
+                <w:szCs w:val="22"/>
+                <w:u w:color="000000"/>
+              </w:rPr>
+              <w:t>Priority</w:t>
+            </w:r>
+            <w:proofErr w:type="spellEnd"/>
           </w:p>
         </w:tc>
         <w:tc>
@@ -6635,8 +6699,21 @@
                 <w:szCs w:val="22"/>
                 <w:u w:color="000000"/>
               </w:rPr>
-              <w:t>Extension point</w:t>
-            </w:r>
+              <w:t xml:space="preserve">Extension </w:t>
+            </w:r>
+            <w:proofErr w:type="spellStart"/>
+            <w:r>
+              <w:rPr>
+                <w:rFonts w:ascii="Calibri" w:hAnsi="Calibri"/>
+                <w:b/>
+                <w:bCs/>
+                <w:sz w:val="22"/>
+                <w:szCs w:val="22"/>
+                <w:u w:color="000000"/>
+              </w:rPr>
+              <w:t>point</w:t>
+            </w:r>
+            <w:proofErr w:type="spellEnd"/>
           </w:p>
         </w:tc>
         <w:tc>
@@ -6717,6 +6794,7 @@
               </w:tabs>
               <w:spacing w:before="0" w:line="240" w:lineRule="auto"/>
             </w:pPr>
+            <w:proofErr w:type="spellStart"/>
             <w:r>
               <w:rPr>
                 <w:rFonts w:ascii="Calibri" w:hAnsi="Calibri"/>
@@ -6726,7 +6804,19 @@
                 <w:szCs w:val="22"/>
                 <w:u w:color="000000"/>
               </w:rPr>
-              <w:t>Generalization of</w:t>
+              <w:t>Generalization</w:t>
+            </w:r>
+            <w:proofErr w:type="spellEnd"/>
+            <w:r>
+              <w:rPr>
+                <w:rFonts w:ascii="Calibri" w:hAnsi="Calibri"/>
+                <w:b/>
+                <w:bCs/>
+                <w:sz w:val="22"/>
+                <w:szCs w:val="22"/>
+                <w:u w:color="000000"/>
+              </w:rPr>
+              <w:t xml:space="preserve"> of</w:t>
             </w:r>
           </w:p>
         </w:tc>
@@ -7443,6 +7533,7 @@
               </w:tabs>
               <w:spacing w:before="0" w:line="240" w:lineRule="auto"/>
             </w:pPr>
+            <w:proofErr w:type="spellStart"/>
             <w:r>
               <w:rPr>
                 <w:rFonts w:ascii="Calibri" w:hAnsi="Calibri"/>
@@ -7465,6 +7556,7 @@
               </w:rPr>
               <w:t>_Handle</w:t>
             </w:r>
+            <w:proofErr w:type="spellEnd"/>
           </w:p>
         </w:tc>
         <w:tc>
@@ -7647,6 +7739,7 @@
               </w:tabs>
               <w:spacing w:before="0" w:line="240" w:lineRule="auto"/>
             </w:pPr>
+            <w:proofErr w:type="spellStart"/>
             <w:r>
               <w:rPr>
                 <w:rFonts w:ascii="Calibri" w:hAnsi="Calibri"/>
@@ -7656,7 +7749,19 @@
                 <w:szCs w:val="22"/>
                 <w:u w:color="000000"/>
               </w:rPr>
-              <w:t>Vers.</w:t>
+              <w:t>Vers</w:t>
+            </w:r>
+            <w:proofErr w:type="spellEnd"/>
+            <w:r>
+              <w:rPr>
+                <w:rFonts w:ascii="Calibri" w:hAnsi="Calibri"/>
+                <w:i/>
+                <w:iCs/>
+                <w:sz w:val="22"/>
+                <w:szCs w:val="22"/>
+                <w:u w:color="000000"/>
+              </w:rPr>
+              <w:t>.</w:t>
             </w:r>
           </w:p>
         </w:tc>
@@ -8240,8 +8345,21 @@
                 <w:szCs w:val="22"/>
                 <w:u w:color="000000"/>
               </w:rPr>
-              <w:t>Entry Condition</w:t>
-            </w:r>
+              <w:t xml:space="preserve">Entry </w:t>
+            </w:r>
+            <w:proofErr w:type="spellStart"/>
+            <w:r>
+              <w:rPr>
+                <w:rFonts w:ascii="Calibri" w:hAnsi="Calibri"/>
+                <w:b/>
+                <w:bCs/>
+                <w:sz w:val="22"/>
+                <w:szCs w:val="22"/>
+                <w:u w:color="000000"/>
+              </w:rPr>
+              <w:t>Condition</w:t>
+            </w:r>
+            <w:proofErr w:type="spellEnd"/>
           </w:p>
         </w:tc>
         <w:tc>
@@ -8338,8 +8456,21 @@
                 <w:szCs w:val="22"/>
                 <w:u w:color="000000"/>
               </w:rPr>
-              <w:t>Exit condition</w:t>
-            </w:r>
+              <w:t xml:space="preserve">Exit </w:t>
+            </w:r>
+            <w:proofErr w:type="spellStart"/>
+            <w:r>
+              <w:rPr>
+                <w:rFonts w:ascii="Calibri" w:hAnsi="Calibri"/>
+                <w:b/>
+                <w:bCs/>
+                <w:sz w:val="22"/>
+                <w:szCs w:val="22"/>
+                <w:u w:color="000000"/>
+              </w:rPr>
+              <w:t>condition</w:t>
+            </w:r>
+            <w:proofErr w:type="spellEnd"/>
           </w:p>
           <w:p>
             <w:pPr>
@@ -8460,8 +8591,21 @@
                 <w:szCs w:val="22"/>
                 <w:u w:color="000000"/>
               </w:rPr>
-              <w:t>Exit condition</w:t>
-            </w:r>
+              <w:t xml:space="preserve">Exit </w:t>
+            </w:r>
+            <w:proofErr w:type="spellStart"/>
+            <w:r>
+              <w:rPr>
+                <w:rFonts w:ascii="Calibri" w:hAnsi="Calibri"/>
+                <w:b/>
+                <w:bCs/>
+                <w:sz w:val="22"/>
+                <w:szCs w:val="22"/>
+                <w:u w:color="000000"/>
+              </w:rPr>
+              <w:t>condition</w:t>
+            </w:r>
+            <w:proofErr w:type="spellEnd"/>
           </w:p>
           <w:p>
             <w:pPr>
@@ -8480,8 +8624,19 @@
                 <w:szCs w:val="22"/>
                 <w:u w:color="000000"/>
               </w:rPr>
-              <w:t xml:space="preserve">                       On failure</w:t>
-            </w:r>
+              <w:t xml:space="preserve">                       On </w:t>
+            </w:r>
+            <w:proofErr w:type="spellStart"/>
+            <w:r>
+              <w:rPr>
+                <w:rFonts w:ascii="Calibri" w:hAnsi="Calibri"/>
+                <w:sz w:val="22"/>
+                <w:szCs w:val="22"/>
+                <w:u w:color="000000"/>
+              </w:rPr>
+              <w:t>failure</w:t>
+            </w:r>
+            <w:proofErr w:type="spellEnd"/>
           </w:p>
         </w:tc>
         <w:tc>
@@ -8570,8 +8725,21 @@
                 <w:szCs w:val="22"/>
                 <w:u w:color="000000"/>
               </w:rPr>
-              <w:t>Rilevanza/User Priority</w:t>
-            </w:r>
+              <w:t xml:space="preserve">Rilevanza/User </w:t>
+            </w:r>
+            <w:proofErr w:type="spellStart"/>
+            <w:r>
+              <w:rPr>
+                <w:rFonts w:ascii="Calibri" w:hAnsi="Calibri"/>
+                <w:b/>
+                <w:bCs/>
+                <w:sz w:val="22"/>
+                <w:szCs w:val="22"/>
+                <w:u w:color="000000"/>
+              </w:rPr>
+              <w:t>Priority</w:t>
+            </w:r>
+            <w:proofErr w:type="spellEnd"/>
           </w:p>
         </w:tc>
         <w:tc>
@@ -8751,8 +8919,21 @@
                 <w:szCs w:val="22"/>
                 <w:u w:color="000000"/>
               </w:rPr>
-              <w:t>Extension point</w:t>
-            </w:r>
+              <w:t xml:space="preserve">Extension </w:t>
+            </w:r>
+            <w:proofErr w:type="spellStart"/>
+            <w:r>
+              <w:rPr>
+                <w:rFonts w:ascii="Calibri" w:hAnsi="Calibri"/>
+                <w:b/>
+                <w:bCs/>
+                <w:sz w:val="22"/>
+                <w:szCs w:val="22"/>
+                <w:u w:color="000000"/>
+              </w:rPr>
+              <w:t>point</w:t>
+            </w:r>
+            <w:proofErr w:type="spellEnd"/>
           </w:p>
         </w:tc>
         <w:tc>
@@ -8833,6 +9014,7 @@
               </w:tabs>
               <w:spacing w:before="0" w:line="240" w:lineRule="auto"/>
             </w:pPr>
+            <w:proofErr w:type="spellStart"/>
             <w:r>
               <w:rPr>
                 <w:rFonts w:ascii="Calibri" w:hAnsi="Calibri"/>
@@ -8842,7 +9024,19 @@
                 <w:szCs w:val="22"/>
                 <w:u w:color="000000"/>
               </w:rPr>
-              <w:t>Generalization of</w:t>
+              <w:t>Generalization</w:t>
+            </w:r>
+            <w:proofErr w:type="spellEnd"/>
+            <w:r>
+              <w:rPr>
+                <w:rFonts w:ascii="Calibri" w:hAnsi="Calibri"/>
+                <w:b/>
+                <w:bCs/>
+                <w:sz w:val="22"/>
+                <w:szCs w:val="22"/>
+                <w:u w:color="000000"/>
+              </w:rPr>
+              <w:t xml:space="preserve"> of</w:t>
             </w:r>
           </w:p>
         </w:tc>
@@ -9065,8 +9259,9 @@
                 <w:szCs w:val="22"/>
                 <w:u w:color="000000"/>
               </w:rPr>
-              <w:t>Richiama lo Use Case UC_</w:t>
-            </w:r>
+              <w:t xml:space="preserve">Richiama lo Use Case </w:t>
+            </w:r>
+            <w:proofErr w:type="spellStart"/>
             <w:r>
               <w:rPr>
                 <w:rFonts w:ascii="Calibri" w:hAnsi="Calibri"/>
@@ -9074,8 +9269,18 @@
                 <w:szCs w:val="22"/>
                 <w:u w:color="000000"/>
               </w:rPr>
+              <w:t>UC_</w:t>
+            </w:r>
+            <w:r>
+              <w:rPr>
+                <w:rFonts w:ascii="Calibri" w:hAnsi="Calibri"/>
+                <w:sz w:val="22"/>
+                <w:szCs w:val="22"/>
+                <w:u w:color="000000"/>
+              </w:rPr>
               <w:t>Session_Start</w:t>
             </w:r>
+            <w:proofErr w:type="spellEnd"/>
             <w:r>
               <w:rPr>
                 <w:rFonts w:ascii="Calibri" w:hAnsi="Calibri"/>
@@ -9121,6 +9326,7 @@
                 <w:szCs w:val="22"/>
                 <w:u w:color="000000"/>
               </w:rPr>
+              <w:lastRenderedPageBreak/>
               <w:t>2</w:t>
             </w:r>
           </w:p>
@@ -9207,6 +9413,7 @@
               </w:rPr>
               <w:t xml:space="preserve">Invoca lo Use Case </w:t>
             </w:r>
+            <w:proofErr w:type="spellStart"/>
             <w:r>
               <w:rPr>
                 <w:rFonts w:ascii="Calibri" w:hAnsi="Calibri"/>
@@ -9216,6 +9423,7 @@
               </w:rPr>
               <w:t>UC_Session_SGP</w:t>
             </w:r>
+            <w:proofErr w:type="spellEnd"/>
           </w:p>
         </w:tc>
       </w:tr>
@@ -9258,7 +9466,6 @@
                 <w:szCs w:val="22"/>
                 <w:u w:color="000000"/>
               </w:rPr>
-              <w:lastRenderedPageBreak/>
               <w:t>3</w:t>
             </w:r>
           </w:p>
@@ -9495,8 +9702,9 @@
                 <w:szCs w:val="22"/>
                 <w:u w:color="000000"/>
               </w:rPr>
-              <w:t>Visualizza l’esito e invoca lo Use Case UC_</w:t>
-            </w:r>
+              <w:t xml:space="preserve">Visualizza l’esito e invoca lo Use Case </w:t>
+            </w:r>
+            <w:proofErr w:type="spellStart"/>
             <w:r>
               <w:rPr>
                 <w:rFonts w:ascii="Calibri" w:hAnsi="Calibri"/>
@@ -9504,8 +9712,18 @@
                 <w:szCs w:val="22"/>
                 <w:u w:color="000000"/>
               </w:rPr>
+              <w:t>UC_</w:t>
+            </w:r>
+            <w:r>
+              <w:rPr>
+                <w:rFonts w:ascii="Calibri" w:hAnsi="Calibri"/>
+                <w:sz w:val="22"/>
+                <w:szCs w:val="22"/>
+                <w:u w:color="000000"/>
+              </w:rPr>
               <w:t>Session_End</w:t>
             </w:r>
+            <w:proofErr w:type="spellEnd"/>
             <w:r>
               <w:rPr>
                 <w:rFonts w:ascii="Calibri" w:hAnsi="Calibri"/>
@@ -9802,8 +10020,19 @@
                 <w:szCs w:val="22"/>
                 <w:u w:color="000000"/>
               </w:rPr>
-              <w:t>Invoca lo Use Case UC_Session_DR</w:t>
-            </w:r>
+              <w:t xml:space="preserve">Invoca lo Use Case </w:t>
+            </w:r>
+            <w:proofErr w:type="spellStart"/>
+            <w:r>
+              <w:rPr>
+                <w:rFonts w:ascii="Calibri" w:hAnsi="Calibri"/>
+                <w:sz w:val="22"/>
+                <w:szCs w:val="22"/>
+                <w:u w:color="000000"/>
+              </w:rPr>
+              <w:t>UC_Session_DR</w:t>
+            </w:r>
+            <w:proofErr w:type="spellEnd"/>
           </w:p>
         </w:tc>
       </w:tr>
@@ -10000,7 +10229,27 @@
                 <w:szCs w:val="22"/>
                 <w:u w:color="000000"/>
               </w:rPr>
-              <w:t>Mostra al docente una notifica di errore in merito alla validazione di questo Green Pass con la dicitura “Errore Validazione” ed elimina tale Green Pass dalla repository.</w:t>
+              <w:t xml:space="preserve">Mostra al docente una notifica di errore in merito alla validazione di questo Green Pass con la dicitura “Errore Validazione” ed elimina tale Green Pass dalla </w:t>
+            </w:r>
+            <w:proofErr w:type="spellStart"/>
+            <w:r>
+              <w:rPr>
+                <w:rFonts w:ascii="Calibri" w:hAnsi="Calibri"/>
+                <w:sz w:val="22"/>
+                <w:szCs w:val="22"/>
+                <w:u w:color="000000"/>
+              </w:rPr>
+              <w:t>repository</w:t>
+            </w:r>
+            <w:proofErr w:type="spellEnd"/>
+            <w:r>
+              <w:rPr>
+                <w:rFonts w:ascii="Calibri" w:hAnsi="Calibri"/>
+                <w:sz w:val="22"/>
+                <w:szCs w:val="22"/>
+                <w:u w:color="000000"/>
+              </w:rPr>
+              <w:t>.</w:t>
             </w:r>
           </w:p>
         </w:tc>
@@ -10092,6 +10341,7 @@
                 <w:bCs/>
               </w:rPr>
             </w:pPr>
+            <w:proofErr w:type="spellStart"/>
             <w:r>
               <w:rPr>
                 <w:bCs/>
@@ -10116,6 +10366,7 @@
               </w:rPr>
               <w:t>GP</w:t>
             </w:r>
+            <w:proofErr w:type="spellEnd"/>
           </w:p>
         </w:tc>
         <w:tc>
@@ -10233,13 +10484,23 @@
                 <w:iCs/>
               </w:rPr>
             </w:pPr>
+            <w:proofErr w:type="spellStart"/>
             <w:r>
               <w:rPr>
                 <w:bCs/>
                 <w:i/>
                 <w:iCs/>
               </w:rPr>
-              <w:t>Vers.</w:t>
+              <w:t>Vers</w:t>
+            </w:r>
+            <w:proofErr w:type="spellEnd"/>
+            <w:r>
+              <w:rPr>
+                <w:bCs/>
+                <w:i/>
+                <w:iCs/>
+              </w:rPr>
+              <w:t>.</w:t>
             </w:r>
           </w:p>
         </w:tc>
@@ -10512,8 +10773,17 @@
                 <w:b/>
                 <w:bCs/>
               </w:rPr>
-              <w:t>Entry Condition</w:t>
-            </w:r>
+              <w:t xml:space="preserve">Entry </w:t>
+            </w:r>
+            <w:proofErr w:type="spellStart"/>
+            <w:r>
+              <w:rPr>
+                <w:b/>
+                <w:bCs/>
+              </w:rPr>
+              <w:t>Condition</w:t>
+            </w:r>
+            <w:proofErr w:type="spellEnd"/>
           </w:p>
         </w:tc>
         <w:tc>
@@ -10523,7 +10793,15 @@
           </w:tcPr>
           <w:p>
             <w:r>
-              <w:t>Ricezione del QRCode da scansionare</w:t>
+              <w:t xml:space="preserve">Ricezione del </w:t>
+            </w:r>
+            <w:proofErr w:type="spellStart"/>
+            <w:r>
+              <w:t>QRCode</w:t>
+            </w:r>
+            <w:proofErr w:type="spellEnd"/>
+            <w:r>
+              <w:t xml:space="preserve"> da scansionare</w:t>
             </w:r>
           </w:p>
         </w:tc>
@@ -10549,8 +10827,17 @@
                 <w:b/>
                 <w:bCs/>
               </w:rPr>
-              <w:t>Exit condition</w:t>
-            </w:r>
+              <w:t xml:space="preserve">Exit </w:t>
+            </w:r>
+            <w:proofErr w:type="spellStart"/>
+            <w:r>
+              <w:rPr>
+                <w:b/>
+                <w:bCs/>
+              </w:rPr>
+              <w:t>condition</w:t>
+            </w:r>
+            <w:proofErr w:type="spellEnd"/>
           </w:p>
           <w:p>
             <w:r>
@@ -10597,13 +10884,27 @@
                 <w:b/>
                 <w:bCs/>
               </w:rPr>
-              <w:t>Exit condition</w:t>
-            </w:r>
-          </w:p>
-          <w:p>
-            <w:r>
-              <w:t xml:space="preserve">                       On failure</w:t>
-            </w:r>
+              <w:t xml:space="preserve">Exit </w:t>
+            </w:r>
+            <w:proofErr w:type="spellStart"/>
+            <w:r>
+              <w:rPr>
+                <w:b/>
+                <w:bCs/>
+              </w:rPr>
+              <w:t>condition</w:t>
+            </w:r>
+            <w:proofErr w:type="spellEnd"/>
+          </w:p>
+          <w:p>
+            <w:r>
+              <w:t xml:space="preserve">                       On </w:t>
+            </w:r>
+            <w:proofErr w:type="spellStart"/>
+            <w:r>
+              <w:t>failure</w:t>
+            </w:r>
+            <w:proofErr w:type="spellEnd"/>
           </w:p>
         </w:tc>
         <w:tc>
@@ -10643,8 +10944,17 @@
                 <w:b/>
                 <w:bCs/>
               </w:rPr>
-              <w:t>/User Priority</w:t>
-            </w:r>
+              <w:t xml:space="preserve">/User </w:t>
+            </w:r>
+            <w:proofErr w:type="spellStart"/>
+            <w:r>
+              <w:rPr>
+                <w:b/>
+                <w:bCs/>
+              </w:rPr>
+              <w:t>Priority</w:t>
+            </w:r>
+            <w:proofErr w:type="spellEnd"/>
           </w:p>
         </w:tc>
         <w:tc>
@@ -10717,8 +11027,18 @@
                 <w:b/>
                 <w:bCs/>
               </w:rPr>
-              <w:t>Extension point</w:t>
-            </w:r>
+              <w:t xml:space="preserve">Extension </w:t>
+            </w:r>
+            <w:proofErr w:type="spellStart"/>
+            <w:r>
+              <w:rPr>
+                <w:rFonts w:ascii="Calibri" w:eastAsia="Calibri" w:hAnsi="Calibri" w:cs="Times New Roman"/>
+                <w:b/>
+                <w:bCs/>
+              </w:rPr>
+              <w:t>point</w:t>
+            </w:r>
+            <w:proofErr w:type="spellEnd"/>
           </w:p>
         </w:tc>
         <w:tc>
@@ -10754,13 +11074,23 @@
                 <w:bCs/>
               </w:rPr>
             </w:pPr>
+            <w:proofErr w:type="spellStart"/>
             <w:r>
               <w:rPr>
                 <w:rFonts w:ascii="Calibri" w:eastAsia="Calibri" w:hAnsi="Calibri" w:cs="Times New Roman"/>
                 <w:b/>
                 <w:bCs/>
               </w:rPr>
-              <w:t>Generalization of</w:t>
+              <w:t>Generalization</w:t>
+            </w:r>
+            <w:proofErr w:type="spellEnd"/>
+            <w:r>
+              <w:rPr>
+                <w:rFonts w:ascii="Calibri" w:eastAsia="Calibri" w:hAnsi="Calibri" w:cs="Times New Roman"/>
+                <w:b/>
+                <w:bCs/>
+              </w:rPr>
+              <w:t xml:space="preserve"> of</w:t>
             </w:r>
           </w:p>
         </w:tc>
@@ -11128,6 +11458,7 @@
                 <w:b/>
                 <w:bCs/>
               </w:rPr>
+              <w:lastRenderedPageBreak/>
               <w:t>4.a1</w:t>
             </w:r>
           </w:p>
@@ -11172,17 +11503,10 @@
               <w:t>allo studente</w:t>
             </w:r>
             <w:r>
-              <w:t xml:space="preserve"> i</w:t>
-            </w:r>
-            <w:r>
-              <w:t>l mancato invio del file</w:t>
-            </w:r>
-            <w:r>
-              <w:t xml:space="preserve"> tramite un messaggio di errore </w:t>
-            </w:r>
-            <w:r>
-              <w:lastRenderedPageBreak/>
-              <w:t>a schermo.</w:t>
+              <w:t xml:space="preserve"> il mancato invio del file</w:t>
+            </w:r>
+            <w:r>
+              <w:t xml:space="preserve"> tramite un messaggio di errore a schermo.</w:t>
             </w:r>
           </w:p>
         </w:tc>
@@ -11205,7 +11529,6 @@
                 <w:b/>
                 <w:bCs/>
               </w:rPr>
-              <w:lastRenderedPageBreak/>
               <w:t>4.a2</w:t>
             </w:r>
           </w:p>
@@ -11463,8 +11786,17 @@
                 <w:b/>
                 <w:bCs/>
               </w:rPr>
-              <w:t>Special Requirements</w:t>
-            </w:r>
+              <w:t xml:space="preserve">Special </w:t>
+            </w:r>
+            <w:proofErr w:type="spellStart"/>
+            <w:r>
+              <w:rPr>
+                <w:b/>
+                <w:bCs/>
+              </w:rPr>
+              <w:t>Requirements</w:t>
+            </w:r>
+            <w:proofErr w:type="spellEnd"/>
           </w:p>
         </w:tc>
         <w:tc>
@@ -11618,6 +11950,7 @@
                 <w:bCs/>
               </w:rPr>
             </w:pPr>
+            <w:proofErr w:type="spellStart"/>
             <w:r>
               <w:rPr>
                 <w:bCs/>
@@ -11642,6 +11975,7 @@
               </w:rPr>
               <w:t>_End</w:t>
             </w:r>
+            <w:proofErr w:type="spellEnd"/>
           </w:p>
         </w:tc>
         <w:tc>
@@ -11759,13 +12093,23 @@
                 <w:iCs/>
               </w:rPr>
             </w:pPr>
+            <w:proofErr w:type="spellStart"/>
             <w:r>
               <w:rPr>
                 <w:bCs/>
                 <w:i/>
                 <w:iCs/>
               </w:rPr>
-              <w:t>Vers.</w:t>
+              <w:t>Vers</w:t>
+            </w:r>
+            <w:proofErr w:type="spellEnd"/>
+            <w:r>
+              <w:rPr>
+                <w:bCs/>
+                <w:i/>
+                <w:iCs/>
+              </w:rPr>
+              <w:t>.</w:t>
             </w:r>
           </w:p>
         </w:tc>
@@ -12046,8 +12390,17 @@
                 <w:b/>
                 <w:bCs/>
               </w:rPr>
-              <w:t>Entry Condition</w:t>
-            </w:r>
+              <w:t xml:space="preserve">Entry </w:t>
+            </w:r>
+            <w:proofErr w:type="spellStart"/>
+            <w:r>
+              <w:rPr>
+                <w:b/>
+                <w:bCs/>
+              </w:rPr>
+              <w:t>Condition</w:t>
+            </w:r>
+            <w:proofErr w:type="spellEnd"/>
           </w:p>
         </w:tc>
         <w:tc>
@@ -12088,8 +12441,17 @@
                 <w:b/>
                 <w:bCs/>
               </w:rPr>
-              <w:t>Exit condition</w:t>
-            </w:r>
+              <w:t xml:space="preserve">Exit </w:t>
+            </w:r>
+            <w:proofErr w:type="spellStart"/>
+            <w:r>
+              <w:rPr>
+                <w:b/>
+                <w:bCs/>
+              </w:rPr>
+              <w:t>condition</w:t>
+            </w:r>
+            <w:proofErr w:type="spellEnd"/>
           </w:p>
           <w:p>
             <w:r>
@@ -12133,13 +12495,27 @@
                 <w:b/>
                 <w:bCs/>
               </w:rPr>
-              <w:t>Exit condition</w:t>
-            </w:r>
-          </w:p>
-          <w:p>
-            <w:r>
-              <w:t xml:space="preserve">                       On failure</w:t>
-            </w:r>
+              <w:t xml:space="preserve">Exit </w:t>
+            </w:r>
+            <w:proofErr w:type="spellStart"/>
+            <w:r>
+              <w:rPr>
+                <w:b/>
+                <w:bCs/>
+              </w:rPr>
+              <w:t>condition</w:t>
+            </w:r>
+            <w:proofErr w:type="spellEnd"/>
+          </w:p>
+          <w:p>
+            <w:r>
+              <w:t xml:space="preserve">                       On </w:t>
+            </w:r>
+            <w:proofErr w:type="spellStart"/>
+            <w:r>
+              <w:t>failure</w:t>
+            </w:r>
+            <w:proofErr w:type="spellEnd"/>
           </w:p>
         </w:tc>
         <w:tc>
@@ -12179,8 +12555,17 @@
                 <w:b/>
                 <w:bCs/>
               </w:rPr>
-              <w:t>/User Priority</w:t>
-            </w:r>
+              <w:t xml:space="preserve">/User </w:t>
+            </w:r>
+            <w:proofErr w:type="spellStart"/>
+            <w:r>
+              <w:rPr>
+                <w:b/>
+                <w:bCs/>
+              </w:rPr>
+              <w:t>Priority</w:t>
+            </w:r>
+            <w:proofErr w:type="spellEnd"/>
           </w:p>
         </w:tc>
         <w:tc>
@@ -12262,8 +12647,18 @@
                 <w:b/>
                 <w:bCs/>
               </w:rPr>
-              <w:t>Extension point</w:t>
-            </w:r>
+              <w:t xml:space="preserve">Extension </w:t>
+            </w:r>
+            <w:proofErr w:type="spellStart"/>
+            <w:r>
+              <w:rPr>
+                <w:rFonts w:ascii="Calibri" w:eastAsia="Calibri" w:hAnsi="Calibri" w:cs="Times New Roman"/>
+                <w:b/>
+                <w:bCs/>
+              </w:rPr>
+              <w:t>point</w:t>
+            </w:r>
+            <w:proofErr w:type="spellEnd"/>
           </w:p>
         </w:tc>
         <w:tc>
@@ -12304,13 +12699,23 @@
                 <w:bCs/>
               </w:rPr>
             </w:pPr>
+            <w:proofErr w:type="spellStart"/>
             <w:r>
               <w:rPr>
                 <w:rFonts w:ascii="Calibri" w:eastAsia="Calibri" w:hAnsi="Calibri" w:cs="Times New Roman"/>
                 <w:b/>
                 <w:bCs/>
               </w:rPr>
-              <w:t>Generalization of</w:t>
+              <w:t>Generalization</w:t>
+            </w:r>
+            <w:proofErr w:type="spellEnd"/>
+            <w:r>
+              <w:rPr>
+                <w:rFonts w:ascii="Calibri" w:eastAsia="Calibri" w:hAnsi="Calibri" w:cs="Times New Roman"/>
+                <w:b/>
+                <w:bCs/>
+              </w:rPr>
+              <w:t xml:space="preserve"> of</w:t>
             </w:r>
           </w:p>
         </w:tc>
@@ -12768,6 +13173,7 @@
                 <w:bCs/>
               </w:rPr>
             </w:pPr>
+            <w:proofErr w:type="spellStart"/>
             <w:r>
               <w:rPr>
                 <w:bCs/>
@@ -12792,6 +13198,7 @@
               </w:rPr>
               <w:t>_DR</w:t>
             </w:r>
+            <w:proofErr w:type="spellEnd"/>
           </w:p>
         </w:tc>
         <w:tc>
@@ -12911,13 +13318,23 @@
                 <w:iCs/>
               </w:rPr>
             </w:pPr>
+            <w:proofErr w:type="spellStart"/>
             <w:r>
               <w:rPr>
                 <w:bCs/>
                 <w:i/>
                 <w:iCs/>
               </w:rPr>
-              <w:t>Vers.</w:t>
+              <w:t>Vers</w:t>
+            </w:r>
+            <w:proofErr w:type="spellEnd"/>
+            <w:r>
+              <w:rPr>
+                <w:bCs/>
+                <w:i/>
+                <w:iCs/>
+              </w:rPr>
+              <w:t>.</w:t>
             </w:r>
           </w:p>
         </w:tc>
@@ -13207,8 +13624,17 @@
                 <w:b/>
                 <w:bCs/>
               </w:rPr>
-              <w:t>Entry Condition</w:t>
-            </w:r>
+              <w:t xml:space="preserve">Entry </w:t>
+            </w:r>
+            <w:proofErr w:type="spellStart"/>
+            <w:r>
+              <w:rPr>
+                <w:b/>
+                <w:bCs/>
+              </w:rPr>
+              <w:t>Condition</w:t>
+            </w:r>
+            <w:proofErr w:type="spellEnd"/>
           </w:p>
         </w:tc>
         <w:tc>
@@ -13249,8 +13675,17 @@
                 <w:b/>
                 <w:bCs/>
               </w:rPr>
-              <w:t>Exit condition</w:t>
-            </w:r>
+              <w:t xml:space="preserve">Exit </w:t>
+            </w:r>
+            <w:proofErr w:type="spellStart"/>
+            <w:r>
+              <w:rPr>
+                <w:b/>
+                <w:bCs/>
+              </w:rPr>
+              <w:t>condition</w:t>
+            </w:r>
+            <w:proofErr w:type="spellEnd"/>
           </w:p>
           <w:p>
             <w:r>
@@ -13294,13 +13729,27 @@
                 <w:b/>
                 <w:bCs/>
               </w:rPr>
-              <w:t>Exit condition</w:t>
-            </w:r>
-          </w:p>
-          <w:p>
-            <w:r>
-              <w:t xml:space="preserve">                       On failure</w:t>
-            </w:r>
+              <w:t xml:space="preserve">Exit </w:t>
+            </w:r>
+            <w:proofErr w:type="spellStart"/>
+            <w:r>
+              <w:rPr>
+                <w:b/>
+                <w:bCs/>
+              </w:rPr>
+              <w:t>condition</w:t>
+            </w:r>
+            <w:proofErr w:type="spellEnd"/>
+          </w:p>
+          <w:p>
+            <w:r>
+              <w:t xml:space="preserve">                       On </w:t>
+            </w:r>
+            <w:proofErr w:type="spellStart"/>
+            <w:r>
+              <w:t>failure</w:t>
+            </w:r>
+            <w:proofErr w:type="spellEnd"/>
           </w:p>
         </w:tc>
         <w:tc>
@@ -13340,8 +13789,17 @@
                 <w:b/>
                 <w:bCs/>
               </w:rPr>
-              <w:t>/User Priority</w:t>
-            </w:r>
+              <w:t xml:space="preserve">/User </w:t>
+            </w:r>
+            <w:proofErr w:type="spellStart"/>
+            <w:r>
+              <w:rPr>
+                <w:b/>
+                <w:bCs/>
+              </w:rPr>
+              <w:t>Priority</w:t>
+            </w:r>
+            <w:proofErr w:type="spellEnd"/>
           </w:p>
         </w:tc>
         <w:tc>
@@ -13423,8 +13881,18 @@
                 <w:b/>
                 <w:bCs/>
               </w:rPr>
-              <w:t>Extension point</w:t>
-            </w:r>
+              <w:t xml:space="preserve">Extension </w:t>
+            </w:r>
+            <w:proofErr w:type="spellStart"/>
+            <w:r>
+              <w:rPr>
+                <w:rFonts w:ascii="Calibri" w:eastAsia="Calibri" w:hAnsi="Calibri" w:cs="Times New Roman"/>
+                <w:b/>
+                <w:bCs/>
+              </w:rPr>
+              <w:t>point</w:t>
+            </w:r>
+            <w:proofErr w:type="spellEnd"/>
           </w:p>
         </w:tc>
         <w:tc>
@@ -13465,13 +13933,23 @@
                 <w:bCs/>
               </w:rPr>
             </w:pPr>
+            <w:proofErr w:type="spellStart"/>
             <w:r>
               <w:rPr>
                 <w:rFonts w:ascii="Calibri" w:eastAsia="Calibri" w:hAnsi="Calibri" w:cs="Times New Roman"/>
                 <w:b/>
                 <w:bCs/>
               </w:rPr>
-              <w:t>Generalization of</w:t>
+              <w:t>Generalization</w:t>
+            </w:r>
+            <w:proofErr w:type="spellEnd"/>
+            <w:r>
+              <w:rPr>
+                <w:rFonts w:ascii="Calibri" w:eastAsia="Calibri" w:hAnsi="Calibri" w:cs="Times New Roman"/>
+                <w:b/>
+                <w:bCs/>
+              </w:rPr>
+              <w:t xml:space="preserve"> of</w:t>
             </w:r>
           </w:p>
         </w:tc>
@@ -13766,6 +14244,7 @@
                 <w:b/>
                 <w:bCs/>
               </w:rPr>
+              <w:lastRenderedPageBreak/>
               <w:t>3</w:t>
             </w:r>
             <w:r>
@@ -13793,7 +14272,6 @@
                 <w:b/>
                 <w:bCs/>
               </w:rPr>
-              <w:lastRenderedPageBreak/>
               <w:t>Docente:</w:t>
             </w:r>
           </w:p>
@@ -13806,7 +14284,6 @@
           </w:tcPr>
           <w:p>
             <w:r>
-              <w:lastRenderedPageBreak/>
               <w:t>Clicca sul pulsante di annulla</w:t>
             </w:r>
           </w:p>
@@ -14137,6 +14614,7 @@
                 <w:bCs/>
               </w:rPr>
             </w:pPr>
+            <w:proofErr w:type="spellStart"/>
             <w:r>
               <w:rPr>
                 <w:bCs/>
@@ -14153,6 +14631,7 @@
               </w:rPr>
               <w:t>Report_Search</w:t>
             </w:r>
+            <w:proofErr w:type="spellEnd"/>
           </w:p>
         </w:tc>
         <w:tc>
@@ -14270,13 +14749,23 @@
                 <w:iCs/>
               </w:rPr>
             </w:pPr>
+            <w:proofErr w:type="spellStart"/>
             <w:r>
               <w:rPr>
                 <w:bCs/>
                 <w:i/>
                 <w:iCs/>
               </w:rPr>
-              <w:t>Vers.</w:t>
+              <w:t>Vers</w:t>
+            </w:r>
+            <w:proofErr w:type="spellEnd"/>
+            <w:r>
+              <w:rPr>
+                <w:bCs/>
+                <w:i/>
+                <w:iCs/>
+              </w:rPr>
+              <w:t>.</w:t>
             </w:r>
           </w:p>
         </w:tc>
@@ -14549,8 +15038,17 @@
                 <w:b/>
                 <w:bCs/>
               </w:rPr>
-              <w:t>Entry Condition</w:t>
-            </w:r>
+              <w:t xml:space="preserve">Entry </w:t>
+            </w:r>
+            <w:proofErr w:type="spellStart"/>
+            <w:r>
+              <w:rPr>
+                <w:b/>
+                <w:bCs/>
+              </w:rPr>
+              <w:t>Condition</w:t>
+            </w:r>
+            <w:proofErr w:type="spellEnd"/>
           </w:p>
         </w:tc>
         <w:tc>
@@ -14587,8 +15085,17 @@
                 <w:b/>
                 <w:bCs/>
               </w:rPr>
-              <w:t>Exit condition</w:t>
-            </w:r>
+              <w:t xml:space="preserve">Exit </w:t>
+            </w:r>
+            <w:proofErr w:type="spellStart"/>
+            <w:r>
+              <w:rPr>
+                <w:b/>
+                <w:bCs/>
+              </w:rPr>
+              <w:t>condition</w:t>
+            </w:r>
+            <w:proofErr w:type="spellEnd"/>
           </w:p>
           <w:p>
             <w:r>
@@ -14632,13 +15139,27 @@
                 <w:b/>
                 <w:bCs/>
               </w:rPr>
-              <w:t>Exit condition</w:t>
-            </w:r>
-          </w:p>
-          <w:p>
-            <w:r>
-              <w:t xml:space="preserve">                       On failure</w:t>
-            </w:r>
+              <w:t xml:space="preserve">Exit </w:t>
+            </w:r>
+            <w:proofErr w:type="spellStart"/>
+            <w:r>
+              <w:rPr>
+                <w:b/>
+                <w:bCs/>
+              </w:rPr>
+              <w:t>condition</w:t>
+            </w:r>
+            <w:proofErr w:type="spellEnd"/>
+          </w:p>
+          <w:p>
+            <w:r>
+              <w:t xml:space="preserve">                       On </w:t>
+            </w:r>
+            <w:proofErr w:type="spellStart"/>
+            <w:r>
+              <w:t>failure</w:t>
+            </w:r>
+            <w:proofErr w:type="spellEnd"/>
           </w:p>
         </w:tc>
         <w:tc>
@@ -14684,8 +15205,17 @@
                 <w:b/>
                 <w:bCs/>
               </w:rPr>
-              <w:t>/User Priority</w:t>
-            </w:r>
+              <w:t xml:space="preserve">/User </w:t>
+            </w:r>
+            <w:proofErr w:type="spellStart"/>
+            <w:r>
+              <w:rPr>
+                <w:b/>
+                <w:bCs/>
+              </w:rPr>
+              <w:t>Priority</w:t>
+            </w:r>
+            <w:proofErr w:type="spellEnd"/>
           </w:p>
         </w:tc>
         <w:tc>
@@ -14764,8 +15294,18 @@
                 <w:b/>
                 <w:bCs/>
               </w:rPr>
-              <w:t>Extension point</w:t>
-            </w:r>
+              <w:t xml:space="preserve">Extension </w:t>
+            </w:r>
+            <w:proofErr w:type="spellStart"/>
+            <w:r>
+              <w:rPr>
+                <w:rFonts w:ascii="Calibri" w:eastAsia="Calibri" w:hAnsi="Calibri" w:cs="Times New Roman"/>
+                <w:b/>
+                <w:bCs/>
+              </w:rPr>
+              <w:t>point</w:t>
+            </w:r>
+            <w:proofErr w:type="spellEnd"/>
           </w:p>
         </w:tc>
         <w:tc>
@@ -14801,13 +15341,23 @@
                 <w:bCs/>
               </w:rPr>
             </w:pPr>
+            <w:proofErr w:type="spellStart"/>
             <w:r>
               <w:rPr>
                 <w:rFonts w:ascii="Calibri" w:eastAsia="Calibri" w:hAnsi="Calibri" w:cs="Times New Roman"/>
                 <w:b/>
                 <w:bCs/>
               </w:rPr>
-              <w:t>Generalization of</w:t>
+              <w:t>Generalization</w:t>
+            </w:r>
+            <w:proofErr w:type="spellEnd"/>
+            <w:r>
+              <w:rPr>
+                <w:rFonts w:ascii="Calibri" w:eastAsia="Calibri" w:hAnsi="Calibri" w:cs="Times New Roman"/>
+                <w:b/>
+                <w:bCs/>
+              </w:rPr>
+              <w:t xml:space="preserve"> of</w:t>
             </w:r>
           </w:p>
         </w:tc>
@@ -14931,7 +15481,15 @@
           </w:tcPr>
           <w:p>
             <w:r>
-              <w:t>Visualizza un form divis</w:t>
+              <w:t xml:space="preserve">Visualizza un </w:t>
+            </w:r>
+            <w:proofErr w:type="spellStart"/>
+            <w:r>
+              <w:t>form</w:t>
+            </w:r>
+            <w:proofErr w:type="spellEnd"/>
+            <w:r>
+              <w:t xml:space="preserve"> divis</w:t>
             </w:r>
             <w:r>
               <w:t>o</w:t>
@@ -14943,7 +15501,15 @@
               <w:t>il</w:t>
             </w:r>
             <w:r>
-              <w:t xml:space="preserve"> form </w:t>
+              <w:t xml:space="preserve"> </w:t>
+            </w:r>
+            <w:proofErr w:type="spellStart"/>
+            <w:r>
+              <w:t>form</w:t>
+            </w:r>
+            <w:proofErr w:type="spellEnd"/>
+            <w:r>
+              <w:t xml:space="preserve"> </w:t>
             </w:r>
             <w:r>
               <w:t xml:space="preserve">deve essere compilato </w:t>
@@ -14985,13 +15551,22 @@
           <w:p/>
           <w:p>
             <w:r>
+              <w:lastRenderedPageBreak/>
               <w:t xml:space="preserve">Nella seconda sezione, </w:t>
             </w:r>
             <w:r>
               <w:t>il</w:t>
             </w:r>
             <w:r>
-              <w:t xml:space="preserve"> form </w:t>
+              <w:t xml:space="preserve"> </w:t>
+            </w:r>
+            <w:proofErr w:type="spellStart"/>
+            <w:r>
+              <w:t>form</w:t>
+            </w:r>
+            <w:proofErr w:type="spellEnd"/>
+            <w:r>
+              <w:t xml:space="preserve"> </w:t>
             </w:r>
             <w:r>
               <w:t>deve essere compilato inserendo</w:t>
@@ -15008,9 +15583,13 @@
                 <w:numId w:val="22"/>
               </w:numPr>
             </w:pPr>
-            <w:r>
-              <w:lastRenderedPageBreak/>
-              <w:t xml:space="preserve">Range di date: sono presenti due campi separati che consentono di specificare un intervallo di tempo. In ogni campo sono presenti 3 menù </w:t>
+            <w:proofErr w:type="spellStart"/>
+            <w:r>
+              <w:t>Range</w:t>
+            </w:r>
+            <w:proofErr w:type="spellEnd"/>
+            <w:r>
+              <w:t xml:space="preserve"> di date: sono presenti due campi separati che consentono di specificare un intervallo di tempo. In ogni campo sono presenti 3 menù </w:t>
             </w:r>
             <w:r>
               <w:t>che consentono</w:t>
@@ -15050,7 +15629,15 @@
               <w:t xml:space="preserve">I campi </w:t>
             </w:r>
             <w:r>
-              <w:t>delle due sezioni del form sono opzionali</w:t>
+              <w:t xml:space="preserve">delle due sezioni del </w:t>
+            </w:r>
+            <w:proofErr w:type="spellStart"/>
+            <w:r>
+              <w:t>form</w:t>
+            </w:r>
+            <w:proofErr w:type="spellEnd"/>
+            <w:r>
+              <w:t xml:space="preserve"> sono opzionali</w:t>
             </w:r>
             <w:r>
               <w:t>.</w:t>
@@ -15106,7 +15693,15 @@
               <w:t>il</w:t>
             </w:r>
             <w:r>
-              <w:t xml:space="preserve"> form compilat</w:t>
+              <w:t xml:space="preserve"> </w:t>
+            </w:r>
+            <w:proofErr w:type="spellStart"/>
+            <w:r>
+              <w:t>form</w:t>
+            </w:r>
+            <w:proofErr w:type="spellEnd"/>
+            <w:r>
+              <w:t xml:space="preserve"> compilat</w:t>
             </w:r>
             <w:r>
               <w:t>o</w:t>
@@ -15161,7 +15756,15 @@
               </w:numPr>
             </w:pPr>
             <w:r>
-              <w:t>almeno una delle due sezioni del form sia compilata</w:t>
+              <w:t xml:space="preserve">almeno una delle due sezioni del </w:t>
+            </w:r>
+            <w:proofErr w:type="spellStart"/>
+            <w:r>
+              <w:t>form</w:t>
+            </w:r>
+            <w:proofErr w:type="spellEnd"/>
+            <w:r>
+              <w:t xml:space="preserve"> sia compilata</w:t>
             </w:r>
             <w:r>
               <w:t>.</w:t>
@@ -15343,8 +15946,13 @@
               <w:t xml:space="preserve">Visualizza un messaggio di errore che segnala al Direttore di Dipartimento </w:t>
             </w:r>
             <w:r>
-              <w:t>di compilare almeno una delle due sezioni del form</w:t>
-            </w:r>
+              <w:t xml:space="preserve">di compilare almeno una delle due sezioni del </w:t>
+            </w:r>
+            <w:proofErr w:type="spellStart"/>
+            <w:r>
+              <w:t>form</w:t>
+            </w:r>
+            <w:proofErr w:type="spellEnd"/>
             <w:r>
               <w:t>.</w:t>
             </w:r>
@@ -15406,8 +16014,13 @@
             <w:r>
               <w:t xml:space="preserve"> </w:t>
             </w:r>
-            <w:r>
-              <w:t>form.</w:t>
+            <w:proofErr w:type="spellStart"/>
+            <w:r>
+              <w:t>form</w:t>
+            </w:r>
+            <w:proofErr w:type="spellEnd"/>
+            <w:r>
+              <w:t>.</w:t>
             </w:r>
           </w:p>
         </w:tc>
@@ -15596,8 +16209,13 @@
             <w:r>
               <w:t xml:space="preserve"> </w:t>
             </w:r>
-            <w:r>
-              <w:t>form.</w:t>
+            <w:proofErr w:type="spellStart"/>
+            <w:r>
+              <w:t>form</w:t>
+            </w:r>
+            <w:proofErr w:type="spellEnd"/>
+            <w:r>
+              <w:t>.</w:t>
             </w:r>
           </w:p>
         </w:tc>
@@ -15779,7 +16397,15 @@
           </w:tcPr>
           <w:p>
             <w:r>
-              <w:t>Resta in attesa di una nuova sottomissione del form.</w:t>
+              <w:t xml:space="preserve">Resta in attesa di una nuova sottomissione del </w:t>
+            </w:r>
+            <w:proofErr w:type="spellStart"/>
+            <w:r>
+              <w:t>form</w:t>
+            </w:r>
+            <w:proofErr w:type="spellEnd"/>
+            <w:r>
+              <w:t>.</w:t>
             </w:r>
           </w:p>
         </w:tc>
@@ -16093,13 +16719,23 @@
                 <w:iCs/>
               </w:rPr>
             </w:pPr>
+            <w:proofErr w:type="spellStart"/>
             <w:r>
               <w:rPr>
                 <w:bCs/>
                 <w:i/>
                 <w:iCs/>
               </w:rPr>
-              <w:t>Vers.</w:t>
+              <w:t>Vers</w:t>
+            </w:r>
+            <w:proofErr w:type="spellEnd"/>
+            <w:r>
+              <w:rPr>
+                <w:bCs/>
+                <w:i/>
+                <w:iCs/>
+              </w:rPr>
+              <w:t>.</w:t>
             </w:r>
           </w:p>
         </w:tc>
@@ -16452,8 +17088,17 @@
                 <w:b/>
                 <w:bCs/>
               </w:rPr>
-              <w:t>Entry Condition</w:t>
-            </w:r>
+              <w:t xml:space="preserve">Entry </w:t>
+            </w:r>
+            <w:proofErr w:type="spellStart"/>
+            <w:r>
+              <w:rPr>
+                <w:b/>
+                <w:bCs/>
+              </w:rPr>
+              <w:t>Condition</w:t>
+            </w:r>
+            <w:proofErr w:type="spellEnd"/>
           </w:p>
         </w:tc>
         <w:tc>
@@ -16489,8 +17134,17 @@
                 <w:b/>
                 <w:bCs/>
               </w:rPr>
-              <w:t>Exit condition</w:t>
-            </w:r>
+              <w:t xml:space="preserve">Exit </w:t>
+            </w:r>
+            <w:proofErr w:type="spellStart"/>
+            <w:r>
+              <w:rPr>
+                <w:b/>
+                <w:bCs/>
+              </w:rPr>
+              <w:t>condition</w:t>
+            </w:r>
+            <w:proofErr w:type="spellEnd"/>
           </w:p>
           <w:p>
             <w:r>
@@ -16534,13 +17188,27 @@
                 <w:b/>
                 <w:bCs/>
               </w:rPr>
-              <w:t>Exit condition</w:t>
-            </w:r>
-          </w:p>
-          <w:p>
-            <w:r>
-              <w:t xml:space="preserve">                       On failure</w:t>
-            </w:r>
+              <w:t xml:space="preserve">Exit </w:t>
+            </w:r>
+            <w:proofErr w:type="spellStart"/>
+            <w:r>
+              <w:rPr>
+                <w:b/>
+                <w:bCs/>
+              </w:rPr>
+              <w:t>condition</w:t>
+            </w:r>
+            <w:proofErr w:type="spellEnd"/>
+          </w:p>
+          <w:p>
+            <w:r>
+              <w:t xml:space="preserve">                       On </w:t>
+            </w:r>
+            <w:proofErr w:type="spellStart"/>
+            <w:r>
+              <w:t>failure</w:t>
+            </w:r>
+            <w:proofErr w:type="spellEnd"/>
           </w:p>
         </w:tc>
         <w:tc>
@@ -16580,8 +17248,17 @@
                 <w:b/>
                 <w:bCs/>
               </w:rPr>
-              <w:t>/User Priority</w:t>
-            </w:r>
+              <w:t xml:space="preserve">/User </w:t>
+            </w:r>
+            <w:proofErr w:type="spellStart"/>
+            <w:r>
+              <w:rPr>
+                <w:b/>
+                <w:bCs/>
+              </w:rPr>
+              <w:t>Priority</w:t>
+            </w:r>
+            <w:proofErr w:type="spellEnd"/>
           </w:p>
         </w:tc>
         <w:tc>
@@ -16660,8 +17337,18 @@
                 <w:b/>
                 <w:bCs/>
               </w:rPr>
-              <w:t>Extension point</w:t>
-            </w:r>
+              <w:t xml:space="preserve">Extension </w:t>
+            </w:r>
+            <w:proofErr w:type="spellStart"/>
+            <w:r>
+              <w:rPr>
+                <w:rFonts w:ascii="Calibri" w:eastAsia="Calibri" w:hAnsi="Calibri" w:cs="Times New Roman"/>
+                <w:b/>
+                <w:bCs/>
+              </w:rPr>
+              <w:t>point</w:t>
+            </w:r>
+            <w:proofErr w:type="spellEnd"/>
           </w:p>
         </w:tc>
         <w:tc>
@@ -16697,6 +17384,7 @@
                 <w:bCs/>
               </w:rPr>
             </w:pPr>
+            <w:proofErr w:type="spellStart"/>
             <w:r>
               <w:rPr>
                 <w:rFonts w:ascii="Calibri" w:eastAsia="Calibri" w:hAnsi="Calibri" w:cs="Times New Roman"/>
@@ -16704,7 +17392,16 @@
                 <w:bCs/>
               </w:rPr>
               <w:lastRenderedPageBreak/>
-              <w:t>Generalization of</w:t>
+              <w:t>Generalization</w:t>
+            </w:r>
+            <w:proofErr w:type="spellEnd"/>
+            <w:r>
+              <w:rPr>
+                <w:rFonts w:ascii="Calibri" w:eastAsia="Calibri" w:hAnsi="Calibri" w:cs="Times New Roman"/>
+                <w:b/>
+                <w:bCs/>
+              </w:rPr>
+              <w:t xml:space="preserve"> of</w:t>
             </w:r>
           </w:p>
         </w:tc>
@@ -17263,6 +17960,7 @@
                 <w:bCs/>
               </w:rPr>
             </w:pPr>
+            <w:proofErr w:type="spellStart"/>
             <w:r>
               <w:rPr>
                 <w:bCs/>
@@ -17287,6 +17985,7 @@
               </w:rPr>
               <w:t>_Delete</w:t>
             </w:r>
+            <w:proofErr w:type="spellEnd"/>
           </w:p>
         </w:tc>
         <w:tc>
@@ -17412,13 +18111,23 @@
                 <w:iCs/>
               </w:rPr>
             </w:pPr>
+            <w:proofErr w:type="spellStart"/>
             <w:r>
               <w:rPr>
                 <w:bCs/>
                 <w:i/>
                 <w:iCs/>
               </w:rPr>
-              <w:t>Vers.</w:t>
+              <w:t>Vers</w:t>
+            </w:r>
+            <w:proofErr w:type="spellEnd"/>
+            <w:r>
+              <w:rPr>
+                <w:bCs/>
+                <w:i/>
+                <w:iCs/>
+              </w:rPr>
+              <w:t>.</w:t>
             </w:r>
           </w:p>
         </w:tc>
@@ -17586,8 +18295,18 @@
                 <w:i/>
                 <w:iCs/>
               </w:rPr>
-              <w:t xml:space="preserve"> report dalla repository</w:t>
-            </w:r>
+              <w:t xml:space="preserve"> report dalla </w:t>
+            </w:r>
+            <w:proofErr w:type="spellStart"/>
+            <w:r>
+              <w:rPr>
+                <w:bCs/>
+                <w:i/>
+                <w:iCs/>
+              </w:rPr>
+              <w:t>repository</w:t>
+            </w:r>
+            <w:proofErr w:type="spellEnd"/>
             <w:r>
               <w:rPr>
                 <w:bCs/>
@@ -17676,7 +18395,21 @@
               <w:rPr>
                 <w:bCs/>
               </w:rPr>
-              <w:t>rimuovere dalla repository informazioni non più utili.</w:t>
+              <w:t xml:space="preserve">rimuovere dalla </w:t>
+            </w:r>
+            <w:proofErr w:type="spellStart"/>
+            <w:r>
+              <w:rPr>
+                <w:bCs/>
+              </w:rPr>
+              <w:t>repository</w:t>
+            </w:r>
+            <w:proofErr w:type="spellEnd"/>
+            <w:r>
+              <w:rPr>
+                <w:bCs/>
+              </w:rPr>
+              <w:t xml:space="preserve"> informazioni non più utili.</w:t>
             </w:r>
           </w:p>
         </w:tc>
@@ -17741,8 +18474,17 @@
                 <w:b/>
                 <w:bCs/>
               </w:rPr>
-              <w:t>Entry Condition</w:t>
-            </w:r>
+              <w:t xml:space="preserve">Entry </w:t>
+            </w:r>
+            <w:proofErr w:type="spellStart"/>
+            <w:r>
+              <w:rPr>
+                <w:b/>
+                <w:bCs/>
+              </w:rPr>
+              <w:t>Condition</w:t>
+            </w:r>
+            <w:proofErr w:type="spellEnd"/>
           </w:p>
         </w:tc>
         <w:tc>
@@ -17752,13 +18494,7 @@
           </w:tcPr>
           <w:p>
             <w:r>
-              <w:t xml:space="preserve">Il Direttore di Dipartimento visualizza </w:t>
-            </w:r>
-            <w:r>
-              <w:t>il pulsante “Elimina Reports” per accedere all’area dedicata all’eliminazione dei report</w:t>
-            </w:r>
-            <w:r>
-              <w:t>.</w:t>
+              <w:t>Il Direttore di Dipartimento visualizza il pulsante “Elimina Reports” per accedere all’area dedicata all’eliminazione dei report.</w:t>
             </w:r>
           </w:p>
         </w:tc>
@@ -17784,8 +18520,17 @@
                 <w:b/>
                 <w:bCs/>
               </w:rPr>
-              <w:t>Exit condition</w:t>
-            </w:r>
+              <w:t xml:space="preserve">Exit </w:t>
+            </w:r>
+            <w:proofErr w:type="spellStart"/>
+            <w:r>
+              <w:rPr>
+                <w:b/>
+                <w:bCs/>
+              </w:rPr>
+              <w:t>condition</w:t>
+            </w:r>
+            <w:proofErr w:type="spellEnd"/>
           </w:p>
           <w:p>
             <w:r>
@@ -17863,7 +18608,21 @@
               <w:rPr>
                 <w:bCs/>
               </w:rPr>
-              <w:t>dalla repository.</w:t>
+              <w:t xml:space="preserve">dalla </w:t>
+            </w:r>
+            <w:proofErr w:type="spellStart"/>
+            <w:r>
+              <w:rPr>
+                <w:bCs/>
+              </w:rPr>
+              <w:t>repository</w:t>
+            </w:r>
+            <w:proofErr w:type="spellEnd"/>
+            <w:r>
+              <w:rPr>
+                <w:bCs/>
+              </w:rPr>
+              <w:t>.</w:t>
             </w:r>
           </w:p>
         </w:tc>
@@ -17889,13 +18648,27 @@
                 <w:b/>
                 <w:bCs/>
               </w:rPr>
-              <w:t>Exit condition</w:t>
-            </w:r>
-          </w:p>
-          <w:p>
-            <w:r>
-              <w:t xml:space="preserve">                       On failure</w:t>
-            </w:r>
+              <w:t xml:space="preserve">Exit </w:t>
+            </w:r>
+            <w:proofErr w:type="spellStart"/>
+            <w:r>
+              <w:rPr>
+                <w:b/>
+                <w:bCs/>
+              </w:rPr>
+              <w:t>condition</w:t>
+            </w:r>
+            <w:proofErr w:type="spellEnd"/>
+          </w:p>
+          <w:p>
+            <w:r>
+              <w:t xml:space="preserve">                       On </w:t>
+            </w:r>
+            <w:proofErr w:type="spellStart"/>
+            <w:r>
+              <w:t>failure</w:t>
+            </w:r>
+            <w:proofErr w:type="spellEnd"/>
           </w:p>
         </w:tc>
         <w:tc>
@@ -17956,7 +18729,21 @@
               <w:rPr>
                 <w:bCs/>
               </w:rPr>
-              <w:t xml:space="preserve"> dalla repository.</w:t>
+              <w:t xml:space="preserve"> dalla </w:t>
+            </w:r>
+            <w:proofErr w:type="spellStart"/>
+            <w:r>
+              <w:rPr>
+                <w:bCs/>
+              </w:rPr>
+              <w:t>repository</w:t>
+            </w:r>
+            <w:proofErr w:type="spellEnd"/>
+            <w:r>
+              <w:rPr>
+                <w:bCs/>
+              </w:rPr>
+              <w:t>.</w:t>
             </w:r>
           </w:p>
         </w:tc>
@@ -17983,8 +18770,17 @@
                 <w:b/>
                 <w:bCs/>
               </w:rPr>
-              <w:t>/User Priority</w:t>
-            </w:r>
+              <w:t xml:space="preserve">/User </w:t>
+            </w:r>
+            <w:proofErr w:type="spellStart"/>
+            <w:r>
+              <w:rPr>
+                <w:b/>
+                <w:bCs/>
+              </w:rPr>
+              <w:t>Priority</w:t>
+            </w:r>
+            <w:proofErr w:type="spellEnd"/>
           </w:p>
         </w:tc>
         <w:tc>
@@ -18072,8 +18868,18 @@
                 <w:b/>
                 <w:bCs/>
               </w:rPr>
-              <w:t>Extension point</w:t>
-            </w:r>
+              <w:t xml:space="preserve">Extension </w:t>
+            </w:r>
+            <w:proofErr w:type="spellStart"/>
+            <w:r>
+              <w:rPr>
+                <w:rFonts w:ascii="Calibri" w:eastAsia="Calibri" w:hAnsi="Calibri" w:cs="Times New Roman"/>
+                <w:b/>
+                <w:bCs/>
+              </w:rPr>
+              <w:t>point</w:t>
+            </w:r>
+            <w:proofErr w:type="spellEnd"/>
           </w:p>
         </w:tc>
         <w:tc>
@@ -18114,13 +18920,23 @@
                 <w:bCs/>
               </w:rPr>
             </w:pPr>
+            <w:proofErr w:type="spellStart"/>
             <w:r>
               <w:rPr>
                 <w:rFonts w:ascii="Calibri" w:eastAsia="Calibri" w:hAnsi="Calibri" w:cs="Times New Roman"/>
                 <w:b/>
                 <w:bCs/>
               </w:rPr>
-              <w:t>Generalization of</w:t>
+              <w:t>Generalization</w:t>
+            </w:r>
+            <w:proofErr w:type="spellEnd"/>
+            <w:r>
+              <w:rPr>
+                <w:rFonts w:ascii="Calibri" w:eastAsia="Calibri" w:hAnsi="Calibri" w:cs="Times New Roman"/>
+                <w:b/>
+                <w:bCs/>
+              </w:rPr>
+              <w:t xml:space="preserve"> of</w:t>
             </w:r>
           </w:p>
         </w:tc>
@@ -18439,7 +19255,15 @@
           </w:tcPr>
           <w:p>
             <w:r>
-              <w:t>Elimina dalla repository tutti i report selezionati e mostra al docente una notifica di avvenuta eliminazione.</w:t>
+              <w:t xml:space="preserve">Elimina dalla </w:t>
+            </w:r>
+            <w:proofErr w:type="spellStart"/>
+            <w:r>
+              <w:t>repository</w:t>
+            </w:r>
+            <w:proofErr w:type="spellEnd"/>
+            <w:r>
+              <w:t xml:space="preserve"> tutti i report selezionati e mostra al docente una notifica di avvenuta eliminazione.</w:t>
             </w:r>
           </w:p>
         </w:tc>
@@ -18671,14 +19495,54 @@
           <w:szCs w:val="28"/>
         </w:rPr>
       </w:pPr>
-    </w:p>
-    <w:p>
-      <w:pPr>
+      <w:r>
         <w:rPr>
+          <w:noProof/>
           <w:sz w:val="28"/>
           <w:szCs w:val="28"/>
         </w:rPr>
-      </w:pPr>
+        <w:drawing>
+          <wp:inline distT="0" distB="0" distL="0" distR="0" wp14:anchorId="379ABEE8" wp14:editId="0B3E9415">
+            <wp:extent cx="6633171" cy="7767376"/>
+            <wp:effectExtent l="0" t="0" r="0" b="5080"/>
+            <wp:docPr id="1" name="Immagine 1"/>
+            <wp:cNvGraphicFramePr>
+              <a:graphicFrameLocks xmlns:a="http://schemas.openxmlformats.org/drawingml/2006/main" noChangeAspect="1"/>
+            </wp:cNvGraphicFramePr>
+            <a:graphic xmlns:a="http://schemas.openxmlformats.org/drawingml/2006/main">
+              <a:graphicData uri="http://schemas.openxmlformats.org/drawingml/2006/picture">
+                <pic:pic xmlns:pic="http://schemas.openxmlformats.org/drawingml/2006/picture">
+                  <pic:nvPicPr>
+                    <pic:cNvPr id="1" name="Immagine 1"/>
+                    <pic:cNvPicPr/>
+                  </pic:nvPicPr>
+                  <pic:blipFill>
+                    <a:blip r:embed="rId7">
+                      <a:extLst>
+                        <a:ext uri="{28A0092B-C50C-407E-A947-70E740481C1C}">
+                          <a14:useLocalDpi xmlns:a14="http://schemas.microsoft.com/office/drawing/2010/main" val="0"/>
+                        </a:ext>
+                      </a:extLst>
+                    </a:blip>
+                    <a:stretch>
+                      <a:fillRect/>
+                    </a:stretch>
+                  </pic:blipFill>
+                  <pic:spPr>
+                    <a:xfrm>
+                      <a:off x="0" y="0"/>
+                      <a:ext cx="6662459" cy="7801672"/>
+                    </a:xfrm>
+                    <a:prstGeom prst="rect">
+                      <a:avLst/>
+                    </a:prstGeom>
+                  </pic:spPr>
+                </pic:pic>
+              </a:graphicData>
+            </a:graphic>
+          </wp:inline>
+        </w:drawing>
+      </w:r>
     </w:p>
     <w:p>
       <w:pPr>

</xml_diff>

<commit_message>
Update diagramma degli use case
</commit_message>
<xml_diff>
--- a/Documentazione/Bozza RAD.docx
+++ b/Documentazione/Bozza RAD.docx
@@ -937,23 +937,7 @@
                 <w:sz w:val="24"/>
                 <w:szCs w:val="24"/>
               </w:rPr>
-              <w:t xml:space="preserve">Il sistema deve generare il report e salvarlo </w:t>
-            </w:r>
-            <w:proofErr w:type="gramStart"/>
-            <w:r>
-              <w:rPr>
-                <w:sz w:val="24"/>
-                <w:szCs w:val="24"/>
-              </w:rPr>
-              <w:t>nella repository</w:t>
-            </w:r>
-            <w:proofErr w:type="gramEnd"/>
-            <w:r>
-              <w:rPr>
-                <w:sz w:val="24"/>
-                <w:szCs w:val="24"/>
-              </w:rPr>
-              <w:t xml:space="preserve"> condivisa con il direttore di dipartimento</w:t>
+              <w:t>Il sistema deve generare il report e salvarlo nella repository condivisa con il direttore di dipartimento</w:t>
             </w:r>
           </w:p>
         </w:tc>
@@ -1163,17 +1147,8 @@
                 <w:sz w:val="24"/>
                 <w:szCs w:val="24"/>
               </w:rPr>
-              <w:t xml:space="preserve">uno o più report tra quelli presenti </w:t>
-            </w:r>
-            <w:proofErr w:type="gramStart"/>
-            <w:r>
-              <w:rPr>
-                <w:sz w:val="24"/>
-                <w:szCs w:val="24"/>
-              </w:rPr>
-              <w:t>nella repository</w:t>
-            </w:r>
-            <w:proofErr w:type="gramEnd"/>
+              <w:t>uno o più report tra quelli presenti nella repository</w:t>
+            </w:r>
           </w:p>
         </w:tc>
       </w:tr>
@@ -1256,17 +1231,8 @@
                 <w:sz w:val="24"/>
                 <w:szCs w:val="24"/>
               </w:rPr>
-              <w:t xml:space="preserve">Il direttore di dipartimento deve poter scaricare sulla propria macchina uno o più report tra quelli presenti </w:t>
-            </w:r>
-            <w:proofErr w:type="gramStart"/>
-            <w:r>
-              <w:rPr>
-                <w:sz w:val="24"/>
-                <w:szCs w:val="24"/>
-              </w:rPr>
-              <w:t>nella repository</w:t>
-            </w:r>
-            <w:proofErr w:type="gramEnd"/>
+              <w:t>Il direttore di dipartimento deve poter scaricare sulla propria macchina uno o più report tra quelli presenti nella repository</w:t>
+            </w:r>
           </w:p>
         </w:tc>
       </w:tr>
@@ -1349,17 +1315,8 @@
                 <w:sz w:val="24"/>
                 <w:szCs w:val="24"/>
               </w:rPr>
-              <w:t xml:space="preserve">Il direttore di dipartimento dovrebbe poter ricercare un report tra quelli presenti </w:t>
-            </w:r>
-            <w:proofErr w:type="gramStart"/>
-            <w:r>
-              <w:rPr>
-                <w:sz w:val="24"/>
-                <w:szCs w:val="24"/>
-              </w:rPr>
-              <w:t>nella repository</w:t>
-            </w:r>
-            <w:proofErr w:type="gramEnd"/>
+              <w:t>Il direttore di dipartimento dovrebbe poter ricercare un report tra quelli presenti nella repository</w:t>
+            </w:r>
           </w:p>
         </w:tc>
       </w:tr>
@@ -3345,23 +3302,7 @@
                 <w:sz w:val="24"/>
                 <w:szCs w:val="24"/>
               </w:rPr>
-              <w:t xml:space="preserve">alva il report </w:t>
-            </w:r>
-            <w:proofErr w:type="gramStart"/>
-            <w:r>
-              <w:rPr>
-                <w:sz w:val="24"/>
-                <w:szCs w:val="24"/>
-              </w:rPr>
-              <w:t>nella repository</w:t>
-            </w:r>
-            <w:proofErr w:type="gramEnd"/>
-            <w:r>
-              <w:rPr>
-                <w:sz w:val="24"/>
-                <w:szCs w:val="24"/>
-              </w:rPr>
-              <w:t xml:space="preserve"> di Luisa Gargano, Direttrice del Dipartimento di Gravino</w:t>
+              <w:t>alva il report nella repository di Luisa Gargano, Direttrice del Dipartimento di Gravino</w:t>
             </w:r>
             <w:r>
               <w:rPr>
@@ -5230,23 +5171,7 @@
                 <w:sz w:val="24"/>
                 <w:szCs w:val="24"/>
               </w:rPr>
-              <w:t xml:space="preserve">Luisa sceglie di eliminare i primi due report presenti </w:t>
-            </w:r>
-            <w:proofErr w:type="gramStart"/>
-            <w:r>
-              <w:rPr>
-                <w:sz w:val="24"/>
-                <w:szCs w:val="24"/>
-              </w:rPr>
-              <w:t>nell’elenco, dunque</w:t>
-            </w:r>
-            <w:proofErr w:type="gramEnd"/>
-            <w:r>
-              <w:rPr>
-                <w:sz w:val="24"/>
-                <w:szCs w:val="24"/>
-              </w:rPr>
-              <w:t xml:space="preserve"> spunta le caselle di selezione della prima e della seconda riga e clicca sul pulsante “Elimina”.</w:t>
+              <w:t>Luisa sceglie di eliminare i primi due report presenti nell’elenco, dunque spunta le caselle di selezione della prima e della seconda riga e clicca sul pulsante “Elimina”.</w:t>
             </w:r>
           </w:p>
           <w:p>
@@ -5421,23 +5346,7 @@
                 <w:sz w:val="24"/>
                 <w:szCs w:val="24"/>
               </w:rPr>
-              <w:t xml:space="preserve">un elenco di tutti i report presenti </w:t>
-            </w:r>
-            <w:proofErr w:type="gramStart"/>
-            <w:r>
-              <w:rPr>
-                <w:sz w:val="24"/>
-                <w:szCs w:val="24"/>
-              </w:rPr>
-              <w:t>nella repository</w:t>
-            </w:r>
-            <w:proofErr w:type="gramEnd"/>
-            <w:r>
-              <w:rPr>
-                <w:sz w:val="24"/>
-                <w:szCs w:val="24"/>
-              </w:rPr>
-              <w:t xml:space="preserve"> e </w:t>
+              <w:t xml:space="preserve">un elenco di tutti i report presenti nella repository e </w:t>
             </w:r>
             <w:r>
               <w:rPr>
@@ -5645,23 +5554,7 @@
                 <w:sz w:val="24"/>
                 <w:szCs w:val="24"/>
               </w:rPr>
-              <w:t xml:space="preserve">Il sistema elimina </w:t>
-            </w:r>
-            <w:proofErr w:type="gramStart"/>
-            <w:r>
-              <w:rPr>
-                <w:sz w:val="24"/>
-                <w:szCs w:val="24"/>
-              </w:rPr>
-              <w:t>dalla repository</w:t>
-            </w:r>
-            <w:proofErr w:type="gramEnd"/>
-            <w:r>
-              <w:rPr>
-                <w:sz w:val="24"/>
-                <w:szCs w:val="24"/>
-              </w:rPr>
-              <w:t xml:space="preserve"> i report selezionati da Luisa e la avvisa che l’eliminazione è stata effettuata.</w:t>
+              <w:t>Il sistema elimina dalla repository i report selezionati da Luisa e la avvisa che l’eliminazione è stata effettuata.</w:t>
             </w:r>
           </w:p>
         </w:tc>
@@ -5949,23 +5842,7 @@
                 <w:sz w:val="24"/>
                 <w:szCs w:val="24"/>
               </w:rPr>
-              <w:t xml:space="preserve">Luisa sceglie di scaricare </w:t>
-            </w:r>
-            <w:proofErr w:type="gramStart"/>
-            <w:r>
-              <w:rPr>
-                <w:sz w:val="24"/>
-                <w:szCs w:val="24"/>
-              </w:rPr>
-              <w:t>5</w:t>
-            </w:r>
-            <w:proofErr w:type="gramEnd"/>
-            <w:r>
-              <w:rPr>
-                <w:sz w:val="24"/>
-                <w:szCs w:val="24"/>
-              </w:rPr>
-              <w:t xml:space="preserve"> report presenti nell’elenco, dunque spunta le caselle di selezione che si trovano accanto a cinque righe scelte sa lei, e clicca sul pulsante “Scarica”.</w:t>
+              <w:t>Luisa sceglie di scaricare 5 report presenti nell’elenco, dunque spunta le caselle di selezione che si trovano accanto a cinque righe scelte sa lei, e clicca sul pulsante “Scarica”.</w:t>
             </w:r>
           </w:p>
           <w:p>
@@ -6109,23 +5986,7 @@
                 <w:sz w:val="24"/>
                 <w:szCs w:val="24"/>
               </w:rPr>
-              <w:t xml:space="preserve">un elenco di tutti i report presenti </w:t>
-            </w:r>
-            <w:proofErr w:type="gramStart"/>
-            <w:r>
-              <w:rPr>
-                <w:sz w:val="24"/>
-                <w:szCs w:val="24"/>
-              </w:rPr>
-              <w:t>nella repository</w:t>
-            </w:r>
-            <w:proofErr w:type="gramEnd"/>
-            <w:r>
-              <w:rPr>
-                <w:sz w:val="24"/>
-                <w:szCs w:val="24"/>
-              </w:rPr>
-              <w:t xml:space="preserve"> e </w:t>
+              <w:t xml:space="preserve">un elenco di tutti i report presenti nella repository e </w:t>
             </w:r>
             <w:r>
               <w:rPr>
@@ -9975,27 +9836,7 @@
                 <w:szCs w:val="22"/>
                 <w:u w:color="000000"/>
               </w:rPr>
-              <w:t xml:space="preserve"> report </w:t>
-            </w:r>
-            <w:proofErr w:type="gramStart"/>
-            <w:r>
-              <w:rPr>
-                <w:rFonts w:ascii="Calibri" w:hAnsi="Calibri"/>
-                <w:sz w:val="22"/>
-                <w:szCs w:val="22"/>
-                <w:u w:color="000000"/>
-              </w:rPr>
-              <w:t>nella repository</w:t>
-            </w:r>
-            <w:proofErr w:type="gramEnd"/>
-            <w:r>
-              <w:rPr>
-                <w:rFonts w:ascii="Calibri" w:hAnsi="Calibri"/>
-                <w:sz w:val="22"/>
-                <w:szCs w:val="22"/>
-                <w:u w:color="000000"/>
-              </w:rPr>
-              <w:t xml:space="preserve"> del direttore di dipartimento del docente che ha effettuato il controllo ed elimina i Green Pass ricevuti per la validazione. </w:t>
+              <w:t xml:space="preserve"> report nella repository del direttore di dipartimento del docente che ha effettuato il controllo ed elimina i Green Pass ricevuti per la validazione. </w:t>
             </w:r>
             <w:r>
               <w:rPr>
@@ -10930,7 +10771,6 @@
                 <w:u w:color="000000"/>
               </w:rPr>
             </w:pPr>
-            <w:proofErr w:type="gramStart"/>
             <w:r>
               <w:rPr>
                 <w:rFonts w:ascii="Calibri" w:hAnsi="Calibri"/>
@@ -10940,19 +10780,7 @@
                 <w:szCs w:val="22"/>
                 <w:u w:color="000000"/>
               </w:rPr>
-              <w:t>II</w:t>
-            </w:r>
-            <w:proofErr w:type="gramEnd"/>
-            <w:r>
-              <w:rPr>
-                <w:rFonts w:ascii="Calibri" w:hAnsi="Calibri"/>
-                <w:b/>
-                <w:bCs/>
-                <w:sz w:val="22"/>
-                <w:szCs w:val="22"/>
-                <w:u w:color="000000"/>
-              </w:rPr>
-              <w:t xml:space="preserve"> </w:t>
+              <w:t xml:space="preserve">II </w:t>
             </w:r>
             <w:r>
               <w:rPr>
@@ -13253,21 +13081,12 @@
             <w:gridSpan w:val="8"/>
           </w:tcPr>
           <w:p>
-            <w:proofErr w:type="gramStart"/>
-            <w:r>
-              <w:rPr>
-                <w:b/>
-                <w:bCs/>
-              </w:rPr>
-              <w:t>II</w:t>
-            </w:r>
-            <w:proofErr w:type="gramEnd"/>
-            <w:r>
-              <w:rPr>
-                <w:b/>
-                <w:bCs/>
-              </w:rPr>
-              <w:t xml:space="preserve"> Scenario/Flusso di eventi di ERRORE:  </w:t>
+            <w:r>
+              <w:rPr>
+                <w:b/>
+                <w:bCs/>
+              </w:rPr>
+              <w:t xml:space="preserve">II Scenario/Flusso di eventi di ERRORE:  </w:t>
             </w:r>
             <w:r>
               <w:t>File sbagliato</w:t>
@@ -15990,15 +15809,7 @@
               </w:numPr>
             </w:pPr>
             <w:r>
-              <w:t xml:space="preserve">Range di date: sono presenti due campi separati che consentono di specificare un intervallo di tempo. In ogni campo sono presenti </w:t>
-            </w:r>
-            <w:proofErr w:type="gramStart"/>
-            <w:r>
-              <w:t>3</w:t>
-            </w:r>
-            <w:proofErr w:type="gramEnd"/>
-            <w:r>
-              <w:t xml:space="preserve"> menù </w:t>
+              <w:t xml:space="preserve">Range di date: sono presenti due campi separati che consentono di specificare un intervallo di tempo. In ogni campo sono presenti 3 menù </w:t>
             </w:r>
             <w:r>
               <w:t>che consentono</w:t>
@@ -16483,21 +16294,12 @@
             <w:gridSpan w:val="9"/>
           </w:tcPr>
           <w:p>
-            <w:proofErr w:type="gramStart"/>
-            <w:r>
-              <w:rPr>
-                <w:b/>
-                <w:bCs/>
-              </w:rPr>
-              <w:t>II</w:t>
-            </w:r>
-            <w:proofErr w:type="gramEnd"/>
-            <w:r>
-              <w:rPr>
-                <w:b/>
-                <w:bCs/>
-              </w:rPr>
-              <w:t xml:space="preserve"> Scenario/Flusso di eventi Alternativo:  </w:t>
+            <w:r>
+              <w:rPr>
+                <w:b/>
+                <w:bCs/>
+              </w:rPr>
+              <w:t xml:space="preserve">II Scenario/Flusso di eventi Alternativo:  </w:t>
             </w:r>
             <w:r>
               <w:t xml:space="preserve">“data di inizio” è maggiore di “data fine” </w:t>
@@ -18722,18 +18524,8 @@
                 <w:i/>
                 <w:iCs/>
               </w:rPr>
-              <w:t xml:space="preserve"> report </w:t>
-            </w:r>
-            <w:proofErr w:type="gramStart"/>
-            <w:r>
-              <w:rPr>
-                <w:bCs/>
-                <w:i/>
-                <w:iCs/>
-              </w:rPr>
-              <w:t>dalla repository</w:t>
-            </w:r>
-            <w:proofErr w:type="gramEnd"/>
+              <w:t xml:space="preserve"> report dalla repository</w:t>
+            </w:r>
             <w:r>
               <w:rPr>
                 <w:bCs/>
@@ -18822,21 +18614,7 @@
               <w:rPr>
                 <w:bCs/>
               </w:rPr>
-              <w:t xml:space="preserve">rimuovere </w:t>
-            </w:r>
-            <w:proofErr w:type="gramStart"/>
-            <w:r>
-              <w:rPr>
-                <w:bCs/>
-              </w:rPr>
-              <w:t>dalla repository</w:t>
-            </w:r>
-            <w:proofErr w:type="gramEnd"/>
-            <w:r>
-              <w:rPr>
-                <w:bCs/>
-              </w:rPr>
-              <w:t xml:space="preserve"> informazioni non più utili.</w:t>
+              <w:t>rimuovere dalla repository informazioni non più utili.</w:t>
             </w:r>
           </w:p>
         </w:tc>
@@ -19031,19 +18809,11 @@
               </w:rPr>
               <w:t xml:space="preserve">i </w:t>
             </w:r>
-            <w:proofErr w:type="gramStart"/>
-            <w:r>
-              <w:rPr>
-                <w:bCs/>
-              </w:rPr>
-              <w:t>dalla repository</w:t>
-            </w:r>
-            <w:proofErr w:type="gramEnd"/>
-            <w:r>
-              <w:rPr>
-                <w:bCs/>
-              </w:rPr>
-              <w:t>.</w:t>
+            <w:r>
+              <w:rPr>
+                <w:bCs/>
+              </w:rPr>
+              <w:t>dalla repository.</w:t>
             </w:r>
           </w:p>
         </w:tc>
@@ -19150,21 +18920,7 @@
               <w:rPr>
                 <w:bCs/>
               </w:rPr>
-              <w:t xml:space="preserve"> </w:t>
-            </w:r>
-            <w:proofErr w:type="gramStart"/>
-            <w:r>
-              <w:rPr>
-                <w:bCs/>
-              </w:rPr>
-              <w:t>dalla repository</w:t>
-            </w:r>
-            <w:proofErr w:type="gramEnd"/>
-            <w:r>
-              <w:rPr>
-                <w:bCs/>
-              </w:rPr>
-              <w:t>.</w:t>
+              <w:t xml:space="preserve"> dalla repository.</w:t>
             </w:r>
           </w:p>
         </w:tc>
@@ -19672,15 +19428,7 @@
           </w:tcPr>
           <w:p>
             <w:r>
-              <w:t xml:space="preserve">Elimina </w:t>
-            </w:r>
-            <w:proofErr w:type="gramStart"/>
-            <w:r>
-              <w:t>dalla repository</w:t>
-            </w:r>
-            <w:proofErr w:type="gramEnd"/>
-            <w:r>
-              <w:t xml:space="preserve"> tutti i report selezionati e mostra al docente una notifica di avvenuta eliminazione.</w:t>
+              <w:t>Elimina dalla repository tutti i report selezionati e mostra al docente una notifica di avvenuta eliminazione.</w:t>
             </w:r>
           </w:p>
         </w:tc>
@@ -19930,14 +19678,13 @@
           <w:noProof/>
           <w:sz w:val="28"/>
           <w:szCs w:val="28"/>
-          <w:lang w:eastAsia="it-IT"/>
         </w:rPr>
         <w:lastRenderedPageBreak/>
         <w:drawing>
-          <wp:inline distT="0" distB="0" distL="0" distR="0" wp14:anchorId="379ABEE8" wp14:editId="0B3E9415">
-            <wp:extent cx="6633171" cy="7767376"/>
-            <wp:effectExtent l="0" t="0" r="0" b="5080"/>
-            <wp:docPr id="1" name="Immagine 1"/>
+          <wp:inline distT="0" distB="0" distL="0" distR="0" wp14:anchorId="28889B20" wp14:editId="09F7CE11">
+            <wp:extent cx="7223594" cy="8005313"/>
+            <wp:effectExtent l="0" t="0" r="3175" b="0"/>
+            <wp:docPr id="2" name="Immagine 2"/>
             <wp:cNvGraphicFramePr>
               <a:graphicFrameLocks xmlns:a="http://schemas.openxmlformats.org/drawingml/2006/main" noChangeAspect="1"/>
             </wp:cNvGraphicFramePr>
@@ -19945,7 +19692,7 @@
               <a:graphicData uri="http://schemas.openxmlformats.org/drawingml/2006/picture">
                 <pic:pic xmlns:pic="http://schemas.openxmlformats.org/drawingml/2006/picture">
                   <pic:nvPicPr>
-                    <pic:cNvPr id="1" name="Immagine 1"/>
+                    <pic:cNvPr id="2" name="Immagine 2"/>
                     <pic:cNvPicPr/>
                   </pic:nvPicPr>
                   <pic:blipFill>
@@ -19963,7 +19710,7 @@
                   <pic:spPr>
                     <a:xfrm>
                       <a:off x="0" y="0"/>
-                      <a:ext cx="6662459" cy="7801672"/>
+                      <a:ext cx="7256382" cy="8041649"/>
                     </a:xfrm>
                     <a:prstGeom prst="rect">
                       <a:avLst/>
@@ -20034,7 +19781,6 @@
           <w:sz w:val="28"/>
           <w:szCs w:val="28"/>
         </w:rPr>
-        <w:lastRenderedPageBreak/>
         <w:t>Oggetti del modello</w:t>
       </w:r>
     </w:p>
@@ -21421,16 +21167,15 @@
                 <w:color w:val="000000"/>
                 <w:lang w:eastAsia="it-IT"/>
               </w:rPr>
-              <w:t xml:space="preserve">Bottone utilizzato dal docente per iniziare </w:t>
-            </w:r>
-            <w:proofErr w:type="gramStart"/>
+              <w:t>Bottone utilizzato dal docente per iniziare lo</w:t>
+            </w:r>
             <w:r>
               <w:rPr>
                 <w:rFonts w:ascii="Calibri" w:eastAsia="Times New Roman" w:hAnsi="Calibri" w:cs="Calibri"/>
                 <w:color w:val="000000"/>
                 <w:lang w:eastAsia="it-IT"/>
               </w:rPr>
-              <w:t>lo</w:t>
+              <w:t xml:space="preserve"> </w:t>
             </w:r>
             <w:r>
               <w:rPr>
@@ -21438,24 +21183,7 @@
                 <w:color w:val="000000"/>
                 <w:lang w:eastAsia="it-IT"/>
               </w:rPr>
-              <w:t xml:space="preserve"> </w:t>
-            </w:r>
-            <w:r>
-              <w:rPr>
-                <w:rFonts w:ascii="Calibri" w:eastAsia="Times New Roman" w:hAnsi="Calibri" w:cs="Calibri"/>
-                <w:color w:val="000000"/>
-                <w:lang w:eastAsia="it-IT"/>
-              </w:rPr>
-              <w:t>use</w:t>
-            </w:r>
-            <w:proofErr w:type="gramEnd"/>
-            <w:r>
-              <w:rPr>
-                <w:rFonts w:ascii="Calibri" w:eastAsia="Times New Roman" w:hAnsi="Calibri" w:cs="Calibri"/>
-                <w:color w:val="000000"/>
-                <w:lang w:eastAsia="it-IT"/>
-              </w:rPr>
-              <w:t xml:space="preserve"> case “</w:t>
+              <w:t>use case “</w:t>
             </w:r>
             <w:r>
               <w:rPr>
@@ -21890,7 +21618,16 @@
                 <w:color w:val="000000"/>
                 <w:lang w:eastAsia="it-IT"/>
               </w:rPr>
-              <w:t>Bottone utilizzato dal docente per scaricare il report sul suo dispositivo. </w:t>
+              <w:t xml:space="preserve">Bottone utilizzato dal docente per scaricare il report sul suo </w:t>
+            </w:r>
+            <w:r>
+              <w:rPr>
+                <w:rFonts w:ascii="Calibri" w:eastAsia="Times New Roman" w:hAnsi="Calibri" w:cs="Calibri"/>
+                <w:color w:val="000000"/>
+                <w:lang w:eastAsia="it-IT"/>
+              </w:rPr>
+              <w:lastRenderedPageBreak/>
+              <w:t>dispositivo. </w:t>
             </w:r>
           </w:p>
         </w:tc>
@@ -24342,16 +24079,15 @@
                 <w:color w:val="000000"/>
                 <w:lang w:eastAsia="it-IT"/>
               </w:rPr>
-              <w:t xml:space="preserve"> lo salva </w:t>
-            </w:r>
-            <w:proofErr w:type="gramStart"/>
+              <w:t xml:space="preserve"> lo salva nella </w:t>
+            </w:r>
             <w:r>
               <w:rPr>
                 <w:rFonts w:eastAsia="Times New Roman" w:cstheme="minorHAnsi"/>
                 <w:color w:val="000000"/>
                 <w:lang w:eastAsia="it-IT"/>
               </w:rPr>
-              <w:t xml:space="preserve">nella </w:t>
+              <w:t>r</w:t>
             </w:r>
             <w:r>
               <w:rPr>
@@ -24359,17 +24095,8 @@
                 <w:color w:val="000000"/>
                 <w:lang w:eastAsia="it-IT"/>
               </w:rPr>
-              <w:t>r</w:t>
-            </w:r>
-            <w:r>
-              <w:rPr>
-                <w:rFonts w:eastAsia="Times New Roman" w:cstheme="minorHAnsi"/>
-                <w:color w:val="000000"/>
-                <w:lang w:eastAsia="it-IT"/>
-              </w:rPr>
               <w:t>epository</w:t>
             </w:r>
-            <w:proofErr w:type="gramEnd"/>
             <w:r>
               <w:rPr>
                 <w:rFonts w:eastAsia="Times New Roman" w:cstheme="minorHAnsi"/>
@@ -26287,7 +26014,6 @@
           <w:sz w:val="28"/>
           <w:szCs w:val="28"/>
         </w:rPr>
-        <w:lastRenderedPageBreak/>
         <w:t>Sequence</w:t>
       </w:r>
       <w:proofErr w:type="spellEnd"/>
@@ -30200,6 +29926,7 @@
     <w:lsdException w:name="HTML Sample" w:semiHidden="1" w:unhideWhenUsed="1"/>
     <w:lsdException w:name="HTML Typewriter" w:semiHidden="1" w:unhideWhenUsed="1"/>
     <w:lsdException w:name="HTML Variable" w:semiHidden="1" w:unhideWhenUsed="1"/>
+    <w:lsdException w:name="Normal Table" w:semiHidden="1" w:unhideWhenUsed="1"/>
     <w:lsdException w:name="annotation subject" w:semiHidden="1" w:unhideWhenUsed="1"/>
     <w:lsdException w:name="No List" w:semiHidden="1" w:unhideWhenUsed="1"/>
     <w:lsdException w:name="Outline List 1" w:semiHidden="1" w:unhideWhenUsed="1"/>
@@ -30242,8 +29969,11 @@
     <w:lsdException w:name="Table Contemporary" w:semiHidden="1" w:unhideWhenUsed="1"/>
     <w:lsdException w:name="Table Elegant" w:semiHidden="1" w:unhideWhenUsed="1"/>
     <w:lsdException w:name="Table Professional" w:semiHidden="1" w:unhideWhenUsed="1"/>
+    <w:lsdException w:name="Table Subtle 1" w:semiHidden="1" w:unhideWhenUsed="1"/>
     <w:lsdException w:name="Table Subtle 2" w:semiHidden="1" w:unhideWhenUsed="1"/>
     <w:lsdException w:name="Table Web 1" w:semiHidden="1" w:unhideWhenUsed="1"/>
+    <w:lsdException w:name="Table Web 2" w:semiHidden="1" w:unhideWhenUsed="1"/>
+    <w:lsdException w:name="Table Web 3" w:semiHidden="1" w:unhideWhenUsed="1"/>
     <w:lsdException w:name="Balloon Text" w:semiHidden="1" w:unhideWhenUsed="1"/>
     <w:lsdException w:name="Table Grid" w:uiPriority="59"/>
     <w:lsdException w:name="Table Theme" w:semiHidden="1" w:unhideWhenUsed="1"/>

</xml_diff>

<commit_message>
Aggiunta dei System Goals
</commit_message>
<xml_diff>
--- a/Documentazione/Bozza RAD.docx
+++ b/Documentazione/Bozza RAD.docx
@@ -21324,16 +21324,7 @@
                 <w:color w:val="000000"/>
                 <w:lang w:eastAsia="it-IT"/>
               </w:rPr>
-              <w:t xml:space="preserve">Bottone utilizzato dal docente per confermare la sessione e di </w:t>
-            </w:r>
-            <w:r>
-              <w:rPr>
-                <w:rFonts w:ascii="Calibri" w:eastAsia="Times New Roman" w:hAnsi="Calibri" w:cs="Calibri"/>
-                <w:color w:val="000000"/>
-                <w:lang w:eastAsia="it-IT"/>
-              </w:rPr>
-              <w:lastRenderedPageBreak/>
-              <w:t>conseguenza generare un report</w:t>
+              <w:t>Bottone utilizzato dal docente per confermare la sessione e di conseguenza generare un report</w:t>
             </w:r>
           </w:p>
         </w:tc>
@@ -22054,23 +22045,7 @@
                 <w:i/>
                 <w:iCs/>
               </w:rPr>
-              <w:t>“Download reports di validazioni”</w:t>
-            </w:r>
-            <w:r>
-              <w:rPr>
-                <w:bCs/>
-                <w:i/>
-                <w:iCs/>
-              </w:rPr>
-              <w:t xml:space="preserve"> e </w:t>
-            </w:r>
-            <w:r>
-              <w:rPr>
-                <w:bCs/>
-                <w:i/>
-                <w:iCs/>
-              </w:rPr>
-              <w:t>“Cancellazione reports”</w:t>
+              <w:t>“Download reports di validazioni” e “Cancellazione reports”</w:t>
             </w:r>
             <w:r>
               <w:rPr>
@@ -22078,15 +22053,7 @@
                 <w:color w:val="000000"/>
                 <w:lang w:eastAsia="it-IT"/>
               </w:rPr>
-              <w:t xml:space="preserve"> a tutti i report scelti.</w:t>
-            </w:r>
-            <w:r>
-              <w:rPr>
-                <w:rFonts w:ascii="Calibri" w:eastAsia="Times New Roman" w:hAnsi="Calibri" w:cs="Calibri"/>
-                <w:color w:val="000000"/>
-                <w:lang w:eastAsia="it-IT"/>
-              </w:rPr>
-              <w:t xml:space="preserve"> </w:t>
+              <w:t xml:space="preserve"> a tutti i report scelti. </w:t>
             </w:r>
             <w:proofErr w:type="spellStart"/>
             <w:r>
@@ -22825,15 +22792,7 @@
                 <w:color w:val="000000"/>
                 <w:lang w:eastAsia="it-IT"/>
               </w:rPr>
-              <w:t xml:space="preserve">Form utilizzato dal Direttore di Dipartimento per poter selezionare uno o più </w:t>
-            </w:r>
-            <w:r>
-              <w:rPr>
-                <w:rFonts w:ascii="Calibri" w:eastAsia="Times New Roman" w:hAnsi="Calibri" w:cs="Calibri"/>
-                <w:color w:val="000000"/>
-                <w:lang w:eastAsia="it-IT"/>
-              </w:rPr>
-              <w:t xml:space="preserve">campi che rappresentano le varie formattazioni che potrà avere il report. </w:t>
+              <w:t xml:space="preserve">Form utilizzato dal Direttore di Dipartimento per poter selezionare uno o più campi che rappresentano le varie formattazioni che potrà avere il report. </w:t>
             </w:r>
             <w:proofErr w:type="spellStart"/>
             <w:r>
@@ -23197,16 +23156,7 @@
                 <w:color w:val="000000"/>
                 <w:lang w:eastAsia="it-IT"/>
               </w:rPr>
-              <w:t xml:space="preserve">Messaggio inviato dal sistema al Direttore di Dipartimento per </w:t>
-            </w:r>
-            <w:r>
-              <w:rPr>
-                <w:rFonts w:ascii="Calibri" w:eastAsia="Times New Roman" w:hAnsi="Calibri" w:cs="Calibri"/>
-                <w:color w:val="000000"/>
-                <w:lang w:eastAsia="it-IT"/>
-              </w:rPr>
-              <w:lastRenderedPageBreak/>
-              <w:t>notificargli che la funzione ”</w:t>
+              <w:t>Messaggio inviato dal sistema al Direttore di Dipartimento per notificargli che la funzione ”</w:t>
             </w:r>
             <w:r>
               <w:rPr>
@@ -23222,7 +23172,16 @@
                 <w:color w:val="000000"/>
                 <w:lang w:eastAsia="it-IT"/>
               </w:rPr>
-              <w:t>” è  avvenuta con successo oppure si è verificato qualche errore</w:t>
+              <w:t xml:space="preserve">” è  avvenuta </w:t>
+            </w:r>
+            <w:r>
+              <w:rPr>
+                <w:rFonts w:ascii="Calibri" w:eastAsia="Times New Roman" w:hAnsi="Calibri" w:cs="Calibri"/>
+                <w:color w:val="000000"/>
+                <w:lang w:eastAsia="it-IT"/>
+              </w:rPr>
+              <w:lastRenderedPageBreak/>
+              <w:t>con successo oppure si è verificato qualche errore</w:t>
             </w:r>
           </w:p>
         </w:tc>
@@ -25891,7 +25850,6 @@
                 <w:szCs w:val="24"/>
                 <w:lang w:eastAsia="it-IT"/>
               </w:rPr>
-              <w:lastRenderedPageBreak/>
               <w:t>FormatReportsControl</w:t>
             </w:r>
             <w:proofErr w:type="spellEnd"/>
@@ -25970,7 +25928,16 @@
                 <w:color w:val="000000"/>
                 <w:lang w:eastAsia="it-IT"/>
               </w:rPr>
-              <w:t xml:space="preserve">he riguarda la scelta del formato dei </w:t>
+              <w:t xml:space="preserve">he riguarda la scelta del </w:t>
+            </w:r>
+            <w:r>
+              <w:rPr>
+                <w:rFonts w:eastAsia="Times New Roman" w:cstheme="minorHAnsi"/>
+                <w:color w:val="000000"/>
+                <w:lang w:eastAsia="it-IT"/>
+              </w:rPr>
+              <w:lastRenderedPageBreak/>
+              <w:t xml:space="preserve">formato dei </w:t>
             </w:r>
             <w:r>
               <w:rPr>
@@ -26462,6 +26429,993 @@
         </w:drawing>
       </w:r>
     </w:p>
+    <w:p>
+      <w:pPr>
+        <w:rPr>
+          <w:lang w:eastAsia="it-IT"/>
+        </w:rPr>
+      </w:pPr>
+    </w:p>
+    <w:p>
+      <w:pPr>
+        <w:rPr>
+          <w:lang w:eastAsia="it-IT"/>
+        </w:rPr>
+      </w:pPr>
+    </w:p>
+    <w:p>
+      <w:pPr>
+        <w:rPr>
+          <w:lang w:eastAsia="it-IT"/>
+        </w:rPr>
+      </w:pPr>
+    </w:p>
+    <w:p>
+      <w:pPr>
+        <w:rPr>
+          <w:lang w:eastAsia="it-IT"/>
+        </w:rPr>
+      </w:pPr>
+    </w:p>
+    <w:p>
+      <w:pPr>
+        <w:rPr>
+          <w:lang w:eastAsia="it-IT"/>
+        </w:rPr>
+      </w:pPr>
+    </w:p>
+    <w:p>
+      <w:pPr>
+        <w:rPr>
+          <w:lang w:eastAsia="it-IT"/>
+        </w:rPr>
+      </w:pPr>
+    </w:p>
+    <w:p>
+      <w:pPr>
+        <w:rPr>
+          <w:lang w:eastAsia="it-IT"/>
+        </w:rPr>
+      </w:pPr>
+    </w:p>
+    <w:p>
+      <w:pPr>
+        <w:rPr>
+          <w:lang w:eastAsia="it-IT"/>
+        </w:rPr>
+      </w:pPr>
+    </w:p>
+    <w:p>
+      <w:pPr>
+        <w:rPr>
+          <w:lang w:eastAsia="it-IT"/>
+        </w:rPr>
+      </w:pPr>
+    </w:p>
+    <w:p>
+      <w:pPr>
+        <w:rPr>
+          <w:lang w:eastAsia="it-IT"/>
+        </w:rPr>
+      </w:pPr>
+    </w:p>
+    <w:p>
+      <w:pPr>
+        <w:rPr>
+          <w:lang w:eastAsia="it-IT"/>
+        </w:rPr>
+      </w:pPr>
+    </w:p>
+    <w:p>
+      <w:pPr>
+        <w:rPr>
+          <w:lang w:eastAsia="it-IT"/>
+        </w:rPr>
+      </w:pPr>
+    </w:p>
+    <w:p>
+      <w:pPr>
+        <w:rPr>
+          <w:lang w:eastAsia="it-IT"/>
+        </w:rPr>
+      </w:pPr>
+    </w:p>
+    <w:p>
+      <w:pPr>
+        <w:rPr>
+          <w:lang w:eastAsia="it-IT"/>
+        </w:rPr>
+      </w:pPr>
+    </w:p>
+    <w:p>
+      <w:pPr>
+        <w:rPr>
+          <w:lang w:eastAsia="it-IT"/>
+        </w:rPr>
+      </w:pPr>
+    </w:p>
+    <w:p>
+      <w:pPr>
+        <w:rPr>
+          <w:lang w:eastAsia="it-IT"/>
+        </w:rPr>
+      </w:pPr>
+    </w:p>
+    <w:p>
+      <w:pPr>
+        <w:tabs>
+          <w:tab w:val="left" w:pos="2016"/>
+        </w:tabs>
+        <w:rPr>
+          <w:rFonts w:eastAsia="Arial Unicode MS" w:cstheme="minorHAnsi"/>
+          <w:color w:val="000000"/>
+          <w:sz w:val="36"/>
+          <w:szCs w:val="36"/>
+          <w:bdr w:val="nil"/>
+          <w:lang w:eastAsia="it-IT"/>
+          <w14:textOutline w14:w="0" w14:cap="flat" w14:cmpd="sng" w14:algn="ctr">
+            <w14:noFill/>
+            <w14:prstDash w14:val="solid"/>
+            <w14:bevel/>
+          </w14:textOutline>
+        </w:rPr>
+      </w:pPr>
+      <w:r>
+        <w:rPr>
+          <w:rFonts w:eastAsia="Arial Unicode MS" w:cstheme="minorHAnsi"/>
+          <w:color w:val="000000"/>
+          <w:sz w:val="36"/>
+          <w:szCs w:val="36"/>
+          <w:bdr w:val="nil"/>
+          <w:lang w:eastAsia="it-IT"/>
+          <w14:textOutline w14:w="0" w14:cap="flat" w14:cmpd="sng" w14:algn="ctr">
+            <w14:noFill/>
+            <w14:prstDash w14:val="solid"/>
+            <w14:bevel/>
+          </w14:textOutline>
+        </w:rPr>
+        <w:tab/>
+      </w:r>
+    </w:p>
+    <w:p>
+      <w:pPr>
+        <w:pStyle w:val="Corpo"/>
+        <w:rPr>
+          <w:rFonts w:asciiTheme="minorHAnsi" w:hAnsiTheme="minorHAnsi" w:cstheme="minorHAnsi"/>
+          <w:sz w:val="36"/>
+          <w:szCs w:val="36"/>
+        </w:rPr>
+      </w:pPr>
+    </w:p>
+    <w:p>
+      <w:pPr>
+        <w:pStyle w:val="Corpo"/>
+        <w:rPr>
+          <w:rFonts w:asciiTheme="minorHAnsi" w:hAnsiTheme="minorHAnsi" w:cstheme="minorHAnsi"/>
+          <w:sz w:val="36"/>
+          <w:szCs w:val="36"/>
+        </w:rPr>
+      </w:pPr>
+    </w:p>
+    <w:p>
+      <w:pPr>
+        <w:pStyle w:val="Corpo"/>
+        <w:rPr>
+          <w:rFonts w:asciiTheme="minorHAnsi" w:hAnsiTheme="minorHAnsi" w:cstheme="minorHAnsi"/>
+          <w:sz w:val="36"/>
+          <w:szCs w:val="36"/>
+        </w:rPr>
+      </w:pPr>
+      <w:r>
+        <w:rPr>
+          <w:rFonts w:asciiTheme="minorHAnsi" w:hAnsiTheme="minorHAnsi" w:cstheme="minorHAnsi"/>
+          <w:sz w:val="36"/>
+          <w:szCs w:val="36"/>
+        </w:rPr>
+        <w:lastRenderedPageBreak/>
+        <w:t>System Design</w:t>
+      </w:r>
+    </w:p>
+    <w:p>
+      <w:pPr>
+        <w:pStyle w:val="Corpo"/>
+        <w:rPr>
+          <w:rFonts w:asciiTheme="minorHAnsi" w:hAnsiTheme="minorHAnsi" w:cstheme="minorHAnsi"/>
+          <w:sz w:val="36"/>
+          <w:szCs w:val="36"/>
+        </w:rPr>
+      </w:pPr>
+    </w:p>
+    <w:p>
+      <w:pPr>
+        <w:pStyle w:val="Corpo"/>
+        <w:rPr>
+          <w:rFonts w:asciiTheme="minorHAnsi" w:hAnsiTheme="minorHAnsi" w:cstheme="minorHAnsi"/>
+          <w:sz w:val="36"/>
+          <w:szCs w:val="36"/>
+        </w:rPr>
+      </w:pPr>
+      <w:r>
+        <w:rPr>
+          <w:rFonts w:asciiTheme="minorHAnsi" w:hAnsiTheme="minorHAnsi" w:cstheme="minorHAnsi"/>
+          <w:sz w:val="36"/>
+          <w:szCs w:val="36"/>
+        </w:rPr>
+        <w:t xml:space="preserve">Design </w:t>
+      </w:r>
+      <w:proofErr w:type="spellStart"/>
+      <w:r>
+        <w:rPr>
+          <w:rFonts w:asciiTheme="minorHAnsi" w:hAnsiTheme="minorHAnsi" w:cstheme="minorHAnsi"/>
+          <w:sz w:val="36"/>
+          <w:szCs w:val="36"/>
+        </w:rPr>
+        <w:t>Goals</w:t>
+      </w:r>
+      <w:proofErr w:type="spellEnd"/>
+    </w:p>
+    <w:p>
+      <w:pPr>
+        <w:pStyle w:val="Corpo"/>
+        <w:numPr>
+          <w:ilvl w:val="0"/>
+          <w:numId w:val="39"/>
+        </w:numPr>
+        <w:rPr>
+          <w:rFonts w:asciiTheme="minorHAnsi" w:hAnsiTheme="minorHAnsi" w:cstheme="minorHAnsi"/>
+        </w:rPr>
+      </w:pPr>
+      <w:r>
+        <w:rPr>
+          <w:rFonts w:asciiTheme="minorHAnsi" w:hAnsiTheme="minorHAnsi" w:cstheme="minorHAnsi"/>
+        </w:rPr>
+        <w:t>Performance</w:t>
+      </w:r>
+    </w:p>
+    <w:p>
+      <w:pPr>
+        <w:pStyle w:val="Corpo"/>
+        <w:numPr>
+          <w:ilvl w:val="1"/>
+          <w:numId w:val="39"/>
+        </w:numPr>
+        <w:rPr>
+          <w:rFonts w:asciiTheme="minorHAnsi" w:hAnsiTheme="minorHAnsi" w:cstheme="minorHAnsi"/>
+        </w:rPr>
+      </w:pPr>
+      <w:r>
+        <w:rPr>
+          <w:rFonts w:asciiTheme="minorHAnsi" w:hAnsiTheme="minorHAnsi" w:cstheme="minorHAnsi"/>
+        </w:rPr>
+        <w:t>Tempo di risposta</w:t>
+      </w:r>
+    </w:p>
+    <w:p>
+      <w:pPr>
+        <w:pStyle w:val="Corpo"/>
+        <w:numPr>
+          <w:ilvl w:val="2"/>
+          <w:numId w:val="39"/>
+        </w:numPr>
+        <w:rPr>
+          <w:rFonts w:ascii="Calibri" w:hAnsi="Calibri" w:cs="Calibri"/>
+        </w:rPr>
+      </w:pPr>
+      <w:r>
+        <w:rPr>
+          <w:rFonts w:ascii="Calibri" w:hAnsi="Calibri" w:cs="Calibri"/>
+        </w:rPr>
+        <w:t>La validazione del Green Pass deve essere effettuata entro 2 secondi.</w:t>
+      </w:r>
+    </w:p>
+    <w:p>
+      <w:pPr>
+        <w:pStyle w:val="Corpo"/>
+        <w:numPr>
+          <w:ilvl w:val="1"/>
+          <w:numId w:val="39"/>
+        </w:numPr>
+        <w:rPr>
+          <w:rFonts w:asciiTheme="minorHAnsi" w:hAnsiTheme="minorHAnsi" w:cstheme="minorHAnsi"/>
+        </w:rPr>
+      </w:pPr>
+      <w:proofErr w:type="spellStart"/>
+      <w:r>
+        <w:rPr>
+          <w:rFonts w:asciiTheme="minorHAnsi" w:hAnsiTheme="minorHAnsi" w:cstheme="minorHAnsi"/>
+        </w:rPr>
+        <w:t>Throughput</w:t>
+      </w:r>
+      <w:proofErr w:type="spellEnd"/>
+    </w:p>
+    <w:p>
+      <w:pPr>
+        <w:pStyle w:val="Corpo"/>
+        <w:numPr>
+          <w:ilvl w:val="2"/>
+          <w:numId w:val="39"/>
+        </w:numPr>
+        <w:rPr>
+          <w:rFonts w:asciiTheme="minorHAnsi" w:hAnsiTheme="minorHAnsi" w:cstheme="minorHAnsi"/>
+        </w:rPr>
+      </w:pPr>
+      <w:r>
+        <w:rPr>
+          <w:rFonts w:asciiTheme="minorHAnsi" w:hAnsiTheme="minorHAnsi" w:cstheme="minorHAnsi"/>
+          <w:highlight w:val="yellow"/>
+        </w:rPr>
+        <w:t>Deve essere supportata la validazione contemporanea di almeno 20 Green Pass per sessione</w:t>
+      </w:r>
+    </w:p>
+    <w:p>
+      <w:pPr>
+        <w:pStyle w:val="Corpo"/>
+        <w:numPr>
+          <w:ilvl w:val="1"/>
+          <w:numId w:val="39"/>
+        </w:numPr>
+        <w:rPr>
+          <w:rFonts w:asciiTheme="minorHAnsi" w:hAnsiTheme="minorHAnsi" w:cstheme="minorHAnsi"/>
+        </w:rPr>
+      </w:pPr>
+      <w:r>
+        <w:rPr>
+          <w:rFonts w:asciiTheme="minorHAnsi" w:hAnsiTheme="minorHAnsi" w:cstheme="minorHAnsi"/>
+        </w:rPr>
+        <w:t>Memoria</w:t>
+      </w:r>
+    </w:p>
+    <w:p>
+      <w:pPr>
+        <w:pStyle w:val="Corpo"/>
+        <w:numPr>
+          <w:ilvl w:val="2"/>
+          <w:numId w:val="39"/>
+        </w:numPr>
+        <w:rPr>
+          <w:rFonts w:asciiTheme="minorHAnsi" w:hAnsiTheme="minorHAnsi" w:cstheme="minorHAnsi"/>
+        </w:rPr>
+      </w:pPr>
+      <w:r>
+        <w:rPr>
+          <w:rFonts w:asciiTheme="minorHAnsi" w:hAnsiTheme="minorHAnsi" w:cstheme="minorHAnsi"/>
+        </w:rPr>
+        <w:t>La quantità di memoria occupata dal sistema dipende da quella necessaria al mantenimento del database</w:t>
+      </w:r>
+    </w:p>
+    <w:p>
+      <w:pPr>
+        <w:pStyle w:val="Corpo"/>
+        <w:rPr>
+          <w:rFonts w:asciiTheme="minorHAnsi" w:hAnsiTheme="minorHAnsi" w:cstheme="minorHAnsi"/>
+        </w:rPr>
+      </w:pPr>
+    </w:p>
+    <w:p>
+      <w:pPr>
+        <w:pStyle w:val="Corpo"/>
+        <w:numPr>
+          <w:ilvl w:val="0"/>
+          <w:numId w:val="39"/>
+        </w:numPr>
+        <w:rPr>
+          <w:rFonts w:asciiTheme="minorHAnsi" w:hAnsiTheme="minorHAnsi" w:cstheme="minorHAnsi"/>
+        </w:rPr>
+      </w:pPr>
+      <w:proofErr w:type="spellStart"/>
+      <w:r>
+        <w:rPr>
+          <w:rFonts w:asciiTheme="minorHAnsi" w:hAnsiTheme="minorHAnsi" w:cstheme="minorHAnsi"/>
+        </w:rPr>
+        <w:t>Dependability</w:t>
+      </w:r>
+      <w:proofErr w:type="spellEnd"/>
+    </w:p>
+    <w:p>
+      <w:pPr>
+        <w:pStyle w:val="Corpo"/>
+        <w:numPr>
+          <w:ilvl w:val="1"/>
+          <w:numId w:val="39"/>
+        </w:numPr>
+        <w:rPr>
+          <w:rFonts w:asciiTheme="minorHAnsi" w:hAnsiTheme="minorHAnsi" w:cstheme="minorHAnsi"/>
+        </w:rPr>
+      </w:pPr>
+      <w:r>
+        <w:rPr>
+          <w:rFonts w:asciiTheme="minorHAnsi" w:hAnsiTheme="minorHAnsi" w:cstheme="minorHAnsi"/>
+        </w:rPr>
+        <w:t>Robustezza</w:t>
+      </w:r>
+    </w:p>
+    <w:p>
+      <w:pPr>
+        <w:pStyle w:val="Corpo"/>
+        <w:numPr>
+          <w:ilvl w:val="2"/>
+          <w:numId w:val="39"/>
+        </w:numPr>
+        <w:rPr>
+          <w:rFonts w:asciiTheme="minorHAnsi" w:hAnsiTheme="minorHAnsi" w:cstheme="minorHAnsi"/>
+        </w:rPr>
+      </w:pPr>
+      <w:r>
+        <w:rPr>
+          <w:rFonts w:asciiTheme="minorHAnsi" w:hAnsiTheme="minorHAnsi" w:cstheme="minorHAnsi"/>
+        </w:rPr>
+        <w:t xml:space="preserve"> Gli input non validi inseriti dall’utente devono essere segnalati con messaggi d’errore</w:t>
+      </w:r>
+    </w:p>
+    <w:p>
+      <w:pPr>
+        <w:pStyle w:val="Corpo"/>
+        <w:numPr>
+          <w:ilvl w:val="1"/>
+          <w:numId w:val="39"/>
+        </w:numPr>
+        <w:rPr>
+          <w:rFonts w:asciiTheme="minorHAnsi" w:hAnsiTheme="minorHAnsi" w:cstheme="minorHAnsi"/>
+        </w:rPr>
+      </w:pPr>
+      <w:r>
+        <w:rPr>
+          <w:rFonts w:asciiTheme="minorHAnsi" w:hAnsiTheme="minorHAnsi" w:cstheme="minorHAnsi"/>
+        </w:rPr>
+        <w:t>Affidabilità</w:t>
+      </w:r>
+    </w:p>
+    <w:p>
+      <w:pPr>
+        <w:pStyle w:val="Corpo"/>
+        <w:numPr>
+          <w:ilvl w:val="2"/>
+          <w:numId w:val="39"/>
+        </w:numPr>
+        <w:rPr>
+          <w:rFonts w:asciiTheme="minorHAnsi" w:hAnsiTheme="minorHAnsi" w:cstheme="minorHAnsi"/>
+        </w:rPr>
+      </w:pPr>
+      <w:r>
+        <w:rPr>
+          <w:rFonts w:asciiTheme="minorHAnsi" w:hAnsiTheme="minorHAnsi" w:cstheme="minorHAnsi"/>
+        </w:rPr>
+        <w:t xml:space="preserve"> Il sistema deve garantire che i Green Pass ricevuti per la validazione non siano presenti in copie</w:t>
+      </w:r>
+    </w:p>
+    <w:p>
+      <w:pPr>
+        <w:pStyle w:val="Corpo"/>
+        <w:numPr>
+          <w:ilvl w:val="2"/>
+          <w:numId w:val="39"/>
+        </w:numPr>
+        <w:rPr>
+          <w:rFonts w:asciiTheme="minorHAnsi" w:hAnsiTheme="minorHAnsi" w:cstheme="minorHAnsi"/>
+        </w:rPr>
+      </w:pPr>
+      <w:r>
+        <w:rPr>
+          <w:rFonts w:asciiTheme="minorHAnsi" w:hAnsiTheme="minorHAnsi" w:cstheme="minorHAnsi"/>
+        </w:rPr>
+        <w:t xml:space="preserve"> Il report generato deve essere consistente con le informazioni contenute nei singoli esiti</w:t>
+      </w:r>
+    </w:p>
+    <w:p>
+      <w:pPr>
+        <w:pStyle w:val="Corpo"/>
+        <w:numPr>
+          <w:ilvl w:val="1"/>
+          <w:numId w:val="39"/>
+        </w:numPr>
+        <w:rPr>
+          <w:rFonts w:asciiTheme="minorHAnsi" w:hAnsiTheme="minorHAnsi" w:cstheme="minorHAnsi"/>
+        </w:rPr>
+      </w:pPr>
+      <w:r>
+        <w:rPr>
+          <w:rFonts w:asciiTheme="minorHAnsi" w:hAnsiTheme="minorHAnsi" w:cstheme="minorHAnsi"/>
+        </w:rPr>
+        <w:t>Disponibilità</w:t>
+      </w:r>
+    </w:p>
+    <w:p>
+      <w:pPr>
+        <w:pStyle w:val="Corpo"/>
+        <w:numPr>
+          <w:ilvl w:val="2"/>
+          <w:numId w:val="39"/>
+        </w:numPr>
+        <w:rPr>
+          <w:rFonts w:asciiTheme="minorHAnsi" w:hAnsiTheme="minorHAnsi" w:cstheme="minorHAnsi"/>
+        </w:rPr>
+      </w:pPr>
+      <w:r>
+        <w:rPr>
+          <w:rFonts w:asciiTheme="minorHAnsi" w:hAnsiTheme="minorHAnsi" w:cstheme="minorHAnsi"/>
+        </w:rPr>
+        <w:t xml:space="preserve"> Il sistema deve essere disponibile durante orario universitario per il Docente e H24 per il Direttore di Dipartimento</w:t>
+      </w:r>
+    </w:p>
+    <w:p>
+      <w:pPr>
+        <w:pStyle w:val="Corpo"/>
+        <w:numPr>
+          <w:ilvl w:val="1"/>
+          <w:numId w:val="39"/>
+        </w:numPr>
+        <w:rPr>
+          <w:rFonts w:asciiTheme="minorHAnsi" w:hAnsiTheme="minorHAnsi" w:cstheme="minorHAnsi"/>
+        </w:rPr>
+      </w:pPr>
+      <w:r>
+        <w:rPr>
+          <w:rFonts w:asciiTheme="minorHAnsi" w:hAnsiTheme="minorHAnsi" w:cstheme="minorHAnsi"/>
+        </w:rPr>
+        <w:t>Tolleranza agli errori</w:t>
+      </w:r>
+    </w:p>
+    <w:p>
+      <w:pPr>
+        <w:pStyle w:val="Corpo"/>
+        <w:numPr>
+          <w:ilvl w:val="2"/>
+          <w:numId w:val="39"/>
+        </w:numPr>
+        <w:rPr>
+          <w:rFonts w:asciiTheme="minorHAnsi" w:hAnsiTheme="minorHAnsi" w:cstheme="minorHAnsi"/>
+        </w:rPr>
+      </w:pPr>
+      <w:r>
+        <w:rPr>
+          <w:rFonts w:asciiTheme="minorHAnsi" w:hAnsiTheme="minorHAnsi" w:cstheme="minorHAnsi"/>
+        </w:rPr>
+        <w:t xml:space="preserve"> In caso di errore durante la validazione di uno o più Green Pass la sessione di validazione deve essere invalidata</w:t>
+      </w:r>
+    </w:p>
+    <w:p>
+      <w:pPr>
+        <w:pStyle w:val="Corpo"/>
+        <w:numPr>
+          <w:ilvl w:val="1"/>
+          <w:numId w:val="39"/>
+        </w:numPr>
+        <w:rPr>
+          <w:rFonts w:asciiTheme="minorHAnsi" w:hAnsiTheme="minorHAnsi" w:cstheme="minorHAnsi"/>
+        </w:rPr>
+      </w:pPr>
+      <w:r>
+        <w:rPr>
+          <w:rFonts w:asciiTheme="minorHAnsi" w:hAnsiTheme="minorHAnsi" w:cstheme="minorHAnsi"/>
+        </w:rPr>
+        <w:t>Sicurezza</w:t>
+      </w:r>
+    </w:p>
+    <w:p>
+      <w:pPr>
+        <w:pStyle w:val="Corpo"/>
+        <w:numPr>
+          <w:ilvl w:val="2"/>
+          <w:numId w:val="39"/>
+        </w:numPr>
+        <w:rPr>
+          <w:rFonts w:asciiTheme="minorHAnsi" w:hAnsiTheme="minorHAnsi" w:cstheme="minorHAnsi"/>
+        </w:rPr>
+      </w:pPr>
+      <w:r>
+        <w:rPr>
+          <w:rFonts w:asciiTheme="minorHAnsi" w:hAnsiTheme="minorHAnsi" w:cstheme="minorHAnsi"/>
+        </w:rPr>
+        <w:t xml:space="preserve"> Tutte le password devono essere crittografate prima di essere memorizzate </w:t>
+      </w:r>
+    </w:p>
+    <w:p>
+      <w:pPr>
+        <w:pStyle w:val="Corpo"/>
+        <w:numPr>
+          <w:ilvl w:val="2"/>
+          <w:numId w:val="39"/>
+        </w:numPr>
+        <w:rPr>
+          <w:rFonts w:asciiTheme="minorHAnsi" w:hAnsiTheme="minorHAnsi" w:cstheme="minorHAnsi"/>
+        </w:rPr>
+      </w:pPr>
+      <w:r>
+        <w:rPr>
+          <w:rFonts w:asciiTheme="minorHAnsi" w:hAnsiTheme="minorHAnsi" w:cstheme="minorHAnsi"/>
+        </w:rPr>
+        <w:t xml:space="preserve"> Il sistema deve garantire il rispetto delle leggi sulla privacy</w:t>
+      </w:r>
+    </w:p>
+    <w:p>
+      <w:pPr>
+        <w:pStyle w:val="Corpo"/>
+        <w:numPr>
+          <w:ilvl w:val="0"/>
+          <w:numId w:val="39"/>
+        </w:numPr>
+        <w:rPr>
+          <w:rFonts w:asciiTheme="minorHAnsi" w:hAnsiTheme="minorHAnsi" w:cstheme="minorHAnsi"/>
+        </w:rPr>
+      </w:pPr>
+      <w:proofErr w:type="spellStart"/>
+      <w:r>
+        <w:rPr>
+          <w:rFonts w:asciiTheme="minorHAnsi" w:hAnsiTheme="minorHAnsi" w:cstheme="minorHAnsi"/>
+        </w:rPr>
+        <w:t>Cost</w:t>
+      </w:r>
+      <w:proofErr w:type="spellEnd"/>
+      <w:r>
+        <w:rPr>
+          <w:rFonts w:asciiTheme="minorHAnsi" w:hAnsiTheme="minorHAnsi" w:cstheme="minorHAnsi"/>
+        </w:rPr>
+        <w:t xml:space="preserve"> </w:t>
+      </w:r>
+    </w:p>
+    <w:p>
+      <w:pPr>
+        <w:pStyle w:val="Corpo"/>
+        <w:numPr>
+          <w:ilvl w:val="1"/>
+          <w:numId w:val="39"/>
+        </w:numPr>
+        <w:rPr>
+          <w:rFonts w:asciiTheme="minorHAnsi" w:hAnsiTheme="minorHAnsi" w:cstheme="minorHAnsi"/>
+        </w:rPr>
+      </w:pPr>
+      <w:r>
+        <w:rPr>
+          <w:rFonts w:asciiTheme="minorHAnsi" w:hAnsiTheme="minorHAnsi" w:cstheme="minorHAnsi"/>
+        </w:rPr>
+        <w:t>Costi di sviluppo</w:t>
+      </w:r>
+    </w:p>
+    <w:p>
+      <w:pPr>
+        <w:pStyle w:val="Corpo"/>
+        <w:numPr>
+          <w:ilvl w:val="2"/>
+          <w:numId w:val="39"/>
+        </w:numPr>
+        <w:rPr>
+          <w:rFonts w:asciiTheme="minorHAnsi" w:hAnsiTheme="minorHAnsi" w:cstheme="minorHAnsi"/>
+        </w:rPr>
+      </w:pPr>
+      <w:r>
+        <w:rPr>
+          <w:rFonts w:asciiTheme="minorHAnsi" w:hAnsiTheme="minorHAnsi" w:cstheme="minorHAnsi"/>
+        </w:rPr>
+        <w:t>Il costo complessivo del progetto ammonta ad un massimo di 200 ore (</w:t>
+      </w:r>
+      <w:proofErr w:type="spellStart"/>
+      <w:r>
+        <w:rPr>
+          <w:rFonts w:asciiTheme="minorHAnsi" w:hAnsiTheme="minorHAnsi" w:cstheme="minorHAnsi"/>
+        </w:rPr>
+        <w:t>max</w:t>
+      </w:r>
+      <w:proofErr w:type="spellEnd"/>
+      <w:r>
+        <w:rPr>
+          <w:rFonts w:asciiTheme="minorHAnsi" w:hAnsiTheme="minorHAnsi" w:cstheme="minorHAnsi"/>
+        </w:rPr>
+        <w:t xml:space="preserve"> 50 ore per ogni membro del team)</w:t>
+      </w:r>
+    </w:p>
+    <w:p>
+      <w:pPr>
+        <w:pStyle w:val="Corpo"/>
+        <w:numPr>
+          <w:ilvl w:val="1"/>
+          <w:numId w:val="39"/>
+        </w:numPr>
+        <w:rPr>
+          <w:rFonts w:asciiTheme="minorHAnsi" w:hAnsiTheme="minorHAnsi" w:cstheme="minorHAnsi"/>
+        </w:rPr>
+      </w:pPr>
+      <w:r>
+        <w:rPr>
+          <w:rFonts w:asciiTheme="minorHAnsi" w:hAnsiTheme="minorHAnsi" w:cstheme="minorHAnsi"/>
+        </w:rPr>
+        <w:t>Costi di installazione</w:t>
+      </w:r>
+    </w:p>
+    <w:p>
+      <w:pPr>
+        <w:pStyle w:val="Corpo"/>
+        <w:numPr>
+          <w:ilvl w:val="1"/>
+          <w:numId w:val="39"/>
+        </w:numPr>
+        <w:rPr>
+          <w:rFonts w:asciiTheme="minorHAnsi" w:hAnsiTheme="minorHAnsi" w:cstheme="minorHAnsi"/>
+        </w:rPr>
+      </w:pPr>
+      <w:r>
+        <w:rPr>
+          <w:rFonts w:asciiTheme="minorHAnsi" w:hAnsiTheme="minorHAnsi" w:cstheme="minorHAnsi"/>
+        </w:rPr>
+        <w:t>Costi di aggiornamento</w:t>
+      </w:r>
+    </w:p>
+    <w:p>
+      <w:pPr>
+        <w:pStyle w:val="Corpo"/>
+        <w:numPr>
+          <w:ilvl w:val="1"/>
+          <w:numId w:val="39"/>
+        </w:numPr>
+        <w:rPr>
+          <w:rFonts w:asciiTheme="minorHAnsi" w:hAnsiTheme="minorHAnsi" w:cstheme="minorHAnsi"/>
+          <w:highlight w:val="yellow"/>
+        </w:rPr>
+      </w:pPr>
+      <w:r>
+        <w:rPr>
+          <w:rFonts w:asciiTheme="minorHAnsi" w:hAnsiTheme="minorHAnsi" w:cstheme="minorHAnsi"/>
+          <w:highlight w:val="yellow"/>
+        </w:rPr>
+        <w:t>Costi di manutenzione</w:t>
+      </w:r>
+    </w:p>
+    <w:p>
+      <w:pPr>
+        <w:pStyle w:val="Corpo"/>
+        <w:numPr>
+          <w:ilvl w:val="1"/>
+          <w:numId w:val="39"/>
+        </w:numPr>
+        <w:rPr>
+          <w:rFonts w:asciiTheme="minorHAnsi" w:hAnsiTheme="minorHAnsi" w:cstheme="minorHAnsi"/>
+        </w:rPr>
+      </w:pPr>
+      <w:r>
+        <w:rPr>
+          <w:rFonts w:asciiTheme="minorHAnsi" w:hAnsiTheme="minorHAnsi" w:cstheme="minorHAnsi"/>
+        </w:rPr>
+        <w:t>Costi di amministrazione</w:t>
+      </w:r>
+    </w:p>
+    <w:p>
+      <w:pPr>
+        <w:pStyle w:val="Corpo"/>
+        <w:numPr>
+          <w:ilvl w:val="0"/>
+          <w:numId w:val="39"/>
+        </w:numPr>
+        <w:rPr>
+          <w:rFonts w:asciiTheme="minorHAnsi" w:hAnsiTheme="minorHAnsi" w:cstheme="minorHAnsi"/>
+        </w:rPr>
+      </w:pPr>
+      <w:proofErr w:type="spellStart"/>
+      <w:r>
+        <w:rPr>
+          <w:rFonts w:asciiTheme="minorHAnsi" w:hAnsiTheme="minorHAnsi" w:cstheme="minorHAnsi"/>
+        </w:rPr>
+        <w:t>Maintenance</w:t>
+      </w:r>
+      <w:proofErr w:type="spellEnd"/>
+    </w:p>
+    <w:p>
+      <w:pPr>
+        <w:pStyle w:val="Corpo"/>
+        <w:numPr>
+          <w:ilvl w:val="1"/>
+          <w:numId w:val="39"/>
+        </w:numPr>
+        <w:rPr>
+          <w:rFonts w:asciiTheme="minorHAnsi" w:hAnsiTheme="minorHAnsi" w:cstheme="minorHAnsi"/>
+        </w:rPr>
+      </w:pPr>
+      <w:r>
+        <w:rPr>
+          <w:rFonts w:asciiTheme="minorHAnsi" w:hAnsiTheme="minorHAnsi" w:cstheme="minorHAnsi"/>
+        </w:rPr>
+        <w:t>Estensibilità</w:t>
+      </w:r>
+    </w:p>
+    <w:p>
+      <w:pPr>
+        <w:pStyle w:val="Corpo"/>
+        <w:numPr>
+          <w:ilvl w:val="2"/>
+          <w:numId w:val="39"/>
+        </w:numPr>
+        <w:rPr>
+          <w:rFonts w:asciiTheme="minorHAnsi" w:hAnsiTheme="minorHAnsi" w:cstheme="minorHAnsi"/>
+        </w:rPr>
+      </w:pPr>
+      <w:r>
+        <w:rPr>
+          <w:rFonts w:asciiTheme="minorHAnsi" w:hAnsiTheme="minorHAnsi" w:cstheme="minorHAnsi"/>
+        </w:rPr>
+        <w:t>Il sistema deve essere progettato in modo tale che sia possibile aggiungere moduli su richiesta del cliente</w:t>
+      </w:r>
+    </w:p>
+    <w:p>
+      <w:pPr>
+        <w:pStyle w:val="Corpo"/>
+        <w:numPr>
+          <w:ilvl w:val="1"/>
+          <w:numId w:val="39"/>
+        </w:numPr>
+        <w:rPr>
+          <w:rFonts w:asciiTheme="minorHAnsi" w:hAnsiTheme="minorHAnsi" w:cstheme="minorHAnsi"/>
+        </w:rPr>
+      </w:pPr>
+      <w:r>
+        <w:rPr>
+          <w:rFonts w:asciiTheme="minorHAnsi" w:hAnsiTheme="minorHAnsi" w:cstheme="minorHAnsi"/>
+        </w:rPr>
+        <w:t>Adattabilità</w:t>
+      </w:r>
+    </w:p>
+    <w:p>
+      <w:pPr>
+        <w:pStyle w:val="Corpo"/>
+        <w:numPr>
+          <w:ilvl w:val="2"/>
+          <w:numId w:val="39"/>
+        </w:numPr>
+        <w:rPr>
+          <w:rFonts w:asciiTheme="minorHAnsi" w:hAnsiTheme="minorHAnsi" w:cstheme="minorHAnsi"/>
+        </w:rPr>
+      </w:pPr>
+      <w:r>
+        <w:rPr>
+          <w:rFonts w:asciiTheme="minorHAnsi" w:hAnsiTheme="minorHAnsi" w:cstheme="minorHAnsi"/>
+        </w:rPr>
+        <w:t xml:space="preserve">Il sistema deve essere progettato su una struttura generica in modo da poter essere utilizzato in altri ambiti professionali (es. aziende, convegni, </w:t>
+      </w:r>
+      <w:proofErr w:type="spellStart"/>
+      <w:r>
+        <w:rPr>
+          <w:rFonts w:asciiTheme="minorHAnsi" w:hAnsiTheme="minorHAnsi" w:cstheme="minorHAnsi"/>
+        </w:rPr>
+        <w:t>ecc</w:t>
+      </w:r>
+      <w:proofErr w:type="spellEnd"/>
+      <w:r>
+        <w:rPr>
+          <w:rFonts w:asciiTheme="minorHAnsi" w:hAnsiTheme="minorHAnsi" w:cstheme="minorHAnsi"/>
+        </w:rPr>
+        <w:t>…)</w:t>
+      </w:r>
+    </w:p>
+    <w:p>
+      <w:pPr>
+        <w:pStyle w:val="Corpo"/>
+        <w:numPr>
+          <w:ilvl w:val="1"/>
+          <w:numId w:val="39"/>
+        </w:numPr>
+        <w:rPr>
+          <w:rFonts w:asciiTheme="minorHAnsi" w:hAnsiTheme="minorHAnsi" w:cstheme="minorHAnsi"/>
+        </w:rPr>
+      </w:pPr>
+      <w:r>
+        <w:rPr>
+          <w:rFonts w:asciiTheme="minorHAnsi" w:hAnsiTheme="minorHAnsi" w:cstheme="minorHAnsi"/>
+        </w:rPr>
+        <w:t>Portabilità</w:t>
+      </w:r>
+    </w:p>
+    <w:p>
+      <w:pPr>
+        <w:pStyle w:val="Corpo"/>
+        <w:numPr>
+          <w:ilvl w:val="2"/>
+          <w:numId w:val="39"/>
+        </w:numPr>
+        <w:rPr>
+          <w:rFonts w:asciiTheme="minorHAnsi" w:hAnsiTheme="minorHAnsi" w:cstheme="minorHAnsi"/>
+        </w:rPr>
+      </w:pPr>
+      <w:r>
+        <w:rPr>
+          <w:rFonts w:asciiTheme="minorHAnsi" w:hAnsiTheme="minorHAnsi" w:cstheme="minorHAnsi"/>
+        </w:rPr>
+        <w:t>Il sistema deve essere fruibile su tutti i dispositivi mobile e desktop in maniera indipendente dal sistema operativo o dall’hardware utilizzato</w:t>
+      </w:r>
+    </w:p>
+    <w:p>
+      <w:pPr>
+        <w:pStyle w:val="Corpo"/>
+        <w:numPr>
+          <w:ilvl w:val="1"/>
+          <w:numId w:val="39"/>
+        </w:numPr>
+        <w:rPr>
+          <w:rFonts w:asciiTheme="minorHAnsi" w:hAnsiTheme="minorHAnsi" w:cstheme="minorHAnsi"/>
+        </w:rPr>
+      </w:pPr>
+      <w:r>
+        <w:rPr>
+          <w:rFonts w:asciiTheme="minorHAnsi" w:hAnsiTheme="minorHAnsi" w:cstheme="minorHAnsi"/>
+        </w:rPr>
+        <w:t>Tracciabilità dei requisiti</w:t>
+      </w:r>
+    </w:p>
+    <w:p>
+      <w:pPr>
+        <w:pStyle w:val="Corpo"/>
+        <w:numPr>
+          <w:ilvl w:val="2"/>
+          <w:numId w:val="39"/>
+        </w:numPr>
+        <w:rPr>
+          <w:rFonts w:asciiTheme="minorHAnsi" w:hAnsiTheme="minorHAnsi" w:cstheme="minorHAnsi"/>
+        </w:rPr>
+      </w:pPr>
+      <w:r>
+        <w:rPr>
+          <w:rFonts w:asciiTheme="minorHAnsi" w:hAnsiTheme="minorHAnsi" w:cstheme="minorHAnsi"/>
+        </w:rPr>
+        <w:t>La tracciabilità dei requisiti deve essere garantita da una matrice di tracciabilità che permette di ricondurre ogni artefatto al proprio requisito</w:t>
+      </w:r>
+    </w:p>
+    <w:p>
+      <w:pPr>
+        <w:pStyle w:val="Corpo"/>
+        <w:numPr>
+          <w:ilvl w:val="0"/>
+          <w:numId w:val="39"/>
+        </w:numPr>
+        <w:rPr>
+          <w:rFonts w:asciiTheme="minorHAnsi" w:hAnsiTheme="minorHAnsi" w:cstheme="minorHAnsi"/>
+        </w:rPr>
+      </w:pPr>
+      <w:r>
+        <w:rPr>
+          <w:rFonts w:asciiTheme="minorHAnsi" w:hAnsiTheme="minorHAnsi" w:cstheme="minorHAnsi"/>
+        </w:rPr>
+        <w:t>End User</w:t>
+      </w:r>
+    </w:p>
+    <w:p>
+      <w:pPr>
+        <w:pStyle w:val="Corpo"/>
+        <w:numPr>
+          <w:ilvl w:val="1"/>
+          <w:numId w:val="39"/>
+        </w:numPr>
+        <w:rPr>
+          <w:rFonts w:asciiTheme="minorHAnsi" w:hAnsiTheme="minorHAnsi" w:cstheme="minorHAnsi"/>
+        </w:rPr>
+      </w:pPr>
+      <w:r>
+        <w:rPr>
+          <w:rFonts w:asciiTheme="minorHAnsi" w:hAnsiTheme="minorHAnsi" w:cstheme="minorHAnsi"/>
+        </w:rPr>
+        <w:t>Usabilità</w:t>
+      </w:r>
+    </w:p>
+    <w:p>
+      <w:pPr>
+        <w:pStyle w:val="Corpo"/>
+        <w:numPr>
+          <w:ilvl w:val="2"/>
+          <w:numId w:val="39"/>
+        </w:numPr>
+        <w:rPr>
+          <w:rFonts w:asciiTheme="minorHAnsi" w:hAnsiTheme="minorHAnsi" w:cstheme="minorHAnsi"/>
+        </w:rPr>
+      </w:pPr>
+      <w:r>
+        <w:rPr>
+          <w:rFonts w:asciiTheme="minorHAnsi" w:hAnsiTheme="minorHAnsi" w:cstheme="minorHAnsi"/>
+        </w:rPr>
+        <w:t>Il sistema deve avere un’interfaccia semplice e immediata in modo da consentire un’interazione rapida e efficiente, così da ridurre i tempi di controllo</w:t>
+      </w:r>
+    </w:p>
+    <w:p>
+      <w:pPr>
+        <w:rPr>
+          <w:lang w:eastAsia="it-IT"/>
+        </w:rPr>
+      </w:pPr>
+    </w:p>
     <w:sectPr>
       <w:pgSz w:w="11906" w:h="16838"/>
       <w:pgMar w:top="426" w:right="1134" w:bottom="1134" w:left="1134" w:header="708" w:footer="708" w:gutter="0"/>
@@ -29520,6 +30474,92 @@
     </w:lvl>
   </w:abstractNum>
   <w:abstractNum w:abstractNumId="32" w15:restartNumberingAfterBreak="0">
+    <w:nsid w:val="5F6575E5"/>
+    <w:multiLevelType w:val="multilevel"/>
+    <w:tmpl w:val="0410001F"/>
+    <w:lvl w:ilvl="0">
+      <w:start w:val="1"/>
+      <w:numFmt w:val="decimal"/>
+      <w:lvlText w:val="%1."/>
+      <w:lvlJc w:val="left"/>
+      <w:pPr>
+        <w:ind w:left="360" w:hanging="360"/>
+      </w:pPr>
+    </w:lvl>
+    <w:lvl w:ilvl="1">
+      <w:start w:val="1"/>
+      <w:numFmt w:val="decimal"/>
+      <w:lvlText w:val="%1.%2."/>
+      <w:lvlJc w:val="left"/>
+      <w:pPr>
+        <w:ind w:left="792" w:hanging="432"/>
+      </w:pPr>
+    </w:lvl>
+    <w:lvl w:ilvl="2">
+      <w:start w:val="1"/>
+      <w:numFmt w:val="decimal"/>
+      <w:lvlText w:val="%1.%2.%3."/>
+      <w:lvlJc w:val="left"/>
+      <w:pPr>
+        <w:ind w:left="1224" w:hanging="504"/>
+      </w:pPr>
+    </w:lvl>
+    <w:lvl w:ilvl="3">
+      <w:start w:val="1"/>
+      <w:numFmt w:val="decimal"/>
+      <w:lvlText w:val="%1.%2.%3.%4."/>
+      <w:lvlJc w:val="left"/>
+      <w:pPr>
+        <w:ind w:left="1728" w:hanging="648"/>
+      </w:pPr>
+    </w:lvl>
+    <w:lvl w:ilvl="4">
+      <w:start w:val="1"/>
+      <w:numFmt w:val="decimal"/>
+      <w:lvlText w:val="%1.%2.%3.%4.%5."/>
+      <w:lvlJc w:val="left"/>
+      <w:pPr>
+        <w:ind w:left="2232" w:hanging="792"/>
+      </w:pPr>
+    </w:lvl>
+    <w:lvl w:ilvl="5">
+      <w:start w:val="1"/>
+      <w:numFmt w:val="decimal"/>
+      <w:lvlText w:val="%1.%2.%3.%4.%5.%6."/>
+      <w:lvlJc w:val="left"/>
+      <w:pPr>
+        <w:ind w:left="2736" w:hanging="936"/>
+      </w:pPr>
+    </w:lvl>
+    <w:lvl w:ilvl="6">
+      <w:start w:val="1"/>
+      <w:numFmt w:val="decimal"/>
+      <w:lvlText w:val="%1.%2.%3.%4.%5.%6.%7."/>
+      <w:lvlJc w:val="left"/>
+      <w:pPr>
+        <w:ind w:left="3240" w:hanging="1080"/>
+      </w:pPr>
+    </w:lvl>
+    <w:lvl w:ilvl="7">
+      <w:start w:val="1"/>
+      <w:numFmt w:val="decimal"/>
+      <w:lvlText w:val="%1.%2.%3.%4.%5.%6.%7.%8."/>
+      <w:lvlJc w:val="left"/>
+      <w:pPr>
+        <w:ind w:left="3744" w:hanging="1224"/>
+      </w:pPr>
+    </w:lvl>
+    <w:lvl w:ilvl="8">
+      <w:start w:val="1"/>
+      <w:numFmt w:val="decimal"/>
+      <w:lvlText w:val="%1.%2.%3.%4.%5.%6.%7.%8.%9."/>
+      <w:lvlJc w:val="left"/>
+      <w:pPr>
+        <w:ind w:left="4320" w:hanging="1440"/>
+      </w:pPr>
+    </w:lvl>
+  </w:abstractNum>
+  <w:abstractNum w:abstractNumId="33" w15:restartNumberingAfterBreak="0">
     <w:nsid w:val="60D51A62"/>
     <w:multiLevelType w:val="hybridMultilevel"/>
     <w:tmpl w:val="6D28F7A2"/>
@@ -29608,7 +30648,7 @@
       </w:pPr>
     </w:lvl>
   </w:abstractNum>
-  <w:abstractNum w:abstractNumId="33" w15:restartNumberingAfterBreak="0">
+  <w:abstractNum w:abstractNumId="34" w15:restartNumberingAfterBreak="0">
     <w:nsid w:val="61152727"/>
     <w:multiLevelType w:val="hybridMultilevel"/>
     <w:tmpl w:val="92A8D8FE"/>
@@ -29697,7 +30737,7 @@
       </w:pPr>
     </w:lvl>
   </w:abstractNum>
-  <w:abstractNum w:abstractNumId="34" w15:restartNumberingAfterBreak="0">
+  <w:abstractNum w:abstractNumId="35" w15:restartNumberingAfterBreak="0">
     <w:nsid w:val="62CA2CBB"/>
     <w:multiLevelType w:val="hybridMultilevel"/>
     <w:tmpl w:val="7CECCB40"/>
@@ -29786,7 +30826,7 @@
       </w:pPr>
     </w:lvl>
   </w:abstractNum>
-  <w:abstractNum w:abstractNumId="35" w15:restartNumberingAfterBreak="0">
+  <w:abstractNum w:abstractNumId="36" w15:restartNumberingAfterBreak="0">
     <w:nsid w:val="6AC8466D"/>
     <w:multiLevelType w:val="hybridMultilevel"/>
     <w:tmpl w:val="1E5027E2"/>
@@ -29875,7 +30915,7 @@
       </w:pPr>
     </w:lvl>
   </w:abstractNum>
-  <w:abstractNum w:abstractNumId="36" w15:restartNumberingAfterBreak="0">
+  <w:abstractNum w:abstractNumId="37" w15:restartNumberingAfterBreak="0">
     <w:nsid w:val="70500EA3"/>
     <w:multiLevelType w:val="hybridMultilevel"/>
     <w:tmpl w:val="230245E2"/>
@@ -29964,7 +31004,7 @@
       </w:pPr>
     </w:lvl>
   </w:abstractNum>
-  <w:abstractNum w:abstractNumId="37" w15:restartNumberingAfterBreak="0">
+  <w:abstractNum w:abstractNumId="38" w15:restartNumberingAfterBreak="0">
     <w:nsid w:val="72F317E7"/>
     <w:multiLevelType w:val="hybridMultilevel"/>
     <w:tmpl w:val="645C9400"/>
@@ -30078,7 +31118,7 @@
     </w:lvl>
   </w:abstractNum>
   <w:num w:numId="1">
-    <w:abstractNumId w:val="32"/>
+    <w:abstractNumId w:val="33"/>
   </w:num>
   <w:num w:numId="2">
     <w:abstractNumId w:val="28"/>
@@ -30141,7 +31181,7 @@
     <w:abstractNumId w:val="5"/>
   </w:num>
   <w:num w:numId="22">
-    <w:abstractNumId w:val="35"/>
+    <w:abstractNumId w:val="36"/>
   </w:num>
   <w:num w:numId="23">
     <w:abstractNumId w:val="6"/>
@@ -30153,7 +31193,7 @@
     <w:abstractNumId w:val="24"/>
   </w:num>
   <w:num w:numId="26">
-    <w:abstractNumId w:val="37"/>
+    <w:abstractNumId w:val="38"/>
   </w:num>
   <w:num w:numId="27">
     <w:abstractNumId w:val="29"/>
@@ -30168,7 +31208,7 @@
     <w:abstractNumId w:val="22"/>
   </w:num>
   <w:num w:numId="31">
-    <w:abstractNumId w:val="34"/>
+    <w:abstractNumId w:val="35"/>
   </w:num>
   <w:num w:numId="32">
     <w:abstractNumId w:val="19"/>
@@ -30177,7 +31217,7 @@
     <w:abstractNumId w:val="25"/>
   </w:num>
   <w:num w:numId="34">
-    <w:abstractNumId w:val="33"/>
+    <w:abstractNumId w:val="34"/>
   </w:num>
   <w:num w:numId="35">
     <w:abstractNumId w:val="13"/>
@@ -30189,7 +31229,10 @@
     <w:abstractNumId w:val="26"/>
   </w:num>
   <w:num w:numId="38">
-    <w:abstractNumId w:val="36"/>
+    <w:abstractNumId w:val="37"/>
+  </w:num>
+  <w:num w:numId="39">
+    <w:abstractNumId w:val="32"/>
   </w:num>
   <w:numIdMacAtCleanup w:val="38"/>
 </w:numbering>

</xml_diff>

<commit_message>
Update Img SequenceDiagram DeleteReport
</commit_message>
<xml_diff>
--- a/Documentazione/Bozza RAD.docx
+++ b/Documentazione/Bozza RAD.docx
@@ -104,6 +104,7 @@
                 <w:szCs w:val="32"/>
               </w:rPr>
             </w:pPr>
+            <w:proofErr w:type="gramStart"/>
             <w:r>
               <w:rPr>
                 <w:sz w:val="24"/>
@@ -116,7 +117,15 @@
                 <w:sz w:val="24"/>
                 <w:szCs w:val="24"/>
               </w:rPr>
-              <w:t>F[1]</w:t>
+              <w:t>F[</w:t>
+            </w:r>
+            <w:proofErr w:type="gramEnd"/>
+            <w:r>
+              <w:rPr>
+                <w:sz w:val="24"/>
+                <w:szCs w:val="24"/>
+              </w:rPr>
+              <w:t>1]</w:t>
             </w:r>
           </w:p>
         </w:tc>
@@ -195,6 +204,7 @@
                 <w:szCs w:val="32"/>
               </w:rPr>
             </w:pPr>
+            <w:proofErr w:type="gramStart"/>
             <w:r>
               <w:rPr>
                 <w:sz w:val="24"/>
@@ -209,6 +219,7 @@
               </w:rPr>
               <w:t>F[</w:t>
             </w:r>
+            <w:proofErr w:type="gramEnd"/>
             <w:r>
               <w:rPr>
                 <w:sz w:val="24"/>
@@ -280,6 +291,7 @@
                 <w:szCs w:val="32"/>
               </w:rPr>
             </w:pPr>
+            <w:proofErr w:type="gramStart"/>
             <w:r>
               <w:rPr>
                 <w:sz w:val="24"/>
@@ -294,6 +306,7 @@
               </w:rPr>
               <w:t>F[</w:t>
             </w:r>
+            <w:proofErr w:type="gramEnd"/>
             <w:r>
               <w:rPr>
                 <w:sz w:val="24"/>
@@ -436,6 +449,7 @@
                 <w:szCs w:val="32"/>
               </w:rPr>
             </w:pPr>
+            <w:proofErr w:type="gramStart"/>
             <w:r>
               <w:rPr>
                 <w:sz w:val="24"/>
@@ -450,6 +464,7 @@
               </w:rPr>
               <w:t>F[</w:t>
             </w:r>
+            <w:proofErr w:type="gramEnd"/>
             <w:r>
               <w:rPr>
                 <w:sz w:val="24"/>
@@ -520,6 +535,7 @@
                 <w:szCs w:val="32"/>
               </w:rPr>
             </w:pPr>
+            <w:proofErr w:type="gramStart"/>
             <w:r>
               <w:rPr>
                 <w:sz w:val="24"/>
@@ -534,6 +550,7 @@
               </w:rPr>
               <w:t>F[</w:t>
             </w:r>
+            <w:proofErr w:type="gramEnd"/>
             <w:r>
               <w:rPr>
                 <w:sz w:val="24"/>
@@ -604,6 +621,7 @@
                 <w:szCs w:val="32"/>
               </w:rPr>
             </w:pPr>
+            <w:proofErr w:type="gramStart"/>
             <w:r>
               <w:rPr>
                 <w:sz w:val="24"/>
@@ -618,6 +636,7 @@
               </w:rPr>
               <w:t>F[</w:t>
             </w:r>
+            <w:proofErr w:type="gramEnd"/>
             <w:r>
               <w:rPr>
                 <w:sz w:val="24"/>
@@ -688,6 +707,7 @@
                 <w:szCs w:val="32"/>
               </w:rPr>
             </w:pPr>
+            <w:proofErr w:type="gramStart"/>
             <w:r>
               <w:rPr>
                 <w:sz w:val="24"/>
@@ -702,6 +722,7 @@
               </w:rPr>
               <w:t>F[</w:t>
             </w:r>
+            <w:proofErr w:type="gramEnd"/>
             <w:r>
               <w:rPr>
                 <w:sz w:val="24"/>
@@ -772,6 +793,7 @@
                 <w:szCs w:val="24"/>
               </w:rPr>
             </w:pPr>
+            <w:proofErr w:type="gramStart"/>
             <w:r>
               <w:rPr>
                 <w:sz w:val="24"/>
@@ -786,6 +808,7 @@
               </w:rPr>
               <w:t>F[</w:t>
             </w:r>
+            <w:proofErr w:type="gramEnd"/>
             <w:r>
               <w:rPr>
                 <w:sz w:val="24"/>
@@ -870,6 +893,7 @@
                 <w:szCs w:val="24"/>
               </w:rPr>
             </w:pPr>
+            <w:proofErr w:type="gramStart"/>
             <w:r>
               <w:rPr>
                 <w:sz w:val="24"/>
@@ -884,6 +908,7 @@
               </w:rPr>
               <w:t>F[</w:t>
             </w:r>
+            <w:proofErr w:type="gramEnd"/>
             <w:r>
               <w:rPr>
                 <w:sz w:val="24"/>
@@ -937,17 +962,17 @@
                 <w:sz w:val="24"/>
                 <w:szCs w:val="24"/>
               </w:rPr>
-              <w:t xml:space="preserve">Il sistema deve generare il report e salvarlo nella </w:t>
-            </w:r>
-            <w:proofErr w:type="spellStart"/>
-            <w:r>
-              <w:rPr>
-                <w:sz w:val="24"/>
-                <w:szCs w:val="24"/>
-              </w:rPr>
-              <w:t>repository</w:t>
-            </w:r>
-            <w:proofErr w:type="spellEnd"/>
+              <w:t xml:space="preserve">Il sistema deve generare il report e salvarlo </w:t>
+            </w:r>
+            <w:proofErr w:type="gramStart"/>
+            <w:r>
+              <w:rPr>
+                <w:sz w:val="24"/>
+                <w:szCs w:val="24"/>
+              </w:rPr>
+              <w:t>nella repository</w:t>
+            </w:r>
+            <w:proofErr w:type="gramEnd"/>
             <w:r>
               <w:rPr>
                 <w:sz w:val="24"/>
@@ -970,6 +995,7 @@
                 <w:szCs w:val="24"/>
               </w:rPr>
             </w:pPr>
+            <w:proofErr w:type="gramStart"/>
             <w:r>
               <w:rPr>
                 <w:sz w:val="24"/>
@@ -984,6 +1010,7 @@
               </w:rPr>
               <w:t>F[</w:t>
             </w:r>
+            <w:proofErr w:type="gramEnd"/>
             <w:r>
               <w:rPr>
                 <w:sz w:val="24"/>
@@ -1054,6 +1081,7 @@
                 <w:szCs w:val="24"/>
               </w:rPr>
             </w:pPr>
+            <w:proofErr w:type="gramStart"/>
             <w:r>
               <w:rPr>
                 <w:sz w:val="24"/>
@@ -1068,6 +1096,7 @@
               </w:rPr>
               <w:t>F[</w:t>
             </w:r>
+            <w:proofErr w:type="gramEnd"/>
             <w:r>
               <w:rPr>
                 <w:sz w:val="24"/>
@@ -1163,17 +1192,17 @@
                 <w:sz w:val="24"/>
                 <w:szCs w:val="24"/>
               </w:rPr>
-              <w:t xml:space="preserve">uno o più report tra quelli presenti nella </w:t>
-            </w:r>
-            <w:proofErr w:type="spellStart"/>
-            <w:r>
-              <w:rPr>
-                <w:sz w:val="24"/>
-                <w:szCs w:val="24"/>
-              </w:rPr>
-              <w:t>repository</w:t>
-            </w:r>
-            <w:proofErr w:type="spellEnd"/>
+              <w:t xml:space="preserve">uno o più report tra quelli presenti </w:t>
+            </w:r>
+            <w:proofErr w:type="gramStart"/>
+            <w:r>
+              <w:rPr>
+                <w:sz w:val="24"/>
+                <w:szCs w:val="24"/>
+              </w:rPr>
+              <w:t>nella repository</w:t>
+            </w:r>
+            <w:proofErr w:type="gramEnd"/>
           </w:p>
         </w:tc>
       </w:tr>
@@ -1189,6 +1218,7 @@
                 <w:szCs w:val="24"/>
               </w:rPr>
             </w:pPr>
+            <w:proofErr w:type="gramStart"/>
             <w:r>
               <w:rPr>
                 <w:sz w:val="24"/>
@@ -1203,6 +1233,7 @@
               </w:rPr>
               <w:t>F[</w:t>
             </w:r>
+            <w:proofErr w:type="gramEnd"/>
             <w:r>
               <w:rPr>
                 <w:sz w:val="24"/>
@@ -1256,17 +1287,17 @@
                 <w:sz w:val="24"/>
                 <w:szCs w:val="24"/>
               </w:rPr>
-              <w:t xml:space="preserve">Il direttore di dipartimento deve poter scaricare sulla propria macchina uno o più report tra quelli presenti nella </w:t>
-            </w:r>
-            <w:proofErr w:type="spellStart"/>
-            <w:r>
-              <w:rPr>
-                <w:sz w:val="24"/>
-                <w:szCs w:val="24"/>
-              </w:rPr>
-              <w:t>repository</w:t>
-            </w:r>
-            <w:proofErr w:type="spellEnd"/>
+              <w:t xml:space="preserve">Il direttore di dipartimento deve poter scaricare sulla propria macchina uno o più report tra quelli presenti </w:t>
+            </w:r>
+            <w:proofErr w:type="gramStart"/>
+            <w:r>
+              <w:rPr>
+                <w:sz w:val="24"/>
+                <w:szCs w:val="24"/>
+              </w:rPr>
+              <w:t>nella repository</w:t>
+            </w:r>
+            <w:proofErr w:type="gramEnd"/>
           </w:p>
         </w:tc>
       </w:tr>
@@ -1282,6 +1313,7 @@
                 <w:szCs w:val="24"/>
               </w:rPr>
             </w:pPr>
+            <w:proofErr w:type="gramStart"/>
             <w:r>
               <w:rPr>
                 <w:sz w:val="24"/>
@@ -1296,6 +1328,7 @@
               </w:rPr>
               <w:t>F[</w:t>
             </w:r>
+            <w:proofErr w:type="gramEnd"/>
             <w:r>
               <w:rPr>
                 <w:sz w:val="24"/>
@@ -1349,17 +1382,17 @@
                 <w:sz w:val="24"/>
                 <w:szCs w:val="24"/>
               </w:rPr>
-              <w:t xml:space="preserve">Il direttore di dipartimento dovrebbe poter ricercare un report tra quelli presenti nella </w:t>
-            </w:r>
-            <w:proofErr w:type="spellStart"/>
-            <w:r>
-              <w:rPr>
-                <w:sz w:val="24"/>
-                <w:szCs w:val="24"/>
-              </w:rPr>
-              <w:t>repository</w:t>
-            </w:r>
-            <w:proofErr w:type="spellEnd"/>
+              <w:t xml:space="preserve">Il direttore di dipartimento dovrebbe poter ricercare un report tra quelli presenti </w:t>
+            </w:r>
+            <w:proofErr w:type="gramStart"/>
+            <w:r>
+              <w:rPr>
+                <w:sz w:val="24"/>
+                <w:szCs w:val="24"/>
+              </w:rPr>
+              <w:t>nella repository</w:t>
+            </w:r>
+            <w:proofErr w:type="gramEnd"/>
           </w:p>
         </w:tc>
       </w:tr>
@@ -1375,6 +1408,7 @@
                 <w:szCs w:val="24"/>
               </w:rPr>
             </w:pPr>
+            <w:proofErr w:type="gramStart"/>
             <w:r>
               <w:rPr>
                 <w:sz w:val="24"/>
@@ -1389,6 +1423,7 @@
               </w:rPr>
               <w:t>F[</w:t>
             </w:r>
+            <w:proofErr w:type="gramEnd"/>
             <w:r>
               <w:rPr>
                 <w:sz w:val="24"/>
@@ -1542,6 +1577,7 @@
                 <w:szCs w:val="32"/>
               </w:rPr>
             </w:pPr>
+            <w:proofErr w:type="gramStart"/>
             <w:r>
               <w:rPr>
                 <w:sz w:val="24"/>
@@ -1549,6 +1585,7 @@
               </w:rPr>
               <w:t>NFR[</w:t>
             </w:r>
+            <w:proofErr w:type="gramEnd"/>
             <w:r>
               <w:rPr>
                 <w:sz w:val="24"/>
@@ -1622,6 +1659,7 @@
                 <w:szCs w:val="32"/>
               </w:rPr>
             </w:pPr>
+            <w:proofErr w:type="gramStart"/>
             <w:r>
               <w:rPr>
                 <w:sz w:val="24"/>
@@ -1636,6 +1674,7 @@
               </w:rPr>
               <w:t>R[</w:t>
             </w:r>
+            <w:proofErr w:type="gramEnd"/>
             <w:r>
               <w:rPr>
                 <w:sz w:val="24"/>
@@ -2130,23 +2169,7 @@
                 <w:sz w:val="24"/>
                 <w:szCs w:val="24"/>
               </w:rPr>
-              <w:t xml:space="preserve">Carmine Gravino sceglie di voler controllare 5 studenti, quindi inserisce 5 all’interno del </w:t>
-            </w:r>
-            <w:proofErr w:type="spellStart"/>
-            <w:r>
-              <w:rPr>
-                <w:sz w:val="24"/>
-                <w:szCs w:val="24"/>
-              </w:rPr>
-              <w:t>form</w:t>
-            </w:r>
-            <w:proofErr w:type="spellEnd"/>
-            <w:r>
-              <w:rPr>
-                <w:sz w:val="24"/>
-                <w:szCs w:val="24"/>
-              </w:rPr>
-              <w:t xml:space="preserve"> e conferma</w:t>
+              <w:t>Carmine Gravino sceglie di voler controllare 5 studenti, quindi inserisce 5 all’interno del form e conferma</w:t>
             </w:r>
             <w:r>
               <w:rPr>
@@ -2803,23 +2826,7 @@
                 <w:sz w:val="24"/>
                 <w:szCs w:val="24"/>
               </w:rPr>
-              <w:t xml:space="preserve"> </w:t>
-            </w:r>
-            <w:proofErr w:type="spellStart"/>
-            <w:r>
-              <w:rPr>
-                <w:sz w:val="24"/>
-                <w:szCs w:val="24"/>
-              </w:rPr>
-              <w:t>form</w:t>
-            </w:r>
-            <w:proofErr w:type="spellEnd"/>
-            <w:r>
-              <w:rPr>
-                <w:sz w:val="24"/>
-                <w:szCs w:val="24"/>
-              </w:rPr>
-              <w:t xml:space="preserve"> che richiede</w:t>
+              <w:t xml:space="preserve"> form che richiede</w:t>
             </w:r>
             <w:r>
               <w:rPr>
@@ -3345,17 +3352,17 @@
                 <w:sz w:val="24"/>
                 <w:szCs w:val="24"/>
               </w:rPr>
-              <w:t xml:space="preserve">alva il report nella </w:t>
-            </w:r>
-            <w:proofErr w:type="spellStart"/>
-            <w:r>
-              <w:rPr>
-                <w:sz w:val="24"/>
-                <w:szCs w:val="24"/>
-              </w:rPr>
-              <w:t>repository</w:t>
-            </w:r>
-            <w:proofErr w:type="spellEnd"/>
+              <w:t xml:space="preserve">alva il report </w:t>
+            </w:r>
+            <w:proofErr w:type="gramStart"/>
+            <w:r>
+              <w:rPr>
+                <w:sz w:val="24"/>
+                <w:szCs w:val="24"/>
+              </w:rPr>
+              <w:t>nella repository</w:t>
+            </w:r>
+            <w:proofErr w:type="gramEnd"/>
             <w:r>
               <w:rPr>
                 <w:sz w:val="24"/>
@@ -5230,7 +5237,23 @@
                 <w:sz w:val="24"/>
                 <w:szCs w:val="24"/>
               </w:rPr>
-              <w:t>Luisa sceglie di eliminare i primi due report presenti nell’elenco, dunque spunta le caselle di selezione della prima e della seconda riga e clicca sul pulsante “Elimina”.</w:t>
+              <w:t xml:space="preserve">Luisa sceglie di eliminare i primi due report presenti </w:t>
+            </w:r>
+            <w:proofErr w:type="gramStart"/>
+            <w:r>
+              <w:rPr>
+                <w:sz w:val="24"/>
+                <w:szCs w:val="24"/>
+              </w:rPr>
+              <w:t>nell’elenco, dunque</w:t>
+            </w:r>
+            <w:proofErr w:type="gramEnd"/>
+            <w:r>
+              <w:rPr>
+                <w:sz w:val="24"/>
+                <w:szCs w:val="24"/>
+              </w:rPr>
+              <w:t xml:space="preserve"> spunta le caselle di selezione della prima e della seconda riga e clicca sul pulsante “Elimina”.</w:t>
             </w:r>
           </w:p>
           <w:p>
@@ -5405,17 +5428,17 @@
                 <w:sz w:val="24"/>
                 <w:szCs w:val="24"/>
               </w:rPr>
-              <w:t xml:space="preserve">un elenco di tutti i report presenti nella </w:t>
-            </w:r>
-            <w:proofErr w:type="spellStart"/>
-            <w:r>
-              <w:rPr>
-                <w:sz w:val="24"/>
-                <w:szCs w:val="24"/>
-              </w:rPr>
-              <w:t>repository</w:t>
-            </w:r>
-            <w:proofErr w:type="spellEnd"/>
+              <w:t xml:space="preserve">un elenco di tutti i report presenti </w:t>
+            </w:r>
+            <w:proofErr w:type="gramStart"/>
+            <w:r>
+              <w:rPr>
+                <w:sz w:val="24"/>
+                <w:szCs w:val="24"/>
+              </w:rPr>
+              <w:t>nella repository</w:t>
+            </w:r>
+            <w:proofErr w:type="gramEnd"/>
             <w:r>
               <w:rPr>
                 <w:sz w:val="24"/>
@@ -5629,17 +5652,17 @@
                 <w:sz w:val="24"/>
                 <w:szCs w:val="24"/>
               </w:rPr>
-              <w:t xml:space="preserve">Il sistema elimina dalla </w:t>
-            </w:r>
-            <w:proofErr w:type="spellStart"/>
-            <w:r>
-              <w:rPr>
-                <w:sz w:val="24"/>
-                <w:szCs w:val="24"/>
-              </w:rPr>
-              <w:t>repository</w:t>
-            </w:r>
-            <w:proofErr w:type="spellEnd"/>
+              <w:t xml:space="preserve">Il sistema elimina </w:t>
+            </w:r>
+            <w:proofErr w:type="gramStart"/>
+            <w:r>
+              <w:rPr>
+                <w:sz w:val="24"/>
+                <w:szCs w:val="24"/>
+              </w:rPr>
+              <w:t>dalla repository</w:t>
+            </w:r>
+            <w:proofErr w:type="gramEnd"/>
             <w:r>
               <w:rPr>
                 <w:sz w:val="24"/>
@@ -5933,7 +5956,23 @@
                 <w:sz w:val="24"/>
                 <w:szCs w:val="24"/>
               </w:rPr>
-              <w:t>Luisa sceglie di scaricare 5 report presenti nell’elenco, dunque spunta le caselle di selezione che si trovano accanto a cinque righe scelte sa lei, e clicca sul pulsante “Scarica”.</w:t>
+              <w:t xml:space="preserve">Luisa sceglie di scaricare </w:t>
+            </w:r>
+            <w:proofErr w:type="gramStart"/>
+            <w:r>
+              <w:rPr>
+                <w:sz w:val="24"/>
+                <w:szCs w:val="24"/>
+              </w:rPr>
+              <w:t>5</w:t>
+            </w:r>
+            <w:proofErr w:type="gramEnd"/>
+            <w:r>
+              <w:rPr>
+                <w:sz w:val="24"/>
+                <w:szCs w:val="24"/>
+              </w:rPr>
+              <w:t xml:space="preserve"> report presenti nell’elenco, dunque spunta le caselle di selezione che si trovano accanto a cinque righe scelte sa lei, e clicca sul pulsante “Scarica”.</w:t>
             </w:r>
           </w:p>
           <w:p>
@@ -6077,17 +6116,17 @@
                 <w:sz w:val="24"/>
                 <w:szCs w:val="24"/>
               </w:rPr>
-              <w:t xml:space="preserve">un elenco di tutti i report presenti nella </w:t>
-            </w:r>
-            <w:proofErr w:type="spellStart"/>
-            <w:r>
-              <w:rPr>
-                <w:sz w:val="24"/>
-                <w:szCs w:val="24"/>
-              </w:rPr>
-              <w:t>repository</w:t>
-            </w:r>
-            <w:proofErr w:type="spellEnd"/>
+              <w:t xml:space="preserve">un elenco di tutti i report presenti </w:t>
+            </w:r>
+            <w:proofErr w:type="gramStart"/>
+            <w:r>
+              <w:rPr>
+                <w:sz w:val="24"/>
+                <w:szCs w:val="24"/>
+              </w:rPr>
+              <w:t>nella repository</w:t>
+            </w:r>
+            <w:proofErr w:type="gramEnd"/>
             <w:r>
               <w:rPr>
                 <w:sz w:val="24"/>
@@ -8147,21 +8186,8 @@
                 <w:szCs w:val="22"/>
                 <w:u w:color="000000"/>
               </w:rPr>
-              <w:t xml:space="preserve">Extension </w:t>
-            </w:r>
-            <w:proofErr w:type="spellStart"/>
-            <w:r>
-              <w:rPr>
-                <w:rFonts w:ascii="Calibri" w:hAnsi="Calibri"/>
-                <w:b/>
-                <w:bCs/>
-                <w:sz w:val="22"/>
-                <w:szCs w:val="22"/>
-                <w:u w:color="000000"/>
-              </w:rPr>
-              <w:t>point</w:t>
-            </w:r>
-            <w:proofErr w:type="spellEnd"/>
+              <w:t>Extension point</w:t>
+            </w:r>
           </w:p>
         </w:tc>
         <w:tc>
@@ -8617,27 +8643,7 @@
                 <w:szCs w:val="22"/>
                 <w:u w:color="000000"/>
               </w:rPr>
-              <w:t xml:space="preserve">Mostra un </w:t>
-            </w:r>
-            <w:proofErr w:type="spellStart"/>
-            <w:r>
-              <w:rPr>
-                <w:rFonts w:ascii="Calibri" w:hAnsi="Calibri"/>
-                <w:sz w:val="22"/>
-                <w:szCs w:val="22"/>
-                <w:u w:color="000000"/>
-              </w:rPr>
-              <w:t>form</w:t>
-            </w:r>
-            <w:proofErr w:type="spellEnd"/>
-            <w:r>
-              <w:rPr>
-                <w:rFonts w:ascii="Calibri" w:hAnsi="Calibri"/>
-                <w:sz w:val="22"/>
-                <w:szCs w:val="22"/>
-                <w:u w:color="000000"/>
-              </w:rPr>
-              <w:t xml:space="preserve"> in cui è richiesto di inserire il numero di Green Pass da validare.</w:t>
+              <w:t>Mostra un form in cui è richiesto di inserire il numero di Green Pass da validare.</w:t>
             </w:r>
           </w:p>
         </w:tc>
@@ -9937,9 +9943,9 @@
                 <w:szCs w:val="22"/>
                 <w:u w:color="000000"/>
               </w:rPr>
-              <w:t xml:space="preserve"> report nella </w:t>
-            </w:r>
-            <w:proofErr w:type="spellStart"/>
+              <w:t xml:space="preserve"> report </w:t>
+            </w:r>
+            <w:proofErr w:type="gramStart"/>
             <w:r>
               <w:rPr>
                 <w:rFonts w:ascii="Calibri" w:hAnsi="Calibri"/>
@@ -9947,9 +9953,9 @@
                 <w:szCs w:val="22"/>
                 <w:u w:color="000000"/>
               </w:rPr>
-              <w:t>repository</w:t>
-            </w:r>
-            <w:proofErr w:type="spellEnd"/>
+              <w:t>nella repository</w:t>
+            </w:r>
+            <w:proofErr w:type="gramEnd"/>
             <w:r>
               <w:rPr>
                 <w:rFonts w:ascii="Calibri" w:hAnsi="Calibri"/>
@@ -10892,6 +10898,7 @@
                 <w:u w:color="000000"/>
               </w:rPr>
             </w:pPr>
+            <w:proofErr w:type="gramStart"/>
             <w:r>
               <w:rPr>
                 <w:rFonts w:ascii="Calibri" w:hAnsi="Calibri"/>
@@ -10901,7 +10908,19 @@
                 <w:szCs w:val="22"/>
                 <w:u w:color="000000"/>
               </w:rPr>
-              <w:t xml:space="preserve">II </w:t>
+              <w:t>II</w:t>
+            </w:r>
+            <w:proofErr w:type="gramEnd"/>
+            <w:r>
+              <w:rPr>
+                <w:rFonts w:ascii="Calibri" w:hAnsi="Calibri"/>
+                <w:b/>
+                <w:bCs/>
+                <w:sz w:val="22"/>
+                <w:szCs w:val="22"/>
+                <w:u w:color="000000"/>
+              </w:rPr>
+              <w:t xml:space="preserve"> </w:t>
             </w:r>
             <w:r>
               <w:rPr>
@@ -12632,18 +12651,8 @@
                 <w:b/>
                 <w:bCs/>
               </w:rPr>
-              <w:t xml:space="preserve">Extension </w:t>
-            </w:r>
-            <w:proofErr w:type="spellStart"/>
-            <w:r>
-              <w:rPr>
-                <w:rFonts w:ascii="Calibri" w:eastAsia="Calibri" w:hAnsi="Calibri" w:cs="Times New Roman"/>
-                <w:b/>
-                <w:bCs/>
-              </w:rPr>
-              <w:t>point</w:t>
-            </w:r>
-            <w:proofErr w:type="spellEnd"/>
+              <w:t>Extension point</w:t>
+            </w:r>
           </w:p>
         </w:tc>
         <w:tc>
@@ -12859,7 +12868,15 @@
           </w:tcPr>
           <w:p>
             <w:r>
-              <w:t xml:space="preserve">Lo studente inserisce il Green Pass nel box e preme il tasto “Invia”    </w:t>
+              <w:t>Lo studente inserisce il Green Pass nel box e preme il tasto “</w:t>
+            </w:r>
+            <w:proofErr w:type="gramStart"/>
+            <w:r>
+              <w:t xml:space="preserve">Invia”   </w:t>
+            </w:r>
+            <w:proofErr w:type="gramEnd"/>
+            <w:r>
+              <w:t xml:space="preserve"> </w:t>
             </w:r>
           </w:p>
         </w:tc>
@@ -12925,10 +12942,22 @@
                 <w:b/>
                 <w:bCs/>
               </w:rPr>
-              <w:t xml:space="preserve">I Scenario/Flusso di eventi Alternativo:  </w:t>
-            </w:r>
-            <w:r>
-              <w:t>Collegamento manuale al link</w:t>
+              <w:t xml:space="preserve">I Scenario/Flusso di eventi </w:t>
+            </w:r>
+            <w:proofErr w:type="gramStart"/>
+            <w:r>
+              <w:rPr>
+                <w:b/>
+                <w:bCs/>
+              </w:rPr>
+              <w:t xml:space="preserve">Alternativo:  </w:t>
+            </w:r>
+            <w:r>
+              <w:t>Collegamento</w:t>
+            </w:r>
+            <w:proofErr w:type="gramEnd"/>
+            <w:r>
+              <w:t xml:space="preserve"> manuale al link</w:t>
             </w:r>
           </w:p>
         </w:tc>
@@ -13037,10 +13066,22 @@
                 <w:b/>
                 <w:bCs/>
               </w:rPr>
-              <w:t xml:space="preserve">I Scenario/Flusso di eventi di ERRORE:  </w:t>
-            </w:r>
-            <w:r>
-              <w:t>Invio fallito</w:t>
+              <w:t xml:space="preserve">I Scenario/Flusso di eventi di </w:t>
+            </w:r>
+            <w:proofErr w:type="gramStart"/>
+            <w:r>
+              <w:rPr>
+                <w:b/>
+                <w:bCs/>
+              </w:rPr>
+              <w:t xml:space="preserve">ERRORE:  </w:t>
+            </w:r>
+            <w:r>
+              <w:t>Invio</w:t>
+            </w:r>
+            <w:proofErr w:type="gramEnd"/>
+            <w:r>
+              <w:t xml:space="preserve"> fallito</w:t>
             </w:r>
           </w:p>
         </w:tc>
@@ -13217,10 +13258,22 @@
                 <w:b/>
                 <w:bCs/>
               </w:rPr>
-              <w:t xml:space="preserve">II Scenario/Flusso di eventi di ERRORE:  </w:t>
-            </w:r>
-            <w:r>
-              <w:t>File sbagliato</w:t>
+              <w:t xml:space="preserve">II Scenario/Flusso di eventi di </w:t>
+            </w:r>
+            <w:proofErr w:type="gramStart"/>
+            <w:r>
+              <w:rPr>
+                <w:b/>
+                <w:bCs/>
+              </w:rPr>
+              <w:t xml:space="preserve">ERRORE:  </w:t>
+            </w:r>
+            <w:r>
+              <w:t>File</w:t>
+            </w:r>
+            <w:proofErr w:type="gramEnd"/>
+            <w:r>
+              <w:t xml:space="preserve"> sbagliato</w:t>
             </w:r>
           </w:p>
         </w:tc>
@@ -14411,18 +14464,8 @@
                 <w:b/>
                 <w:bCs/>
               </w:rPr>
-              <w:t xml:space="preserve">Extension </w:t>
-            </w:r>
-            <w:proofErr w:type="spellStart"/>
-            <w:r>
-              <w:rPr>
-                <w:rFonts w:ascii="Calibri" w:eastAsia="Calibri" w:hAnsi="Calibri" w:cs="Times New Roman"/>
-                <w:b/>
-                <w:bCs/>
-              </w:rPr>
-              <w:t>point</w:t>
-            </w:r>
-            <w:proofErr w:type="spellEnd"/>
+              <w:t>Extension point</w:t>
+            </w:r>
           </w:p>
         </w:tc>
         <w:tc>
@@ -15671,18 +15714,8 @@
                 <w:b/>
                 <w:bCs/>
               </w:rPr>
-              <w:t xml:space="preserve">Extension </w:t>
-            </w:r>
-            <w:proofErr w:type="spellStart"/>
-            <w:r>
-              <w:rPr>
-                <w:rFonts w:ascii="Calibri" w:eastAsia="Calibri" w:hAnsi="Calibri" w:cs="Times New Roman"/>
-                <w:b/>
-                <w:bCs/>
-              </w:rPr>
-              <w:t>point</w:t>
-            </w:r>
-            <w:proofErr w:type="spellEnd"/>
+              <w:t>Extension point</w:t>
+            </w:r>
           </w:p>
         </w:tc>
         <w:tc>
@@ -15858,15 +15891,7 @@
           </w:tcPr>
           <w:p>
             <w:r>
-              <w:t xml:space="preserve">Visualizza un </w:t>
-            </w:r>
-            <w:proofErr w:type="spellStart"/>
-            <w:r>
-              <w:t>form</w:t>
-            </w:r>
-            <w:proofErr w:type="spellEnd"/>
-            <w:r>
-              <w:t xml:space="preserve"> divis</w:t>
+              <w:t>Visualizza un form divis</w:t>
             </w:r>
             <w:r>
               <w:t>o</w:t>
@@ -15878,15 +15903,7 @@
               <w:t>il</w:t>
             </w:r>
             <w:r>
-              <w:t xml:space="preserve"> </w:t>
-            </w:r>
-            <w:proofErr w:type="spellStart"/>
-            <w:r>
-              <w:t>form</w:t>
-            </w:r>
-            <w:proofErr w:type="spellEnd"/>
-            <w:r>
-              <w:t xml:space="preserve"> </w:t>
+              <w:t xml:space="preserve"> form </w:t>
             </w:r>
             <w:r>
               <w:t xml:space="preserve">deve essere compilato </w:t>
@@ -15934,15 +15951,7 @@
               <w:t>il</w:t>
             </w:r>
             <w:r>
-              <w:t xml:space="preserve"> </w:t>
-            </w:r>
-            <w:proofErr w:type="spellStart"/>
-            <w:r>
-              <w:t>form</w:t>
-            </w:r>
-            <w:proofErr w:type="spellEnd"/>
-            <w:r>
-              <w:t xml:space="preserve"> </w:t>
+              <w:t xml:space="preserve"> form </w:t>
             </w:r>
             <w:r>
               <w:t>deve essere compilato inserendo</w:t>
@@ -15959,13 +15968,16 @@
                 <w:numId w:val="18"/>
               </w:numPr>
             </w:pPr>
-            <w:proofErr w:type="spellStart"/>
-            <w:r>
-              <w:t>Range</w:t>
-            </w:r>
-            <w:proofErr w:type="spellEnd"/>
-            <w:r>
-              <w:t xml:space="preserve"> di date: sono presenti due campi separati che consentono di specificare un intervallo di tempo. In ogni campo sono presenti 3 menù </w:t>
+            <w:r>
+              <w:t xml:space="preserve">Range di date: sono presenti due campi separati che consentono di specificare un intervallo di tempo. In ogni campo sono presenti </w:t>
+            </w:r>
+            <w:proofErr w:type="gramStart"/>
+            <w:r>
+              <w:t>3</w:t>
+            </w:r>
+            <w:proofErr w:type="gramEnd"/>
+            <w:r>
+              <w:t xml:space="preserve"> menù </w:t>
             </w:r>
             <w:r>
               <w:t>che consentono</w:t>
@@ -16005,15 +16017,7 @@
               <w:t xml:space="preserve">I campi </w:t>
             </w:r>
             <w:r>
-              <w:t xml:space="preserve">delle due sezioni del </w:t>
-            </w:r>
-            <w:proofErr w:type="spellStart"/>
-            <w:r>
-              <w:t>form</w:t>
-            </w:r>
-            <w:proofErr w:type="spellEnd"/>
-            <w:r>
-              <w:t xml:space="preserve"> sono opzionali</w:t>
+              <w:t>delle due sezioni del form sono opzionali</w:t>
             </w:r>
             <w:r>
               <w:t>.</w:t>
@@ -16068,15 +16072,7 @@
               <w:t>il</w:t>
             </w:r>
             <w:r>
-              <w:t xml:space="preserve"> </w:t>
-            </w:r>
-            <w:proofErr w:type="spellStart"/>
-            <w:r>
-              <w:t>form</w:t>
-            </w:r>
-            <w:proofErr w:type="spellEnd"/>
-            <w:r>
-              <w:t xml:space="preserve"> compilat</w:t>
+              <w:t xml:space="preserve"> form compilat</w:t>
             </w:r>
             <w:r>
               <w:t>o</w:t>
@@ -16131,15 +16127,7 @@
               </w:numPr>
             </w:pPr>
             <w:r>
-              <w:t xml:space="preserve">almeno una delle due sezioni del </w:t>
-            </w:r>
-            <w:proofErr w:type="spellStart"/>
-            <w:r>
-              <w:t>form</w:t>
-            </w:r>
-            <w:proofErr w:type="spellEnd"/>
-            <w:r>
-              <w:t xml:space="preserve"> sia compilata</w:t>
+              <w:t>almeno una delle due sezioni del form sia compilata</w:t>
             </w:r>
             <w:r>
               <w:t>.</w:t>
@@ -16257,10 +16245,22 @@
                 <w:b/>
                 <w:bCs/>
               </w:rPr>
-              <w:t xml:space="preserve">I Scenario/Flusso di eventi Alternativo:  </w:t>
-            </w:r>
-            <w:r>
-              <w:t>nessun campo</w:t>
+              <w:t xml:space="preserve">I Scenario/Flusso di eventi </w:t>
+            </w:r>
+            <w:proofErr w:type="gramStart"/>
+            <w:r>
+              <w:rPr>
+                <w:b/>
+                <w:bCs/>
+              </w:rPr>
+              <w:t xml:space="preserve">Alternativo:  </w:t>
+            </w:r>
+            <w:r>
+              <w:t>nessun</w:t>
+            </w:r>
+            <w:proofErr w:type="gramEnd"/>
+            <w:r>
+              <w:t xml:space="preserve"> campo</w:t>
             </w:r>
             <w:r>
               <w:t xml:space="preserve"> è stato compilato</w:t>
@@ -16321,13 +16321,8 @@
               <w:t xml:space="preserve">Visualizza un messaggio di errore che segnala al Direttore di Dipartimento </w:t>
             </w:r>
             <w:r>
-              <w:t xml:space="preserve">di compilare almeno una delle due sezioni del </w:t>
-            </w:r>
-            <w:proofErr w:type="spellStart"/>
-            <w:r>
-              <w:t>form</w:t>
-            </w:r>
-            <w:proofErr w:type="spellEnd"/>
+              <w:t>di compilare almeno una delle due sezioni del form</w:t>
+            </w:r>
             <w:r>
               <w:t>.</w:t>
             </w:r>
@@ -16389,13 +16384,8 @@
             <w:r>
               <w:t xml:space="preserve"> </w:t>
             </w:r>
-            <w:proofErr w:type="spellStart"/>
-            <w:r>
-              <w:t>form</w:t>
-            </w:r>
-            <w:proofErr w:type="spellEnd"/>
-            <w:r>
-              <w:t>.</w:t>
+            <w:r>
+              <w:t>form.</w:t>
             </w:r>
           </w:p>
         </w:tc>
@@ -16455,10 +16445,22 @@
                 <w:b/>
                 <w:bCs/>
               </w:rPr>
-              <w:t xml:space="preserve">II Scenario/Flusso di eventi Alternativo:  </w:t>
-            </w:r>
-            <w:r>
-              <w:t xml:space="preserve">“data di inizio” è maggiore di “data fine” </w:t>
+              <w:t xml:space="preserve">II Scenario/Flusso di eventi </w:t>
+            </w:r>
+            <w:proofErr w:type="gramStart"/>
+            <w:r>
+              <w:rPr>
+                <w:b/>
+                <w:bCs/>
+              </w:rPr>
+              <w:t xml:space="preserve">Alternativo:  </w:t>
+            </w:r>
+            <w:r>
+              <w:t>“</w:t>
+            </w:r>
+            <w:proofErr w:type="gramEnd"/>
+            <w:r>
+              <w:t xml:space="preserve">data di inizio” è maggiore di “data fine” </w:t>
             </w:r>
           </w:p>
         </w:tc>
@@ -16584,13 +16586,8 @@
             <w:r>
               <w:t xml:space="preserve"> </w:t>
             </w:r>
-            <w:proofErr w:type="spellStart"/>
-            <w:r>
-              <w:t>form</w:t>
-            </w:r>
-            <w:proofErr w:type="spellEnd"/>
-            <w:r>
-              <w:t>.</w:t>
+            <w:r>
+              <w:t>form.</w:t>
             </w:r>
           </w:p>
         </w:tc>
@@ -16645,10 +16642,22 @@
                 <w:b/>
                 <w:bCs/>
               </w:rPr>
-              <w:t xml:space="preserve">III Scenario/Flusso di eventi Alternativo:  </w:t>
-            </w:r>
-            <w:r>
-              <w:t xml:space="preserve">il docente non è registrato nel sistema </w:t>
+              <w:t xml:space="preserve">III Scenario/Flusso di eventi </w:t>
+            </w:r>
+            <w:proofErr w:type="gramStart"/>
+            <w:r>
+              <w:rPr>
+                <w:b/>
+                <w:bCs/>
+              </w:rPr>
+              <w:t xml:space="preserve">Alternativo:  </w:t>
+            </w:r>
+            <w:r>
+              <w:t>il</w:t>
+            </w:r>
+            <w:proofErr w:type="gramEnd"/>
+            <w:r>
+              <w:t xml:space="preserve"> docente non è registrato nel sistema </w:t>
             </w:r>
           </w:p>
         </w:tc>
@@ -16773,15 +16782,7 @@
           </w:tcPr>
           <w:p>
             <w:r>
-              <w:t xml:space="preserve">Resta in attesa di una nuova sottomissione del </w:t>
-            </w:r>
-            <w:proofErr w:type="spellStart"/>
-            <w:r>
-              <w:t>form</w:t>
-            </w:r>
-            <w:proofErr w:type="spellEnd"/>
-            <w:r>
-              <w:t>.</w:t>
+              <w:t>Resta in attesa di una nuova sottomissione del form.</w:t>
             </w:r>
           </w:p>
         </w:tc>
@@ -16828,7 +16829,23 @@
                 <w:b/>
                 <w:bCs/>
               </w:rPr>
-              <w:t>I Scenario/Flusso di eventi di ERRORE:  sistema non visualizza i report ricercati</w:t>
+              <w:t xml:space="preserve">I Scenario/Flusso di eventi di </w:t>
+            </w:r>
+            <w:proofErr w:type="gramStart"/>
+            <w:r>
+              <w:rPr>
+                <w:b/>
+                <w:bCs/>
+              </w:rPr>
+              <w:t>ERRORE:  sistema</w:t>
+            </w:r>
+            <w:proofErr w:type="gramEnd"/>
+            <w:r>
+              <w:rPr>
+                <w:b/>
+                <w:bCs/>
+              </w:rPr>
+              <w:t xml:space="preserve"> non visualizza i report ricercati</w:t>
             </w:r>
           </w:p>
         </w:tc>
@@ -17724,18 +17741,8 @@
                 <w:b/>
                 <w:bCs/>
               </w:rPr>
-              <w:t xml:space="preserve">Extension </w:t>
-            </w:r>
-            <w:proofErr w:type="spellStart"/>
-            <w:r>
-              <w:rPr>
-                <w:rFonts w:ascii="Calibri" w:eastAsia="Calibri" w:hAnsi="Calibri" w:cs="Times New Roman"/>
-                <w:b/>
-                <w:bCs/>
-              </w:rPr>
-              <w:t>point</w:t>
-            </w:r>
-            <w:proofErr w:type="spellEnd"/>
+              <w:t>Extension point</w:t>
+            </w:r>
           </w:p>
         </w:tc>
         <w:tc>
@@ -18123,10 +18130,22 @@
                 <w:b/>
                 <w:bCs/>
               </w:rPr>
-              <w:t xml:space="preserve">I Scenario/Flusso di eventi Alternativo:  </w:t>
-            </w:r>
-            <w:r>
-              <w:t>nessun box è stato selezionato</w:t>
+              <w:t xml:space="preserve">I Scenario/Flusso di eventi </w:t>
+            </w:r>
+            <w:proofErr w:type="gramStart"/>
+            <w:r>
+              <w:rPr>
+                <w:b/>
+                <w:bCs/>
+              </w:rPr>
+              <w:t xml:space="preserve">Alternativo:  </w:t>
+            </w:r>
+            <w:r>
+              <w:t>nessun</w:t>
+            </w:r>
+            <w:proofErr w:type="gramEnd"/>
+            <w:r>
+              <w:t xml:space="preserve"> box è stato selezionato</w:t>
             </w:r>
           </w:p>
         </w:tc>
@@ -18207,7 +18226,23 @@
                 <w:b/>
                 <w:bCs/>
               </w:rPr>
-              <w:t>I Scenario/Flusso di eventi di ERRORE:  sistema non riesce ad effettuare il salvataggio del formato del report</w:t>
+              <w:t xml:space="preserve">I Scenario/Flusso di eventi di </w:t>
+            </w:r>
+            <w:proofErr w:type="gramStart"/>
+            <w:r>
+              <w:rPr>
+                <w:b/>
+                <w:bCs/>
+              </w:rPr>
+              <w:t>ERRORE:  sistema</w:t>
+            </w:r>
+            <w:proofErr w:type="gramEnd"/>
+            <w:r>
+              <w:rPr>
+                <w:b/>
+                <w:bCs/>
+              </w:rPr>
+              <w:t xml:space="preserve"> non riesce ad effettuare il salvataggio del formato del report</w:t>
             </w:r>
           </w:p>
         </w:tc>
@@ -18690,18 +18725,18 @@
                 <w:i/>
                 <w:iCs/>
               </w:rPr>
-              <w:t xml:space="preserve"> report dalla </w:t>
-            </w:r>
-            <w:proofErr w:type="spellStart"/>
+              <w:t xml:space="preserve"> report </w:t>
+            </w:r>
+            <w:proofErr w:type="gramStart"/>
             <w:r>
               <w:rPr>
                 <w:bCs/>
                 <w:i/>
                 <w:iCs/>
               </w:rPr>
-              <w:t>repository</w:t>
-            </w:r>
-            <w:proofErr w:type="spellEnd"/>
+              <w:t>dalla repository</w:t>
+            </w:r>
+            <w:proofErr w:type="gramEnd"/>
             <w:r>
               <w:rPr>
                 <w:bCs/>
@@ -18790,16 +18825,16 @@
               <w:rPr>
                 <w:bCs/>
               </w:rPr>
-              <w:t xml:space="preserve">rimuovere dalla </w:t>
-            </w:r>
-            <w:proofErr w:type="spellStart"/>
-            <w:r>
-              <w:rPr>
-                <w:bCs/>
-              </w:rPr>
-              <w:t>repository</w:t>
-            </w:r>
-            <w:proofErr w:type="spellEnd"/>
+              <w:t xml:space="preserve">rimuovere </w:t>
+            </w:r>
+            <w:proofErr w:type="gramStart"/>
+            <w:r>
+              <w:rPr>
+                <w:bCs/>
+              </w:rPr>
+              <w:t>dalla repository</w:t>
+            </w:r>
+            <w:proofErr w:type="gramEnd"/>
             <w:r>
               <w:rPr>
                 <w:bCs/>
@@ -18999,20 +19034,14 @@
               </w:rPr>
               <w:t xml:space="preserve">i </w:t>
             </w:r>
-            <w:r>
-              <w:rPr>
-                <w:bCs/>
-              </w:rPr>
-              <w:t xml:space="preserve">dalla </w:t>
-            </w:r>
-            <w:proofErr w:type="spellStart"/>
-            <w:r>
-              <w:rPr>
-                <w:bCs/>
-              </w:rPr>
-              <w:t>repository</w:t>
-            </w:r>
-            <w:proofErr w:type="spellEnd"/>
+            <w:proofErr w:type="gramStart"/>
+            <w:r>
+              <w:rPr>
+                <w:bCs/>
+              </w:rPr>
+              <w:t>dalla repository</w:t>
+            </w:r>
+            <w:proofErr w:type="gramEnd"/>
             <w:r>
               <w:rPr>
                 <w:bCs/>
@@ -19124,16 +19153,16 @@
               <w:rPr>
                 <w:bCs/>
               </w:rPr>
-              <w:t xml:space="preserve"> dalla </w:t>
-            </w:r>
-            <w:proofErr w:type="spellStart"/>
-            <w:r>
-              <w:rPr>
-                <w:bCs/>
-              </w:rPr>
-              <w:t>repository</w:t>
-            </w:r>
-            <w:proofErr w:type="spellEnd"/>
+              <w:t xml:space="preserve"> </w:t>
+            </w:r>
+            <w:proofErr w:type="gramStart"/>
+            <w:r>
+              <w:rPr>
+                <w:bCs/>
+              </w:rPr>
+              <w:t>dalla repository</w:t>
+            </w:r>
+            <w:proofErr w:type="gramEnd"/>
             <w:r>
               <w:rPr>
                 <w:bCs/>
@@ -19263,18 +19292,8 @@
                 <w:b/>
                 <w:bCs/>
               </w:rPr>
-              <w:t xml:space="preserve">Extension </w:t>
-            </w:r>
-            <w:proofErr w:type="spellStart"/>
-            <w:r>
-              <w:rPr>
-                <w:rFonts w:ascii="Calibri" w:eastAsia="Calibri" w:hAnsi="Calibri" w:cs="Times New Roman"/>
-                <w:b/>
-                <w:bCs/>
-              </w:rPr>
-              <w:t>point</w:t>
-            </w:r>
-            <w:proofErr w:type="spellEnd"/>
+              <w:t>Extension point</w:t>
+            </w:r>
           </w:p>
         </w:tc>
         <w:tc>
@@ -19619,7 +19638,15 @@
           </w:tcPr>
           <w:p>
             <w:r>
-              <w:t>Clicca sul pulsante ”Conferma” per confermare la scelta di eliminare i report selezionati.</w:t>
+              <w:t xml:space="preserve">Clicca sul </w:t>
+            </w:r>
+            <w:proofErr w:type="gramStart"/>
+            <w:r>
+              <w:t>pulsante ”Conferma</w:t>
+            </w:r>
+            <w:proofErr w:type="gramEnd"/>
+            <w:r>
+              <w:t>” per confermare la scelta di eliminare i report selezionati.</w:t>
             </w:r>
           </w:p>
         </w:tc>
@@ -19656,13 +19683,13 @@
           </w:tcPr>
           <w:p>
             <w:r>
-              <w:t xml:space="preserve">Elimina dalla </w:t>
-            </w:r>
-            <w:proofErr w:type="spellStart"/>
-            <w:r>
-              <w:t>repository</w:t>
-            </w:r>
-            <w:proofErr w:type="spellEnd"/>
+              <w:t xml:space="preserve">Elimina </w:t>
+            </w:r>
+            <w:proofErr w:type="gramStart"/>
+            <w:r>
+              <w:t>dalla repository</w:t>
+            </w:r>
+            <w:proofErr w:type="gramEnd"/>
             <w:r>
               <w:t xml:space="preserve"> tutti i report selezionati e mostra al docente una notifica di avvenuta eliminazione.</w:t>
             </w:r>
@@ -21084,25 +21111,7 @@
                 <w:color w:val="000000"/>
                 <w:lang w:eastAsia="it-IT"/>
               </w:rPr>
-              <w:t xml:space="preserve">contiene anche un bottone per sottomettere il </w:t>
-            </w:r>
-            <w:proofErr w:type="spellStart"/>
-            <w:r>
-              <w:rPr>
-                <w:rFonts w:ascii="Calibri" w:eastAsia="Times New Roman" w:hAnsi="Calibri" w:cs="Calibri"/>
-                <w:color w:val="000000"/>
-                <w:lang w:eastAsia="it-IT"/>
-              </w:rPr>
-              <w:t>form</w:t>
-            </w:r>
-            <w:proofErr w:type="spellEnd"/>
-            <w:r>
-              <w:rPr>
-                <w:rFonts w:ascii="Calibri" w:eastAsia="Times New Roman" w:hAnsi="Calibri" w:cs="Calibri"/>
-                <w:color w:val="000000"/>
-                <w:lang w:eastAsia="it-IT"/>
-              </w:rPr>
-              <w:t xml:space="preserve"> completato.</w:t>
+              <w:t>contiene anche un bottone per sottomettere il form completato.</w:t>
             </w:r>
           </w:p>
         </w:tc>
@@ -21200,25 +21209,7 @@
                 <w:color w:val="000000"/>
                 <w:lang w:eastAsia="it-IT"/>
               </w:rPr>
-              <w:t xml:space="preserve">contiene anche un bottone per sottomettere il </w:t>
-            </w:r>
-            <w:proofErr w:type="spellStart"/>
-            <w:r>
-              <w:rPr>
-                <w:rFonts w:ascii="Calibri" w:eastAsia="Times New Roman" w:hAnsi="Calibri" w:cs="Calibri"/>
-                <w:color w:val="000000"/>
-                <w:lang w:eastAsia="it-IT"/>
-              </w:rPr>
-              <w:t>form</w:t>
-            </w:r>
-            <w:proofErr w:type="spellEnd"/>
-            <w:r>
-              <w:rPr>
-                <w:rFonts w:ascii="Calibri" w:eastAsia="Times New Roman" w:hAnsi="Calibri" w:cs="Calibri"/>
-                <w:color w:val="000000"/>
-                <w:lang w:eastAsia="it-IT"/>
-              </w:rPr>
-              <w:t xml:space="preserve"> completato.</w:t>
+              <w:t>contiene anche un bottone per sottomettere il form completato.</w:t>
             </w:r>
           </w:p>
         </w:tc>
@@ -21508,7 +21499,25 @@
                 <w:color w:val="000000"/>
                 <w:lang w:eastAsia="it-IT"/>
               </w:rPr>
-              <w:t>Bottone utilizzato dal docente per iniziare lo use case “</w:t>
+              <w:t xml:space="preserve">Bottone utilizzato dal docente per iniziare </w:t>
+            </w:r>
+            <w:proofErr w:type="gramStart"/>
+            <w:r>
+              <w:rPr>
+                <w:rFonts w:ascii="Calibri" w:eastAsia="Times New Roman" w:hAnsi="Calibri" w:cs="Calibri"/>
+                <w:color w:val="000000"/>
+                <w:lang w:eastAsia="it-IT"/>
+              </w:rPr>
+              <w:t>lo use</w:t>
+            </w:r>
+            <w:proofErr w:type="gramEnd"/>
+            <w:r>
+              <w:rPr>
+                <w:rFonts w:ascii="Calibri" w:eastAsia="Times New Roman" w:hAnsi="Calibri" w:cs="Calibri"/>
+                <w:color w:val="000000"/>
+                <w:lang w:eastAsia="it-IT"/>
+              </w:rPr>
+              <w:t xml:space="preserve"> case “</w:t>
             </w:r>
             <w:r>
               <w:rPr>
@@ -21615,25 +21624,7 @@
                 <w:color w:val="000000"/>
                 <w:lang w:eastAsia="it-IT"/>
               </w:rPr>
-              <w:t xml:space="preserve"> contiene anche un bottone per sottomettere il </w:t>
-            </w:r>
-            <w:proofErr w:type="spellStart"/>
-            <w:r>
-              <w:rPr>
-                <w:rFonts w:ascii="Calibri" w:eastAsia="Times New Roman" w:hAnsi="Calibri" w:cs="Calibri"/>
-                <w:color w:val="000000"/>
-                <w:lang w:eastAsia="it-IT"/>
-              </w:rPr>
-              <w:t>form</w:t>
-            </w:r>
-            <w:proofErr w:type="spellEnd"/>
-            <w:r>
-              <w:rPr>
-                <w:rFonts w:ascii="Calibri" w:eastAsia="Times New Roman" w:hAnsi="Calibri" w:cs="Calibri"/>
-                <w:color w:val="000000"/>
-                <w:lang w:eastAsia="it-IT"/>
-              </w:rPr>
-              <w:t xml:space="preserve"> completato.</w:t>
+              <w:t xml:space="preserve"> contiene anche un bottone per sottomettere il form completato.</w:t>
             </w:r>
           </w:p>
         </w:tc>
@@ -21703,7 +21694,16 @@
                 <w:color w:val="000000"/>
                 <w:lang w:eastAsia="it-IT"/>
               </w:rPr>
-              <w:t>Bottone utilizzato dal docente per confermare la sessione e di conseguenza generare un report</w:t>
+              <w:t xml:space="preserve">Bottone utilizzato dal docente per confermare la sessione e di </w:t>
+            </w:r>
+            <w:r>
+              <w:rPr>
+                <w:rFonts w:ascii="Calibri" w:eastAsia="Times New Roman" w:hAnsi="Calibri" w:cs="Calibri"/>
+                <w:color w:val="000000"/>
+                <w:lang w:eastAsia="it-IT"/>
+              </w:rPr>
+              <w:lastRenderedPageBreak/>
+              <w:t>conseguenza generare un report</w:t>
             </w:r>
           </w:p>
         </w:tc>
@@ -22102,25 +22102,7 @@
                 <w:color w:val="000000"/>
                 <w:lang w:eastAsia="it-IT"/>
               </w:rPr>
-              <w:t xml:space="preserve"> avrà anche un bottone per sottomettere il </w:t>
-            </w:r>
-            <w:proofErr w:type="spellStart"/>
-            <w:r>
-              <w:rPr>
-                <w:rFonts w:ascii="Calibri" w:eastAsia="Times New Roman" w:hAnsi="Calibri" w:cs="Calibri"/>
-                <w:color w:val="000000"/>
-                <w:lang w:eastAsia="it-IT"/>
-              </w:rPr>
-              <w:t>form</w:t>
-            </w:r>
-            <w:proofErr w:type="spellEnd"/>
-            <w:r>
-              <w:rPr>
-                <w:rFonts w:ascii="Calibri" w:eastAsia="Times New Roman" w:hAnsi="Calibri" w:cs="Calibri"/>
-                <w:color w:val="000000"/>
-                <w:lang w:eastAsia="it-IT"/>
-              </w:rPr>
-              <w:t xml:space="preserve"> completato.</w:t>
+              <w:t xml:space="preserve"> avrà anche un bottone per sottomettere il form completato.</w:t>
             </w:r>
           </w:p>
         </w:tc>
@@ -22460,25 +22442,7 @@
                 <w:color w:val="000000"/>
                 <w:lang w:eastAsia="it-IT"/>
               </w:rPr>
-              <w:t xml:space="preserve">avrà anche un bottone per sottomettere il </w:t>
-            </w:r>
-            <w:proofErr w:type="spellStart"/>
-            <w:r>
-              <w:rPr>
-                <w:rFonts w:ascii="Calibri" w:eastAsia="Times New Roman" w:hAnsi="Calibri" w:cs="Calibri"/>
-                <w:color w:val="000000"/>
-                <w:lang w:eastAsia="it-IT"/>
-              </w:rPr>
-              <w:t>form</w:t>
-            </w:r>
-            <w:proofErr w:type="spellEnd"/>
-            <w:r>
-              <w:rPr>
-                <w:rFonts w:ascii="Calibri" w:eastAsia="Times New Roman" w:hAnsi="Calibri" w:cs="Calibri"/>
-                <w:color w:val="000000"/>
-                <w:lang w:eastAsia="it-IT"/>
-              </w:rPr>
-              <w:t xml:space="preserve"> completato.</w:t>
+              <w:t>avrà anche un bottone per sottomettere il form completato.</w:t>
             </w:r>
           </w:p>
         </w:tc>
@@ -22786,25 +22750,7 @@
                 <w:color w:val="000000"/>
                 <w:lang w:eastAsia="it-IT"/>
               </w:rPr>
-              <w:t xml:space="preserve">Form utilizzato dal Direttore di Dipartimento per poter ricercare i reports attraverso una serie di filtri. Tale </w:t>
-            </w:r>
-            <w:proofErr w:type="spellStart"/>
-            <w:r>
-              <w:rPr>
-                <w:rFonts w:ascii="Calibri" w:eastAsia="Times New Roman" w:hAnsi="Calibri" w:cs="Calibri"/>
-                <w:color w:val="000000"/>
-                <w:lang w:eastAsia="it-IT"/>
-              </w:rPr>
-              <w:t>form</w:t>
-            </w:r>
-            <w:proofErr w:type="spellEnd"/>
-            <w:r>
-              <w:rPr>
-                <w:rFonts w:ascii="Calibri" w:eastAsia="Times New Roman" w:hAnsi="Calibri" w:cs="Calibri"/>
-                <w:color w:val="000000"/>
-                <w:lang w:eastAsia="it-IT"/>
-              </w:rPr>
-              <w:t xml:space="preserve"> è diviso in due sezioni:</w:t>
+              <w:t>Form utilizzato dal Direttore di Dipartimento per poter ricercare i reports attraverso una serie di filtri. Tale form è diviso in due sezioni:</w:t>
             </w:r>
           </w:p>
           <w:p>
@@ -22893,25 +22839,7 @@
                 <w:color w:val="000000"/>
                 <w:lang w:eastAsia="it-IT"/>
               </w:rPr>
-              <w:t xml:space="preserve"> possiede un bottone per sottomettere il </w:t>
-            </w:r>
-            <w:proofErr w:type="spellStart"/>
-            <w:r>
-              <w:rPr>
-                <w:rFonts w:ascii="Calibri" w:eastAsia="Times New Roman" w:hAnsi="Calibri" w:cs="Calibri"/>
-                <w:color w:val="000000"/>
-                <w:lang w:eastAsia="it-IT"/>
-              </w:rPr>
-              <w:t>form</w:t>
-            </w:r>
-            <w:proofErr w:type="spellEnd"/>
-            <w:r>
-              <w:rPr>
-                <w:rFonts w:ascii="Calibri" w:eastAsia="Times New Roman" w:hAnsi="Calibri" w:cs="Calibri"/>
-                <w:color w:val="000000"/>
-                <w:lang w:eastAsia="it-IT"/>
-              </w:rPr>
-              <w:t xml:space="preserve"> completato.</w:t>
+              <w:t xml:space="preserve"> possiede un bottone per sottomettere il form completato.</w:t>
             </w:r>
           </w:p>
         </w:tc>
@@ -23235,25 +23163,7 @@
                 <w:color w:val="000000"/>
                 <w:lang w:eastAsia="it-IT"/>
               </w:rPr>
-              <w:t xml:space="preserve">avrà anche un bottone per sottomettere il </w:t>
-            </w:r>
-            <w:proofErr w:type="spellStart"/>
-            <w:r>
-              <w:rPr>
-                <w:rFonts w:ascii="Calibri" w:eastAsia="Times New Roman" w:hAnsi="Calibri" w:cs="Calibri"/>
-                <w:color w:val="000000"/>
-                <w:lang w:eastAsia="it-IT"/>
-              </w:rPr>
-              <w:t>form</w:t>
-            </w:r>
-            <w:proofErr w:type="spellEnd"/>
-            <w:r>
-              <w:rPr>
-                <w:rFonts w:ascii="Calibri" w:eastAsia="Times New Roman" w:hAnsi="Calibri" w:cs="Calibri"/>
-                <w:color w:val="000000"/>
-                <w:lang w:eastAsia="it-IT"/>
-              </w:rPr>
-              <w:t xml:space="preserve"> completato.</w:t>
+              <w:t>avrà anche un bottone per sottomettere il form completato.</w:t>
             </w:r>
           </w:p>
         </w:tc>
@@ -23323,7 +23233,16 @@
                 <w:color w:val="000000"/>
                 <w:lang w:eastAsia="it-IT"/>
               </w:rPr>
-              <w:t>Messaggio inviato dal sistema al Direttore di Dipartimento per notificargli che la funzione ”</w:t>
+              <w:t xml:space="preserve">Messaggio inviato dal sistema al Direttore di Dipartimento per notificargli che la </w:t>
+            </w:r>
+            <w:proofErr w:type="gramStart"/>
+            <w:r>
+              <w:rPr>
+                <w:rFonts w:ascii="Calibri" w:eastAsia="Times New Roman" w:hAnsi="Calibri" w:cs="Calibri"/>
+                <w:color w:val="000000"/>
+                <w:lang w:eastAsia="it-IT"/>
+              </w:rPr>
+              <w:t>funzione ”</w:t>
             </w:r>
             <w:r>
               <w:rPr>
@@ -23331,7 +23250,16 @@
                 <w:i/>
                 <w:iCs/>
               </w:rPr>
-              <w:t>Selezione formato report</w:t>
+              <w:t>Selezione</w:t>
+            </w:r>
+            <w:proofErr w:type="gramEnd"/>
+            <w:r>
+              <w:rPr>
+                <w:bCs/>
+                <w:i/>
+                <w:iCs/>
+              </w:rPr>
+              <w:t xml:space="preserve"> formato report</w:t>
             </w:r>
             <w:r>
               <w:rPr>
@@ -23551,7 +23479,25 @@
                 <w:color w:val="000000"/>
                 <w:lang w:eastAsia="it-IT"/>
               </w:rPr>
-              <w:t>Messaggio inviato dal sistema al Direttore di Dipartimento per notificargli che la funzione ”</w:t>
+              <w:t xml:space="preserve">Messaggio inviato dal sistema al Direttore di Dipartimento per </w:t>
+            </w:r>
+            <w:r>
+              <w:rPr>
+                <w:rFonts w:ascii="Calibri" w:eastAsia="Times New Roman" w:hAnsi="Calibri" w:cs="Calibri"/>
+                <w:color w:val="000000"/>
+                <w:lang w:eastAsia="it-IT"/>
+              </w:rPr>
+              <w:lastRenderedPageBreak/>
+              <w:t xml:space="preserve">notificargli che la </w:t>
+            </w:r>
+            <w:proofErr w:type="gramStart"/>
+            <w:r>
+              <w:rPr>
+                <w:rFonts w:ascii="Calibri" w:eastAsia="Times New Roman" w:hAnsi="Calibri" w:cs="Calibri"/>
+                <w:color w:val="000000"/>
+                <w:lang w:eastAsia="it-IT"/>
+              </w:rPr>
+              <w:t>funzione ”</w:t>
             </w:r>
             <w:r>
               <w:rPr>
@@ -23559,7 +23505,16 @@
                 <w:i/>
                 <w:iCs/>
               </w:rPr>
-              <w:t>Cancellazione reports</w:t>
+              <w:t>Cancellazione</w:t>
+            </w:r>
+            <w:proofErr w:type="gramEnd"/>
+            <w:r>
+              <w:rPr>
+                <w:bCs/>
+                <w:i/>
+                <w:iCs/>
+              </w:rPr>
+              <w:t xml:space="preserve"> reports</w:t>
             </w:r>
             <w:r>
               <w:rPr>
@@ -23567,16 +23522,7 @@
                 <w:color w:val="000000"/>
                 <w:lang w:eastAsia="it-IT"/>
               </w:rPr>
-              <w:t xml:space="preserve">” è  avvenuta </w:t>
-            </w:r>
-            <w:r>
-              <w:rPr>
-                <w:rFonts w:ascii="Calibri" w:eastAsia="Times New Roman" w:hAnsi="Calibri" w:cs="Calibri"/>
-                <w:color w:val="000000"/>
-                <w:lang w:eastAsia="it-IT"/>
-              </w:rPr>
-              <w:lastRenderedPageBreak/>
-              <w:t>con successo oppure si è verificato qualche errore</w:t>
+              <w:t>” è  avvenuta con successo oppure si è verificato qualche errore</w:t>
             </w:r>
           </w:p>
         </w:tc>
@@ -24048,17 +23994,8 @@
                 <w:rFonts w:eastAsia="Times New Roman" w:cstheme="minorHAnsi"/>
                 <w:lang w:eastAsia="it-IT"/>
               </w:rPr>
-              <w:t xml:space="preserve">. Dopo la sottomissione del </w:t>
-            </w:r>
-            <w:proofErr w:type="spellStart"/>
-            <w:r>
-              <w:rPr>
-                <w:rFonts w:eastAsia="Times New Roman" w:cstheme="minorHAnsi"/>
-                <w:lang w:eastAsia="it-IT"/>
-              </w:rPr>
-              <w:t>form</w:t>
-            </w:r>
-            <w:proofErr w:type="spellEnd"/>
+              <w:t>. Dopo la sottomissione del form</w:t>
+            </w:r>
             <w:r>
               <w:rPr>
                 <w:rFonts w:eastAsia="Times New Roman" w:cstheme="minorHAnsi"/>
@@ -24582,15 +24519,23 @@
                 <w:color w:val="000000"/>
                 <w:lang w:eastAsia="it-IT"/>
               </w:rPr>
-              <w:t xml:space="preserve"> lo salva nella </w:t>
-            </w:r>
-            <w:proofErr w:type="spellStart"/>
+              <w:t xml:space="preserve"> lo salva </w:t>
+            </w:r>
+            <w:proofErr w:type="gramStart"/>
             <w:r>
               <w:rPr>
                 <w:rFonts w:eastAsia="Times New Roman" w:cstheme="minorHAnsi"/>
                 <w:color w:val="000000"/>
                 <w:lang w:eastAsia="it-IT"/>
               </w:rPr>
+              <w:t xml:space="preserve">nella </w:t>
+            </w:r>
+            <w:r>
+              <w:rPr>
+                <w:rFonts w:eastAsia="Times New Roman" w:cstheme="minorHAnsi"/>
+                <w:color w:val="000000"/>
+                <w:lang w:eastAsia="it-IT"/>
+              </w:rPr>
               <w:t>r</w:t>
             </w:r>
             <w:r>
@@ -24601,7 +24546,7 @@
               </w:rPr>
               <w:t>epository</w:t>
             </w:r>
-            <w:proofErr w:type="spellEnd"/>
+            <w:proofErr w:type="gramEnd"/>
             <w:r>
               <w:rPr>
                 <w:rFonts w:eastAsia="Times New Roman" w:cstheme="minorHAnsi"/>
@@ -25007,23 +24952,7 @@
                 <w:rFonts w:eastAsia="Times New Roman" w:cstheme="minorHAnsi"/>
                 <w:lang w:eastAsia="it-IT"/>
               </w:rPr>
-              <w:t xml:space="preserve"> ha compilato il </w:t>
-            </w:r>
-            <w:proofErr w:type="spellStart"/>
-            <w:r>
-              <w:rPr>
-                <w:rFonts w:eastAsia="Times New Roman" w:cstheme="minorHAnsi"/>
-                <w:lang w:eastAsia="it-IT"/>
-              </w:rPr>
-              <w:t>form</w:t>
-            </w:r>
-            <w:proofErr w:type="spellEnd"/>
-            <w:r>
-              <w:rPr>
-                <w:rFonts w:eastAsia="Times New Roman" w:cstheme="minorHAnsi"/>
-                <w:lang w:eastAsia="it-IT"/>
-              </w:rPr>
-              <w:t xml:space="preserve"> inserendo un oggetto </w:t>
+              <w:t xml:space="preserve"> ha compilato il form inserendo un oggetto </w:t>
             </w:r>
             <w:proofErr w:type="spellStart"/>
             <w:r>
@@ -25693,6 +25622,7 @@
               <w:t xml:space="preserve"> clicca sul pulsante </w:t>
             </w:r>
             <w:proofErr w:type="spellStart"/>
+            <w:proofErr w:type="gramStart"/>
             <w:r>
               <w:rPr>
                 <w:rFonts w:ascii="Calibri" w:eastAsia="Times New Roman" w:hAnsi="Calibri" w:cs="Calibri"/>
@@ -25730,7 +25660,16 @@
                 <w:color w:val="000000"/>
                 <w:lang w:eastAsia="it-IT"/>
               </w:rPr>
-              <w:t xml:space="preserve"> . Crea un </w:t>
+              <w:t> .</w:t>
+            </w:r>
+            <w:proofErr w:type="gramEnd"/>
+            <w:r>
+              <w:rPr>
+                <w:rFonts w:ascii="Calibri" w:eastAsia="Times New Roman" w:hAnsi="Calibri" w:cs="Calibri"/>
+                <w:color w:val="000000"/>
+                <w:lang w:eastAsia="it-IT"/>
+              </w:rPr>
+              <w:t xml:space="preserve"> Crea un </w:t>
             </w:r>
             <w:proofErr w:type="spellStart"/>
             <w:r>
@@ -25870,6 +25809,7 @@
               <w:t xml:space="preserve"> una </w:t>
             </w:r>
             <w:proofErr w:type="spellStart"/>
+            <w:proofErr w:type="gramStart"/>
             <w:r>
               <w:rPr>
                 <w:rFonts w:ascii="Calibri" w:eastAsia="Times New Roman" w:hAnsi="Calibri" w:cs="Calibri"/>
@@ -25897,6 +25837,7 @@
               </w:rPr>
               <w:t>.</w:t>
             </w:r>
+            <w:proofErr w:type="gramEnd"/>
           </w:p>
           <w:p>
             <w:pPr>
@@ -26074,6 +26015,7 @@
               <w:t xml:space="preserve"> clicca sul pulsante </w:t>
             </w:r>
             <w:proofErr w:type="spellStart"/>
+            <w:proofErr w:type="gramStart"/>
             <w:r>
               <w:rPr>
                 <w:rFonts w:eastAsia="Times New Roman" w:cstheme="minorHAnsi"/>
@@ -26099,7 +26041,16 @@
                 <w:color w:val="000000"/>
                 <w:lang w:eastAsia="it-IT"/>
               </w:rPr>
-              <w:t xml:space="preserve"> . Crea un </w:t>
+              <w:t> .</w:t>
+            </w:r>
+            <w:proofErr w:type="gramEnd"/>
+            <w:r>
+              <w:rPr>
+                <w:rFonts w:ascii="Calibri" w:eastAsia="Times New Roman" w:hAnsi="Calibri" w:cs="Calibri"/>
+                <w:color w:val="000000"/>
+                <w:lang w:eastAsia="it-IT"/>
+              </w:rPr>
+              <w:t xml:space="preserve"> Crea un </w:t>
             </w:r>
             <w:proofErr w:type="spellStart"/>
             <w:r>
@@ -26328,7 +26279,16 @@
                 <w:color w:val="000000"/>
                 <w:lang w:eastAsia="it-IT"/>
               </w:rPr>
-              <w:t xml:space="preserve">he riguarda la scelta del formato dei </w:t>
+              <w:t xml:space="preserve">he riguarda la scelta del </w:t>
+            </w:r>
+            <w:r>
+              <w:rPr>
+                <w:rFonts w:eastAsia="Times New Roman" w:cstheme="minorHAnsi"/>
+                <w:color w:val="000000"/>
+                <w:lang w:eastAsia="it-IT"/>
+              </w:rPr>
+              <w:lastRenderedPageBreak/>
+              <w:t xml:space="preserve">formato dei </w:t>
             </w:r>
             <w:r>
               <w:rPr>
@@ -26383,7 +26343,6 @@
                 <w:color w:val="000000"/>
                 <w:lang w:eastAsia="it-IT"/>
               </w:rPr>
-              <w:lastRenderedPageBreak/>
               <w:t xml:space="preserve">Questo oggetto è creato quando il </w:t>
             </w:r>
             <w:r>
@@ -26498,25 +26457,7 @@
                 <w:color w:val="000000"/>
                 <w:lang w:eastAsia="it-IT"/>
               </w:rPr>
-              <w:t xml:space="preserve">. Dopo la sottomissione del </w:t>
-            </w:r>
-            <w:proofErr w:type="spellStart"/>
-            <w:r>
-              <w:rPr>
-                <w:rFonts w:ascii="Calibri" w:eastAsia="Times New Roman" w:hAnsi="Calibri" w:cs="Calibri"/>
-                <w:color w:val="000000"/>
-                <w:lang w:eastAsia="it-IT"/>
-              </w:rPr>
-              <w:t>form</w:t>
-            </w:r>
-            <w:proofErr w:type="spellEnd"/>
-            <w:r>
-              <w:rPr>
-                <w:rFonts w:ascii="Calibri" w:eastAsia="Times New Roman" w:hAnsi="Calibri" w:cs="Calibri"/>
-                <w:color w:val="000000"/>
-                <w:lang w:eastAsia="it-IT"/>
-              </w:rPr>
-              <w:t xml:space="preserve">, crea e mostra al </w:t>
+              <w:t xml:space="preserve">. Dopo la sottomissione del form, crea e mostra al </w:t>
             </w:r>
             <w:r>
               <w:rPr>
@@ -26764,7 +26705,7 @@
             <v:path o:extrusionok="f" gradientshapeok="t" o:connecttype="rect"/>
             <o:lock v:ext="edit" aspectratio="t"/>
           </v:shapetype>
-          <v:shape id="_x0000_i1025" type="#_x0000_t75" alt="" style="width:481.75pt;height:328.25pt;mso-width-percent:0;mso-height-percent:0;mso-width-percent:0;mso-height-percent:0">
+          <v:shape id="_x0000_i1025" type="#_x0000_t75" alt="" style="width:481.5pt;height:328.5pt;mso-width-percent:0;mso-height-percent:0;mso-width-percent:0;mso-height-percent:0">
             <v:imagedata r:id="rId8" o:title="SequenceDiag_GP"/>
           </v:shape>
         </w:pict>
@@ -26941,7 +26882,6 @@
           <w:szCs w:val="28"/>
           <w:u w:color="000000"/>
         </w:rPr>
-        <w:lastRenderedPageBreak/>
         <w:t>Sequence</w:t>
       </w:r>
       <w:proofErr w:type="spellEnd"/>
@@ -27119,7 +27059,11 @@
           <w:lang w:val="en-US"/>
         </w:rPr>
       </w:pPr>
-      <w:r>
+    </w:p>
+    <w:p>
+      <w:pPr>
+        <w:pStyle w:val="Corpo"/>
+        <w:spacing w:after="240"/>
         <w:rPr>
           <w:rFonts w:ascii="Calibri" w:hAnsi="Calibri"/>
           <w:sz w:val="28"/>
@@ -27127,10 +27071,12 @@
           <w:u w:color="000000"/>
           <w:lang w:val="en-US"/>
         </w:rPr>
-        <w:t xml:space="preserve">Sequence Diagram </w:t>
-      </w:r>
-      <w:proofErr w:type="spellStart"/>
-      <w:r>
+      </w:pPr>
+    </w:p>
+    <w:p>
+      <w:pPr>
+        <w:pStyle w:val="Corpo"/>
+        <w:spacing w:after="240"/>
         <w:rPr>
           <w:rFonts w:ascii="Calibri" w:hAnsi="Calibri"/>
           <w:sz w:val="28"/>
@@ -27138,63 +27084,124 @@
           <w:u w:color="000000"/>
           <w:lang w:val="en-US"/>
         </w:rPr>
-        <w:t>DeleteReport</w:t>
-      </w:r>
-      <w:proofErr w:type="spellEnd"/>
-      <w:r>
+      </w:pPr>
+    </w:p>
+    <w:p>
+      <w:pPr>
+        <w:pStyle w:val="Corpo"/>
+        <w:spacing w:after="240"/>
         <w:rPr>
-          <w:rFonts w:asciiTheme="minorHAnsi" w:hAnsiTheme="minorHAnsi" w:cstheme="minorHAnsi"/>
-          <w:noProof/>
-          <w:sz w:val="36"/>
-          <w:szCs w:val="36"/>
-          <w14:textOutline w14:w="0" w14:cap="rnd" w14:cmpd="sng" w14:algn="ctr">
-            <w14:noFill/>
-            <w14:prstDash w14:val="solid"/>
-            <w14:bevel/>
-          </w14:textOutline>
+          <w:rFonts w:ascii="Calibri" w:hAnsi="Calibri"/>
+          <w:sz w:val="28"/>
+          <w:szCs w:val="28"/>
+          <w:u w:color="000000"/>
+          <w:lang w:val="en-US"/>
         </w:rPr>
-        <w:drawing>
-          <wp:inline distT="0" distB="0" distL="0" distR="0" wp14:anchorId="3B1EC4FD" wp14:editId="2FD33EA1">
-            <wp:extent cx="5776071" cy="4274820"/>
-            <wp:effectExtent l="0" t="0" r="0" b="0"/>
-            <wp:docPr id="3" name="Immagine 3"/>
-            <wp:cNvGraphicFramePr>
-              <a:graphicFrameLocks xmlns:a="http://schemas.openxmlformats.org/drawingml/2006/main" noChangeAspect="1"/>
-            </wp:cNvGraphicFramePr>
-            <a:graphic xmlns:a="http://schemas.openxmlformats.org/drawingml/2006/main">
-              <a:graphicData uri="http://schemas.openxmlformats.org/drawingml/2006/picture">
-                <pic:pic xmlns:pic="http://schemas.openxmlformats.org/drawingml/2006/picture">
-                  <pic:nvPicPr>
-                    <pic:cNvPr id="3" name="Immagine 3"/>
-                    <pic:cNvPicPr/>
-                  </pic:nvPicPr>
-                  <pic:blipFill>
-                    <a:blip r:embed="rId10">
-                      <a:extLst>
-                        <a:ext uri="{28A0092B-C50C-407E-A947-70E740481C1C}">
-                          <a14:useLocalDpi xmlns:a14="http://schemas.microsoft.com/office/drawing/2010/main" val="0"/>
-                        </a:ext>
-                      </a:extLst>
-                    </a:blip>
-                    <a:stretch>
-                      <a:fillRect/>
-                    </a:stretch>
-                  </pic:blipFill>
-                  <pic:spPr>
-                    <a:xfrm>
-                      <a:off x="0" y="0"/>
-                      <a:ext cx="5783243" cy="4280128"/>
-                    </a:xfrm>
-                    <a:prstGeom prst="rect">
-                      <a:avLst/>
-                    </a:prstGeom>
-                  </pic:spPr>
-                </pic:pic>
-              </a:graphicData>
-            </a:graphic>
-          </wp:inline>
-        </w:drawing>
-      </w:r>
+      </w:pPr>
+    </w:p>
+    <w:p>
+      <w:pPr>
+        <w:pStyle w:val="Corpo"/>
+        <w:spacing w:after="240"/>
+        <w:rPr>
+          <w:rFonts w:ascii="Calibri" w:hAnsi="Calibri"/>
+          <w:sz w:val="28"/>
+          <w:szCs w:val="28"/>
+          <w:u w:color="000000"/>
+          <w:lang w:val="en-US"/>
+        </w:rPr>
+      </w:pPr>
+    </w:p>
+    <w:p>
+      <w:pPr>
+        <w:pStyle w:val="Corpo"/>
+        <w:spacing w:after="240"/>
+        <w:rPr>
+          <w:rFonts w:ascii="Calibri" w:hAnsi="Calibri"/>
+          <w:sz w:val="28"/>
+          <w:szCs w:val="28"/>
+          <w:u w:color="000000"/>
+          <w:lang w:val="en-US"/>
+        </w:rPr>
+      </w:pPr>
+    </w:p>
+    <w:p>
+      <w:pPr>
+        <w:pStyle w:val="Corpo"/>
+        <w:spacing w:after="240"/>
+        <w:rPr>
+          <w:rFonts w:ascii="Calibri" w:hAnsi="Calibri"/>
+          <w:sz w:val="28"/>
+          <w:szCs w:val="28"/>
+          <w:u w:color="000000"/>
+          <w:lang w:val="en-US"/>
+        </w:rPr>
+      </w:pPr>
+    </w:p>
+    <w:p>
+      <w:pPr>
+        <w:pStyle w:val="Corpo"/>
+        <w:spacing w:after="240"/>
+        <w:rPr>
+          <w:rFonts w:ascii="Calibri" w:hAnsi="Calibri"/>
+          <w:sz w:val="28"/>
+          <w:szCs w:val="28"/>
+          <w:u w:color="000000"/>
+          <w:lang w:val="en-US"/>
+        </w:rPr>
+      </w:pPr>
+    </w:p>
+    <w:p>
+      <w:pPr>
+        <w:pStyle w:val="Corpo"/>
+        <w:spacing w:after="240"/>
+        <w:rPr>
+          <w:rFonts w:ascii="Calibri" w:hAnsi="Calibri"/>
+          <w:sz w:val="28"/>
+          <w:szCs w:val="28"/>
+          <w:u w:color="000000"/>
+          <w:lang w:val="en-US"/>
+        </w:rPr>
+      </w:pPr>
+    </w:p>
+    <w:p>
+      <w:pPr>
+        <w:pStyle w:val="Corpo"/>
+        <w:spacing w:after="240"/>
+        <w:rPr>
+          <w:rFonts w:ascii="Calibri" w:hAnsi="Calibri"/>
+          <w:sz w:val="28"/>
+          <w:szCs w:val="28"/>
+          <w:u w:color="000000"/>
+          <w:lang w:val="en-US"/>
+        </w:rPr>
+      </w:pPr>
+    </w:p>
+    <w:p>
+      <w:pPr>
+        <w:pStyle w:val="Corpo"/>
+        <w:spacing w:after="240"/>
+        <w:rPr>
+          <w:rFonts w:ascii="Calibri" w:hAnsi="Calibri"/>
+          <w:sz w:val="28"/>
+          <w:szCs w:val="28"/>
+          <w:u w:color="000000"/>
+          <w:lang w:val="en-US"/>
+        </w:rPr>
+      </w:pPr>
+    </w:p>
+    <w:p>
+      <w:pPr>
+        <w:pStyle w:val="Corpo"/>
+        <w:spacing w:after="240"/>
+        <w:rPr>
+          <w:rFonts w:ascii="Calibri" w:hAnsi="Calibri"/>
+          <w:sz w:val="28"/>
+          <w:szCs w:val="28"/>
+          <w:u w:color="000000"/>
+          <w:lang w:val="en-US"/>
+        </w:rPr>
+      </w:pPr>
     </w:p>
     <w:p>
       <w:pPr>
@@ -27228,7 +27235,7 @@
           <w:u w:color="000000"/>
           <w:lang w:val="en-US"/>
         </w:rPr>
-        <w:t>ReportFormat</w:t>
+        <w:t>DeleteReport</w:t>
       </w:r>
       <w:proofErr w:type="spellEnd"/>
     </w:p>
@@ -27244,6 +27251,107 @@
           <w:lang w:val="en-US"/>
         </w:rPr>
       </w:pPr>
+      <w:r>
+        <w:rPr>
+          <w:rFonts w:ascii="Calibri" w:hAnsi="Calibri"/>
+          <w:noProof/>
+          <w:sz w:val="28"/>
+          <w:szCs w:val="28"/>
+          <w:u w:color="000000"/>
+          <w:lang w:val="en-US"/>
+          <w14:textOutline w14:w="0" w14:cap="rnd" w14:cmpd="sng" w14:algn="ctr">
+            <w14:noFill/>
+            <w14:prstDash w14:val="solid"/>
+            <w14:bevel/>
+          </w14:textOutline>
+        </w:rPr>
+        <w:lastRenderedPageBreak/>
+        <w:drawing>
+          <wp:anchor distT="0" distB="0" distL="114300" distR="114300" simplePos="0" relativeHeight="251658240" behindDoc="1" locked="0" layoutInCell="1" allowOverlap="1" wp14:anchorId="5DFB68B1" wp14:editId="30EFC9C5">
+            <wp:simplePos x="0" y="0"/>
+            <wp:positionH relativeFrom="column">
+              <wp:posOffset>3810</wp:posOffset>
+            </wp:positionH>
+            <wp:positionV relativeFrom="paragraph">
+              <wp:posOffset>215265</wp:posOffset>
+            </wp:positionV>
+            <wp:extent cx="5905500" cy="4370070"/>
+            <wp:effectExtent l="0" t="0" r="0" b="0"/>
+            <wp:wrapTight wrapText="bothSides">
+              <wp:wrapPolygon edited="0">
+                <wp:start x="0" y="0"/>
+                <wp:lineTo x="0" y="21468"/>
+                <wp:lineTo x="21530" y="21468"/>
+                <wp:lineTo x="21530" y="0"/>
+                <wp:lineTo x="0" y="0"/>
+              </wp:wrapPolygon>
+            </wp:wrapTight>
+            <wp:docPr id="7" name="Immagine 7"/>
+            <wp:cNvGraphicFramePr>
+              <a:graphicFrameLocks xmlns:a="http://schemas.openxmlformats.org/drawingml/2006/main" noChangeAspect="1"/>
+            </wp:cNvGraphicFramePr>
+            <a:graphic xmlns:a="http://schemas.openxmlformats.org/drawingml/2006/main">
+              <a:graphicData uri="http://schemas.openxmlformats.org/drawingml/2006/picture">
+                <pic:pic xmlns:pic="http://schemas.openxmlformats.org/drawingml/2006/picture">
+                  <pic:nvPicPr>
+                    <pic:cNvPr id="7" name="Immagine 7"/>
+                    <pic:cNvPicPr/>
+                  </pic:nvPicPr>
+                  <pic:blipFill>
+                    <a:blip r:embed="rId10">
+                      <a:extLst>
+                        <a:ext uri="{28A0092B-C50C-407E-A947-70E740481C1C}">
+                          <a14:useLocalDpi xmlns:a14="http://schemas.microsoft.com/office/drawing/2010/main" val="0"/>
+                        </a:ext>
+                      </a:extLst>
+                    </a:blip>
+                    <a:stretch>
+                      <a:fillRect/>
+                    </a:stretch>
+                  </pic:blipFill>
+                  <pic:spPr>
+                    <a:xfrm>
+                      <a:off x="0" y="0"/>
+                      <a:ext cx="5905500" cy="4370070"/>
+                    </a:xfrm>
+                    <a:prstGeom prst="rect">
+                      <a:avLst/>
+                    </a:prstGeom>
+                  </pic:spPr>
+                </pic:pic>
+              </a:graphicData>
+            </a:graphic>
+            <wp14:sizeRelH relativeFrom="margin">
+              <wp14:pctWidth>0</wp14:pctWidth>
+            </wp14:sizeRelH>
+            <wp14:sizeRelV relativeFrom="margin">
+              <wp14:pctHeight>0</wp14:pctHeight>
+            </wp14:sizeRelV>
+          </wp:anchor>
+        </w:drawing>
+      </w:r>
+      <w:r>
+        <w:rPr>
+          <w:rFonts w:ascii="Calibri" w:hAnsi="Calibri"/>
+          <w:sz w:val="28"/>
+          <w:szCs w:val="28"/>
+          <w:u w:color="000000"/>
+          <w:lang w:val="en-US"/>
+        </w:rPr>
+        <w:t xml:space="preserve">Sequence Diagram </w:t>
+      </w:r>
+      <w:proofErr w:type="spellStart"/>
+      <w:r>
+        <w:rPr>
+          <w:rFonts w:ascii="Calibri" w:hAnsi="Calibri"/>
+          <w:sz w:val="28"/>
+          <w:szCs w:val="28"/>
+          <w:u w:color="000000"/>
+          <w:lang w:val="en-US"/>
+        </w:rPr>
+        <w:t>ReportFormat</w:t>
+      </w:r>
+      <w:proofErr w:type="spellEnd"/>
       <w:r>
         <w:rPr>
           <w:rFonts w:ascii="Calibri" w:hAnsi="Calibri"/>
@@ -27259,9 +27367,9 @@
           </w14:textOutline>
         </w:rPr>
         <w:drawing>
-          <wp:inline distT="0" distB="0" distL="0" distR="0" wp14:anchorId="2EF9A900" wp14:editId="66801AAE">
-            <wp:extent cx="6120130" cy="4821742"/>
-            <wp:effectExtent l="0" t="0" r="1270" b="4445"/>
+          <wp:inline distT="0" distB="0" distL="0" distR="0" wp14:anchorId="08081251" wp14:editId="38B372F6">
+            <wp:extent cx="5895975" cy="4645141"/>
+            <wp:effectExtent l="0" t="0" r="0" b="3175"/>
             <wp:docPr id="5" name="Immagine 5"/>
             <wp:cNvGraphicFramePr>
               <a:graphicFrameLocks xmlns:a="http://schemas.openxmlformats.org/drawingml/2006/main" noChangeAspect="1"/>
@@ -27287,7 +27395,7 @@
                   <pic:spPr bwMode="auto">
                     <a:xfrm>
                       <a:off x="0" y="0"/>
-                      <a:ext cx="6120130" cy="4821742"/>
+                      <a:ext cx="5902817" cy="4650531"/>
                     </a:xfrm>
                     <a:prstGeom prst="rect">
                       <a:avLst/>
@@ -27313,6 +27421,19 @@
         <w:pStyle w:val="Corpo"/>
         <w:spacing w:after="240"/>
         <w:rPr>
+          <w:rFonts w:ascii="Calibri" w:hAnsi="Calibri"/>
+          <w:sz w:val="28"/>
+          <w:szCs w:val="28"/>
+          <w:u w:color="000000"/>
+          <w:lang w:val="en-US"/>
+        </w:rPr>
+      </w:pPr>
+    </w:p>
+    <w:p>
+      <w:pPr>
+        <w:pStyle w:val="Corpo"/>
+        <w:spacing w:after="240"/>
+        <w:rPr>
           <w:rFonts w:asciiTheme="minorHAnsi" w:hAnsiTheme="minorHAnsi" w:cstheme="minorHAnsi"/>
           <w:sz w:val="36"/>
           <w:szCs w:val="36"/>
@@ -27422,7 +27543,21 @@
         <w:rPr>
           <w:rFonts w:ascii="Calibri" w:hAnsi="Calibri" w:cs="Calibri"/>
         </w:rPr>
-        <w:t>La validazione del Green Pass deve essere effettuata entro 2 secondi.</w:t>
+        <w:t xml:space="preserve">La validazione del Green Pass deve essere effettuata entro </w:t>
+      </w:r>
+      <w:proofErr w:type="gramStart"/>
+      <w:r>
+        <w:rPr>
+          <w:rFonts w:ascii="Calibri" w:hAnsi="Calibri" w:cs="Calibri"/>
+        </w:rPr>
+        <w:t>2</w:t>
+      </w:r>
+      <w:proofErr w:type="gramEnd"/>
+      <w:r>
+        <w:rPr>
+          <w:rFonts w:ascii="Calibri" w:hAnsi="Calibri" w:cs="Calibri"/>
+        </w:rPr>
+        <w:t xml:space="preserve"> secondi.</w:t>
       </w:r>
     </w:p>
     <w:p>
@@ -27436,14 +27571,12 @@
           <w:rFonts w:asciiTheme="minorHAnsi" w:hAnsiTheme="minorHAnsi" w:cstheme="minorHAnsi"/>
         </w:rPr>
       </w:pPr>
-      <w:proofErr w:type="spellStart"/>
       <w:r>
         <w:rPr>
           <w:rFonts w:asciiTheme="minorHAnsi" w:hAnsiTheme="minorHAnsi" w:cstheme="minorHAnsi"/>
         </w:rPr>
         <w:t>Throughput</w:t>
       </w:r>
-      <w:proofErr w:type="spellEnd"/>
     </w:p>
     <w:p>
       <w:pPr>
@@ -27651,7 +27784,6 @@
         <w:rPr>
           <w:rFonts w:asciiTheme="minorHAnsi" w:hAnsiTheme="minorHAnsi" w:cstheme="minorHAnsi"/>
         </w:rPr>
-        <w:lastRenderedPageBreak/>
         <w:t xml:space="preserve"> Il sistema deve essere disponibile durante orario universitario per il Docente e H24 per il Direttore di Dipartimento</w:t>
       </w:r>
     </w:p>
@@ -27756,19 +27888,11 @@
           <w:rFonts w:asciiTheme="minorHAnsi" w:hAnsiTheme="minorHAnsi" w:cstheme="minorHAnsi"/>
         </w:rPr>
       </w:pPr>
-      <w:proofErr w:type="spellStart"/>
       <w:r>
         <w:rPr>
           <w:rFonts w:asciiTheme="minorHAnsi" w:hAnsiTheme="minorHAnsi" w:cstheme="minorHAnsi"/>
         </w:rPr>
-        <w:t>Cost</w:t>
-      </w:r>
-      <w:proofErr w:type="spellEnd"/>
-      <w:r>
-        <w:rPr>
-          <w:rFonts w:asciiTheme="minorHAnsi" w:hAnsiTheme="minorHAnsi" w:cstheme="minorHAnsi"/>
-        </w:rPr>
-        <w:t xml:space="preserve"> </w:t>
+        <w:t xml:space="preserve">Cost </w:t>
       </w:r>
     </w:p>
     <w:p>
@@ -27804,21 +27928,21 @@
         <w:rPr>
           <w:rFonts w:asciiTheme="minorHAnsi" w:hAnsiTheme="minorHAnsi" w:cstheme="minorHAnsi"/>
         </w:rPr>
-        <w:t>Il costo complessivo del progetto ammonta ad un massimo di 200 ore (</w:t>
+        <w:t xml:space="preserve">Il costo complessivo del progetto ammonta ad un massimo di 200 ore (max 50 ore per ogni membro </w:t>
       </w:r>
-      <w:proofErr w:type="spellStart"/>
+      <w:proofErr w:type="gramStart"/>
       <w:r>
         <w:rPr>
           <w:rFonts w:asciiTheme="minorHAnsi" w:hAnsiTheme="minorHAnsi" w:cstheme="minorHAnsi"/>
         </w:rPr>
-        <w:t>max</w:t>
+        <w:t>del team</w:t>
       </w:r>
-      <w:proofErr w:type="spellEnd"/>
+      <w:proofErr w:type="gramEnd"/>
       <w:r>
         <w:rPr>
           <w:rFonts w:asciiTheme="minorHAnsi" w:hAnsiTheme="minorHAnsi" w:cstheme="minorHAnsi"/>
         </w:rPr>
-        <w:t xml:space="preserve"> 50 ore per ogni membro del team)</w:t>
+        <w:t>)</w:t>
       </w:r>
     </w:p>
     <w:p>
@@ -28106,6 +28230,7 @@
         <w:rPr>
           <w:rFonts w:asciiTheme="minorHAnsi" w:hAnsiTheme="minorHAnsi" w:cstheme="minorHAnsi"/>
         </w:rPr>
+        <w:lastRenderedPageBreak/>
         <w:t>Usabilità</w:t>
       </w:r>
     </w:p>
@@ -28124,7 +28249,21 @@
         <w:rPr>
           <w:rFonts w:asciiTheme="minorHAnsi" w:hAnsiTheme="minorHAnsi" w:cstheme="minorHAnsi"/>
         </w:rPr>
-        <w:t>Il sistema deve avere un’interfaccia semplice e immediata in modo da consentire un’interazione rapida e efficiente, così da ridurre i tempi di controllo</w:t>
+        <w:t xml:space="preserve">Il sistema deve avere un’interfaccia semplice e immediata in modo da consentire un’interazione rapida </w:t>
+      </w:r>
+      <w:proofErr w:type="gramStart"/>
+      <w:r>
+        <w:rPr>
+          <w:rFonts w:asciiTheme="minorHAnsi" w:hAnsiTheme="minorHAnsi" w:cstheme="minorHAnsi"/>
+        </w:rPr>
+        <w:t>e</w:t>
+      </w:r>
+      <w:proofErr w:type="gramEnd"/>
+      <w:r>
+        <w:rPr>
+          <w:rFonts w:asciiTheme="minorHAnsi" w:hAnsiTheme="minorHAnsi" w:cstheme="minorHAnsi"/>
+        </w:rPr>
+        <w:t xml:space="preserve"> efficiente, così da ridurre i tempi di controllo</w:t>
       </w:r>
     </w:p>
     <w:p>
@@ -32079,6 +32218,7 @@
     <w:lsdException w:name="HTML Sample" w:semiHidden="1" w:unhideWhenUsed="1"/>
     <w:lsdException w:name="HTML Typewriter" w:semiHidden="1" w:unhideWhenUsed="1"/>
     <w:lsdException w:name="HTML Variable" w:semiHidden="1" w:unhideWhenUsed="1"/>
+    <w:lsdException w:name="Normal Table" w:semiHidden="1" w:unhideWhenUsed="1"/>
     <w:lsdException w:name="annotation subject" w:semiHidden="1" w:unhideWhenUsed="1"/>
     <w:lsdException w:name="No List" w:semiHidden="1" w:unhideWhenUsed="1"/>
     <w:lsdException w:name="Outline List 1" w:semiHidden="1" w:unhideWhenUsed="1"/>
@@ -32121,8 +32261,11 @@
     <w:lsdException w:name="Table Contemporary" w:semiHidden="1" w:unhideWhenUsed="1"/>
     <w:lsdException w:name="Table Elegant" w:semiHidden="1" w:unhideWhenUsed="1"/>
     <w:lsdException w:name="Table Professional" w:semiHidden="1" w:unhideWhenUsed="1"/>
+    <w:lsdException w:name="Table Subtle 1" w:semiHidden="1" w:unhideWhenUsed="1"/>
     <w:lsdException w:name="Table Subtle 2" w:semiHidden="1" w:unhideWhenUsed="1"/>
     <w:lsdException w:name="Table Web 1" w:semiHidden="1" w:unhideWhenUsed="1"/>
+    <w:lsdException w:name="Table Web 2" w:semiHidden="1" w:unhideWhenUsed="1"/>
+    <w:lsdException w:name="Table Web 3" w:semiHidden="1" w:unhideWhenUsed="1"/>
     <w:lsdException w:name="Balloon Text" w:semiHidden="1" w:unhideWhenUsed="1"/>
     <w:lsdException w:name="Table Grid" w:uiPriority="59"/>
     <w:lsdException w:name="Table Theme" w:semiHidden="1" w:unhideWhenUsed="1"/>

</xml_diff>

<commit_message>
Update Sequence Report Format
</commit_message>
<xml_diff>
--- a/Documentazione/Bozza RAD.docx
+++ b/Documentazione/Bozza RAD.docx
@@ -937,23 +937,7 @@
                 <w:sz w:val="24"/>
                 <w:szCs w:val="24"/>
               </w:rPr>
-              <w:t xml:space="preserve">Il sistema deve generare il report e salvarlo </w:t>
-            </w:r>
-            <w:proofErr w:type="gramStart"/>
-            <w:r>
-              <w:rPr>
-                <w:sz w:val="24"/>
-                <w:szCs w:val="24"/>
-              </w:rPr>
-              <w:t>nella repository</w:t>
-            </w:r>
-            <w:proofErr w:type="gramEnd"/>
-            <w:r>
-              <w:rPr>
-                <w:sz w:val="24"/>
-                <w:szCs w:val="24"/>
-              </w:rPr>
-              <w:t xml:space="preserve"> condivisa con il direttore di dipartimento</w:t>
+              <w:t>Il sistema deve generare il report e salvarlo nella repository condivisa con il direttore di dipartimento</w:t>
             </w:r>
           </w:p>
         </w:tc>
@@ -1163,17 +1147,8 @@
                 <w:sz w:val="24"/>
                 <w:szCs w:val="24"/>
               </w:rPr>
-              <w:t xml:space="preserve">uno o più report tra quelli presenti </w:t>
-            </w:r>
-            <w:proofErr w:type="gramStart"/>
-            <w:r>
-              <w:rPr>
-                <w:sz w:val="24"/>
-                <w:szCs w:val="24"/>
-              </w:rPr>
-              <w:t>nella repository</w:t>
-            </w:r>
-            <w:proofErr w:type="gramEnd"/>
+              <w:t>uno o più report tra quelli presenti nella repository</w:t>
+            </w:r>
           </w:p>
         </w:tc>
       </w:tr>
@@ -1256,17 +1231,8 @@
                 <w:sz w:val="24"/>
                 <w:szCs w:val="24"/>
               </w:rPr>
-              <w:t xml:space="preserve">Il direttore di dipartimento deve poter scaricare sulla propria macchina uno o più report tra quelli presenti </w:t>
-            </w:r>
-            <w:proofErr w:type="gramStart"/>
-            <w:r>
-              <w:rPr>
-                <w:sz w:val="24"/>
-                <w:szCs w:val="24"/>
-              </w:rPr>
-              <w:t>nella repository</w:t>
-            </w:r>
-            <w:proofErr w:type="gramEnd"/>
+              <w:t>Il direttore di dipartimento deve poter scaricare sulla propria macchina uno o più report tra quelli presenti nella repository</w:t>
+            </w:r>
           </w:p>
         </w:tc>
       </w:tr>
@@ -1349,17 +1315,8 @@
                 <w:sz w:val="24"/>
                 <w:szCs w:val="24"/>
               </w:rPr>
-              <w:t xml:space="preserve">Il direttore di dipartimento dovrebbe poter ricercare un report tra quelli presenti </w:t>
-            </w:r>
-            <w:proofErr w:type="gramStart"/>
-            <w:r>
-              <w:rPr>
-                <w:sz w:val="24"/>
-                <w:szCs w:val="24"/>
-              </w:rPr>
-              <w:t>nella repository</w:t>
-            </w:r>
-            <w:proofErr w:type="gramEnd"/>
+              <w:t>Il direttore di dipartimento dovrebbe poter ricercare un report tra quelli presenti nella repository</w:t>
+            </w:r>
           </w:p>
         </w:tc>
       </w:tr>
@@ -3313,23 +3270,7 @@
                 <w:sz w:val="24"/>
                 <w:szCs w:val="24"/>
               </w:rPr>
-              <w:t xml:space="preserve">alva il report </w:t>
-            </w:r>
-            <w:proofErr w:type="gramStart"/>
-            <w:r>
-              <w:rPr>
-                <w:sz w:val="24"/>
-                <w:szCs w:val="24"/>
-              </w:rPr>
-              <w:t>nella repository</w:t>
-            </w:r>
-            <w:proofErr w:type="gramEnd"/>
-            <w:r>
-              <w:rPr>
-                <w:sz w:val="24"/>
-                <w:szCs w:val="24"/>
-              </w:rPr>
-              <w:t xml:space="preserve"> di Luisa Gargano, Direttrice del Dipartimento di Gravino</w:t>
+              <w:t>alva il report nella repository di Luisa Gargano, Direttrice del Dipartimento di Gravino</w:t>
             </w:r>
             <w:r>
               <w:rPr>
@@ -5198,23 +5139,7 @@
                 <w:sz w:val="24"/>
                 <w:szCs w:val="24"/>
               </w:rPr>
-              <w:t xml:space="preserve">Luisa sceglie di eliminare i primi due report presenti </w:t>
-            </w:r>
-            <w:proofErr w:type="gramStart"/>
-            <w:r>
-              <w:rPr>
-                <w:sz w:val="24"/>
-                <w:szCs w:val="24"/>
-              </w:rPr>
-              <w:t>nell’elenco, dunque</w:t>
-            </w:r>
-            <w:proofErr w:type="gramEnd"/>
-            <w:r>
-              <w:rPr>
-                <w:sz w:val="24"/>
-                <w:szCs w:val="24"/>
-              </w:rPr>
-              <w:t xml:space="preserve"> spunta le caselle di selezione della prima e della seconda riga e clicca sul pulsante “Elimina”.</w:t>
+              <w:t>Luisa sceglie di eliminare i primi due report presenti nell’elenco, dunque spunta le caselle di selezione della prima e della seconda riga e clicca sul pulsante “Elimina”.</w:t>
             </w:r>
           </w:p>
           <w:p>
@@ -5389,23 +5314,7 @@
                 <w:sz w:val="24"/>
                 <w:szCs w:val="24"/>
               </w:rPr>
-              <w:t xml:space="preserve">un elenco di tutti i report presenti </w:t>
-            </w:r>
-            <w:proofErr w:type="gramStart"/>
-            <w:r>
-              <w:rPr>
-                <w:sz w:val="24"/>
-                <w:szCs w:val="24"/>
-              </w:rPr>
-              <w:t>nella repository</w:t>
-            </w:r>
-            <w:proofErr w:type="gramEnd"/>
-            <w:r>
-              <w:rPr>
-                <w:sz w:val="24"/>
-                <w:szCs w:val="24"/>
-              </w:rPr>
-              <w:t xml:space="preserve"> e </w:t>
+              <w:t xml:space="preserve">un elenco di tutti i report presenti nella repository e </w:t>
             </w:r>
             <w:r>
               <w:rPr>
@@ -5613,23 +5522,7 @@
                 <w:sz w:val="24"/>
                 <w:szCs w:val="24"/>
               </w:rPr>
-              <w:t xml:space="preserve">Il sistema elimina </w:t>
-            </w:r>
-            <w:proofErr w:type="gramStart"/>
-            <w:r>
-              <w:rPr>
-                <w:sz w:val="24"/>
-                <w:szCs w:val="24"/>
-              </w:rPr>
-              <w:t>dalla repository</w:t>
-            </w:r>
-            <w:proofErr w:type="gramEnd"/>
-            <w:r>
-              <w:rPr>
-                <w:sz w:val="24"/>
-                <w:szCs w:val="24"/>
-              </w:rPr>
-              <w:t xml:space="preserve"> i report selezionati da Luisa e la avvisa che l’eliminazione è stata effettuata.</w:t>
+              <w:t>Il sistema elimina dalla repository i report selezionati da Luisa e la avvisa che l’eliminazione è stata effettuata.</w:t>
             </w:r>
           </w:p>
         </w:tc>
@@ -5917,23 +5810,7 @@
                 <w:sz w:val="24"/>
                 <w:szCs w:val="24"/>
               </w:rPr>
-              <w:t xml:space="preserve">Luisa sceglie di scaricare </w:t>
-            </w:r>
-            <w:proofErr w:type="gramStart"/>
-            <w:r>
-              <w:rPr>
-                <w:sz w:val="24"/>
-                <w:szCs w:val="24"/>
-              </w:rPr>
-              <w:t>5</w:t>
-            </w:r>
-            <w:proofErr w:type="gramEnd"/>
-            <w:r>
-              <w:rPr>
-                <w:sz w:val="24"/>
-                <w:szCs w:val="24"/>
-              </w:rPr>
-              <w:t xml:space="preserve"> report presenti nell’elenco, dunque spunta le caselle di selezione che si trovano accanto a cinque righe scelte sa lei, e clicca sul pulsante “Scarica”.</w:t>
+              <w:t>Luisa sceglie di scaricare 5 report presenti nell’elenco, dunque spunta le caselle di selezione che si trovano accanto a cinque righe scelte sa lei, e clicca sul pulsante “Scarica”.</w:t>
             </w:r>
           </w:p>
           <w:p>
@@ -6077,23 +5954,7 @@
                 <w:sz w:val="24"/>
                 <w:szCs w:val="24"/>
               </w:rPr>
-              <w:t xml:space="preserve">un elenco di tutti i report presenti </w:t>
-            </w:r>
-            <w:proofErr w:type="gramStart"/>
-            <w:r>
-              <w:rPr>
-                <w:sz w:val="24"/>
-                <w:szCs w:val="24"/>
-              </w:rPr>
-              <w:t>nella repository</w:t>
-            </w:r>
-            <w:proofErr w:type="gramEnd"/>
-            <w:r>
-              <w:rPr>
-                <w:sz w:val="24"/>
-                <w:szCs w:val="24"/>
-              </w:rPr>
-              <w:t xml:space="preserve"> e </w:t>
+              <w:t xml:space="preserve">un elenco di tutti i report presenti nella repository e </w:t>
             </w:r>
             <w:r>
               <w:rPr>
@@ -9904,27 +9765,7 @@
                 <w:szCs w:val="22"/>
                 <w:u w:color="000000"/>
               </w:rPr>
-              <w:t xml:space="preserve"> report </w:t>
-            </w:r>
-            <w:proofErr w:type="gramStart"/>
-            <w:r>
-              <w:rPr>
-                <w:rFonts w:ascii="Calibri" w:hAnsi="Calibri"/>
-                <w:sz w:val="22"/>
-                <w:szCs w:val="22"/>
-                <w:u w:color="000000"/>
-              </w:rPr>
-              <w:t>nella repository</w:t>
-            </w:r>
-            <w:proofErr w:type="gramEnd"/>
-            <w:r>
-              <w:rPr>
-                <w:rFonts w:ascii="Calibri" w:hAnsi="Calibri"/>
-                <w:sz w:val="22"/>
-                <w:szCs w:val="22"/>
-                <w:u w:color="000000"/>
-              </w:rPr>
-              <w:t xml:space="preserve"> del direttore di dipartimento del docente che ha effettuato il controllo ed elimina i Green Pass ricevuti per la validazione. </w:t>
+              <w:t xml:space="preserve"> report nella repository del direttore di dipartimento del docente che ha effettuato il controllo ed elimina i Green Pass ricevuti per la validazione. </w:t>
             </w:r>
             <w:r>
               <w:rPr>
@@ -10859,7 +10700,6 @@
                 <w:u w:color="000000"/>
               </w:rPr>
             </w:pPr>
-            <w:proofErr w:type="gramStart"/>
             <w:r>
               <w:rPr>
                 <w:rFonts w:ascii="Calibri" w:hAnsi="Calibri"/>
@@ -10869,19 +10709,7 @@
                 <w:szCs w:val="22"/>
                 <w:u w:color="000000"/>
               </w:rPr>
-              <w:t>II</w:t>
-            </w:r>
-            <w:proofErr w:type="gramEnd"/>
-            <w:r>
-              <w:rPr>
-                <w:rFonts w:ascii="Calibri" w:hAnsi="Calibri"/>
-                <w:b/>
-                <w:bCs/>
-                <w:sz w:val="22"/>
-                <w:szCs w:val="22"/>
-                <w:u w:color="000000"/>
-              </w:rPr>
-              <w:t xml:space="preserve"> </w:t>
+              <w:t xml:space="preserve">II </w:t>
             </w:r>
             <w:r>
               <w:rPr>
@@ -13182,21 +13010,12 @@
             <w:gridSpan w:val="8"/>
           </w:tcPr>
           <w:p>
-            <w:proofErr w:type="gramStart"/>
-            <w:r>
-              <w:rPr>
-                <w:b/>
-                <w:bCs/>
-              </w:rPr>
-              <w:t>II</w:t>
-            </w:r>
-            <w:proofErr w:type="gramEnd"/>
-            <w:r>
-              <w:rPr>
-                <w:b/>
-                <w:bCs/>
-              </w:rPr>
-              <w:t xml:space="preserve"> Scenario/Flusso di eventi di ERRORE:  </w:t>
+            <w:r>
+              <w:rPr>
+                <w:b/>
+                <w:bCs/>
+              </w:rPr>
+              <w:t xml:space="preserve">II Scenario/Flusso di eventi di ERRORE:  </w:t>
             </w:r>
             <w:r>
               <w:t>File sbagliato</w:t>
@@ -15895,15 +15714,7 @@
               </w:numPr>
             </w:pPr>
             <w:r>
-              <w:t xml:space="preserve">Range di date: sono presenti due campi separati che consentono di specificare un intervallo di tempo. In ogni campo sono presenti </w:t>
-            </w:r>
-            <w:proofErr w:type="gramStart"/>
-            <w:r>
-              <w:t>3</w:t>
-            </w:r>
-            <w:proofErr w:type="gramEnd"/>
-            <w:r>
-              <w:t xml:space="preserve"> menù </w:t>
+              <w:t xml:space="preserve">Range di date: sono presenti due campi separati che consentono di specificare un intervallo di tempo. In ogni campo sono presenti 3 menù </w:t>
             </w:r>
             <w:r>
               <w:t>che consentono</w:t>
@@ -16354,21 +16165,12 @@
             <w:gridSpan w:val="9"/>
           </w:tcPr>
           <w:p>
-            <w:proofErr w:type="gramStart"/>
-            <w:r>
-              <w:rPr>
-                <w:b/>
-                <w:bCs/>
-              </w:rPr>
-              <w:t>II</w:t>
-            </w:r>
-            <w:proofErr w:type="gramEnd"/>
-            <w:r>
-              <w:rPr>
-                <w:b/>
-                <w:bCs/>
-              </w:rPr>
-              <w:t xml:space="preserve"> Scenario/Flusso di eventi Alternativo:  </w:t>
+            <w:r>
+              <w:rPr>
+                <w:b/>
+                <w:bCs/>
+              </w:rPr>
+              <w:t xml:space="preserve">II Scenario/Flusso di eventi Alternativo:  </w:t>
             </w:r>
             <w:r>
               <w:t xml:space="preserve">“data di inizio” è maggiore di “data fine” </w:t>
@@ -18580,18 +18382,8 @@
                 <w:i/>
                 <w:iCs/>
               </w:rPr>
-              <w:t xml:space="preserve"> report </w:t>
-            </w:r>
-            <w:proofErr w:type="gramStart"/>
-            <w:r>
-              <w:rPr>
-                <w:bCs/>
-                <w:i/>
-                <w:iCs/>
-              </w:rPr>
-              <w:t>dalla repository</w:t>
-            </w:r>
-            <w:proofErr w:type="gramEnd"/>
+              <w:t xml:space="preserve"> report dalla repository</w:t>
+            </w:r>
             <w:r>
               <w:rPr>
                 <w:bCs/>
@@ -18680,21 +18472,7 @@
               <w:rPr>
                 <w:bCs/>
               </w:rPr>
-              <w:t xml:space="preserve">rimuovere </w:t>
-            </w:r>
-            <w:proofErr w:type="gramStart"/>
-            <w:r>
-              <w:rPr>
-                <w:bCs/>
-              </w:rPr>
-              <w:t>dalla repository</w:t>
-            </w:r>
-            <w:proofErr w:type="gramEnd"/>
-            <w:r>
-              <w:rPr>
-                <w:bCs/>
-              </w:rPr>
-              <w:t xml:space="preserve"> informazioni non più utili.</w:t>
+              <w:t>rimuovere dalla repository informazioni non più utili.</w:t>
             </w:r>
           </w:p>
         </w:tc>
@@ -18889,19 +18667,11 @@
               </w:rPr>
               <w:t xml:space="preserve">i </w:t>
             </w:r>
-            <w:proofErr w:type="gramStart"/>
-            <w:r>
-              <w:rPr>
-                <w:bCs/>
-              </w:rPr>
-              <w:t>dalla repository</w:t>
-            </w:r>
-            <w:proofErr w:type="gramEnd"/>
-            <w:r>
-              <w:rPr>
-                <w:bCs/>
-              </w:rPr>
-              <w:t>.</w:t>
+            <w:r>
+              <w:rPr>
+                <w:bCs/>
+              </w:rPr>
+              <w:t>dalla repository.</w:t>
             </w:r>
           </w:p>
         </w:tc>
@@ -19008,21 +18778,7 @@
               <w:rPr>
                 <w:bCs/>
               </w:rPr>
-              <w:t xml:space="preserve"> </w:t>
-            </w:r>
-            <w:proofErr w:type="gramStart"/>
-            <w:r>
-              <w:rPr>
-                <w:bCs/>
-              </w:rPr>
-              <w:t>dalla repository</w:t>
-            </w:r>
-            <w:proofErr w:type="gramEnd"/>
-            <w:r>
-              <w:rPr>
-                <w:bCs/>
-              </w:rPr>
-              <w:t>.</w:t>
+              <w:t xml:space="preserve"> dalla repository.</w:t>
             </w:r>
           </w:p>
         </w:tc>
@@ -19530,15 +19286,7 @@
           </w:tcPr>
           <w:p>
             <w:r>
-              <w:t xml:space="preserve">Elimina </w:t>
-            </w:r>
-            <w:proofErr w:type="gramStart"/>
-            <w:r>
-              <w:t>dalla repository</w:t>
-            </w:r>
-            <w:proofErr w:type="gramEnd"/>
-            <w:r>
-              <w:t xml:space="preserve"> tutti i report selezionati e mostra al docente una notifica di avvenuta eliminazione.</w:t>
+              <w:t>Elimina dalla repository tutti i report selezionati e mostra al docente una notifica di avvenuta eliminazione.</w:t>
             </w:r>
           </w:p>
         </w:tc>
@@ -19914,7 +19662,6 @@
           <w:sz w:val="28"/>
           <w:szCs w:val="28"/>
         </w:rPr>
-        <w:lastRenderedPageBreak/>
         <w:t>Oggetti del modello</w:t>
       </w:r>
     </w:p>
@@ -19935,6 +19682,7 @@
           <w:sz w:val="28"/>
           <w:szCs w:val="28"/>
         </w:rPr>
+        <w:lastRenderedPageBreak/>
         <w:t xml:space="preserve">Oggetti </w:t>
       </w:r>
       <w:proofErr w:type="spellStart"/>
@@ -21289,25 +21037,7 @@
                 <w:color w:val="000000"/>
                 <w:lang w:eastAsia="it-IT"/>
               </w:rPr>
-              <w:t xml:space="preserve">Bottone utilizzato dal docente per iniziare </w:t>
-            </w:r>
-            <w:proofErr w:type="gramStart"/>
-            <w:r>
-              <w:rPr>
-                <w:rFonts w:ascii="Calibri" w:eastAsia="Times New Roman" w:hAnsi="Calibri" w:cs="Calibri"/>
-                <w:color w:val="000000"/>
-                <w:lang w:eastAsia="it-IT"/>
-              </w:rPr>
-              <w:t>lo use</w:t>
-            </w:r>
-            <w:proofErr w:type="gramEnd"/>
-            <w:r>
-              <w:rPr>
-                <w:rFonts w:ascii="Calibri" w:eastAsia="Times New Roman" w:hAnsi="Calibri" w:cs="Calibri"/>
-                <w:color w:val="000000"/>
-                <w:lang w:eastAsia="it-IT"/>
-              </w:rPr>
-              <w:t xml:space="preserve"> case “</w:t>
+              <w:t>Bottone utilizzato dal docente per iniziare lo use case “</w:t>
             </w:r>
             <w:r>
               <w:rPr>
@@ -21714,7 +21444,7 @@
                 <w:color w:val="000000"/>
                 <w:lang w:eastAsia="it-IT"/>
               </w:rPr>
-              <w:t xml:space="preserve">Messaggio di notifica che avverte il docente che il sistema non ha </w:t>
+              <w:t xml:space="preserve">Messaggio di notifica che avverte il docente che il sistema non ha potuto effettuare la validazione dei Green Pass a causa di un errore. Il docente così verrà rimandato alla schermata principale e </w:t>
             </w:r>
             <w:r>
               <w:rPr>
@@ -21723,7 +21453,7 @@
                 <w:lang w:eastAsia="it-IT"/>
               </w:rPr>
               <w:lastRenderedPageBreak/>
-              <w:t>potuto effettuare la validazione dei Green Pass a causa di un errore. Il docente così verrà rimandato alla schermata principale e la sessione invalidata.  </w:t>
+              <w:t>la sessione invalidata.  </w:t>
             </w:r>
           </w:p>
         </w:tc>
@@ -23394,7 +23124,6 @@
           <w:sz w:val="28"/>
           <w:szCs w:val="28"/>
         </w:rPr>
-        <w:lastRenderedPageBreak/>
         <w:t>Oggett</w:t>
       </w:r>
       <w:r>
@@ -23472,6 +23201,7 @@
                 <w:szCs w:val="24"/>
                 <w:lang w:eastAsia="it-IT"/>
               </w:rPr>
+              <w:lastRenderedPageBreak/>
               <w:t>Login</w:t>
             </w:r>
             <w:r>
@@ -24314,25 +24044,7 @@
                 <w:color w:val="000000"/>
                 <w:lang w:eastAsia="it-IT"/>
               </w:rPr>
-              <w:t xml:space="preserve"> lo salva </w:t>
-            </w:r>
-            <w:proofErr w:type="gramStart"/>
-            <w:r>
-              <w:rPr>
-                <w:rFonts w:eastAsia="Times New Roman" w:cstheme="minorHAnsi"/>
-                <w:color w:val="000000"/>
-                <w:lang w:eastAsia="it-IT"/>
-              </w:rPr>
-              <w:t>nella repository</w:t>
-            </w:r>
-            <w:proofErr w:type="gramEnd"/>
-            <w:r>
-              <w:rPr>
-                <w:rFonts w:eastAsia="Times New Roman" w:cstheme="minorHAnsi"/>
-                <w:color w:val="000000"/>
-                <w:lang w:eastAsia="it-IT"/>
-              </w:rPr>
-              <w:t xml:space="preserve"> e mostra al </w:t>
+              <w:t xml:space="preserve"> lo salva nella repository e mostra al </w:t>
             </w:r>
             <w:r>
               <w:rPr>
@@ -26226,36 +25938,18 @@
           <w:b/>
           <w:sz w:val="28"/>
           <w:szCs w:val="28"/>
+          <w:lang w:val="en-US"/>
         </w:rPr>
       </w:pPr>
-      <w:proofErr w:type="spellStart"/>
       <w:r>
         <w:rPr>
           <w:b/>
           <w:sz w:val="28"/>
           <w:szCs w:val="28"/>
+          <w:lang w:val="en-US"/>
         </w:rPr>
-        <w:t>Sequence</w:t>
+        <w:t>Sequence Diagram</w:t>
       </w:r>
-      <w:proofErr w:type="spellEnd"/>
-      <w:r>
-        <w:rPr>
-          <w:b/>
-          <w:sz w:val="28"/>
-          <w:szCs w:val="28"/>
-        </w:rPr>
-        <w:t xml:space="preserve"> </w:t>
-      </w:r>
-      <w:proofErr w:type="spellStart"/>
-      <w:r>
-        <w:rPr>
-          <w:b/>
-          <w:sz w:val="28"/>
-          <w:szCs w:val="28"/>
-        </w:rPr>
-        <w:t>Diagram</w:t>
-      </w:r>
-      <w:proofErr w:type="spellEnd"/>
     </w:p>
     <w:p>
       <w:pPr>
@@ -26268,58 +25962,19 @@
           <w:sz w:val="28"/>
           <w:szCs w:val="28"/>
           <w:u w:color="000000"/>
+          <w:lang w:val="en-US"/>
         </w:rPr>
       </w:pPr>
-      <w:proofErr w:type="spellStart"/>
       <w:r>
         <w:rPr>
           <w:rFonts w:ascii="Calibri" w:hAnsi="Calibri"/>
           <w:sz w:val="28"/>
           <w:szCs w:val="28"/>
           <w:u w:color="000000"/>
+          <w:lang w:val="en-US"/>
         </w:rPr>
-        <w:t>Sequence</w:t>
+        <w:t>Sequence Diagram “</w:t>
       </w:r>
-      <w:proofErr w:type="spellEnd"/>
-      <w:r>
-        <w:rPr>
-          <w:rFonts w:ascii="Calibri" w:hAnsi="Calibri"/>
-          <w:sz w:val="28"/>
-          <w:szCs w:val="28"/>
-          <w:u w:color="000000"/>
-        </w:rPr>
-        <w:t xml:space="preserve"> </w:t>
-      </w:r>
-      <w:proofErr w:type="spellStart"/>
-      <w:r>
-        <w:rPr>
-          <w:rFonts w:ascii="Calibri" w:hAnsi="Calibri"/>
-          <w:sz w:val="28"/>
-          <w:szCs w:val="28"/>
-          <w:u w:color="000000"/>
-        </w:rPr>
-        <w:t>Diagram</w:t>
-      </w:r>
-      <w:proofErr w:type="spellEnd"/>
-      <w:r>
-        <w:rPr>
-          <w:rFonts w:ascii="Calibri" w:hAnsi="Calibri"/>
-          <w:sz w:val="28"/>
-          <w:szCs w:val="28"/>
-          <w:u w:color="000000"/>
-        </w:rPr>
-        <w:t xml:space="preserve"> </w:t>
-      </w:r>
-      <w:r>
-        <w:rPr>
-          <w:rFonts w:ascii="Calibri" w:hAnsi="Calibri"/>
-          <w:sz w:val="28"/>
-          <w:szCs w:val="28"/>
-          <w:u w:color="000000"/>
-        </w:rPr>
-        <w:t>“</w:t>
-      </w:r>
-      <w:proofErr w:type="spellStart"/>
       <w:r>
         <w:rPr>
           <w:rFonts w:ascii="Calibri" w:hAnsi="Calibri"/>
@@ -26328,20 +25983,9 @@
           <w:sz w:val="28"/>
           <w:szCs w:val="28"/>
           <w:u w:color="000000"/>
+          <w:lang w:val="en-US"/>
         </w:rPr>
-        <w:t>Execute</w:t>
-      </w:r>
-      <w:proofErr w:type="spellEnd"/>
-      <w:r>
-        <w:rPr>
-          <w:rFonts w:ascii="Calibri" w:hAnsi="Calibri"/>
-          <w:i/>
-          <w:iCs/>
-          <w:sz w:val="28"/>
-          <w:szCs w:val="28"/>
-          <w:u w:color="000000"/>
-        </w:rPr>
-        <w:t xml:space="preserve"> Session”</w:t>
+        <w:t>Execute Session”</w:t>
       </w:r>
     </w:p>
     <w:p>
@@ -26559,6 +26203,7 @@
           <w:szCs w:val="28"/>
           <w:u w:color="000000"/>
         </w:rPr>
+        <w:lastRenderedPageBreak/>
         <w:t>Sequence</w:t>
       </w:r>
       <w:proofErr w:type="spellEnd"/>
@@ -26692,7 +26337,7 @@
             <v:path o:extrusionok="f" gradientshapeok="t" o:connecttype="rect"/>
             <o:lock v:ext="edit" aspectratio="t"/>
           </v:shapetype>
-          <v:shape id="_x0000_i1025" type="#_x0000_t75" alt="" style="width:480pt;height:330pt;mso-width-percent:0;mso-height-percent:0;mso-width-percent:0;mso-height-percent:0">
+          <v:shape id="_x0000_i1025" type="#_x0000_t75" alt="" style="width:479.8pt;height:330.4pt;mso-width-percent:0;mso-height-percent:0;mso-width-percent:0;mso-height-percent:0">
             <v:imagedata r:id="rId9" o:title="SequenceDiag_GP"/>
           </v:shape>
         </w:pict>
@@ -26917,7 +26562,6 @@
           <w:u w:color="000000"/>
           <w:lang w:val="en-US"/>
         </w:rPr>
-        <w:lastRenderedPageBreak/>
         <w:t>Sequence</w:t>
       </w:r>
       <w:r>
@@ -27013,6 +26657,7 @@
             <w14:bevel/>
           </w14:textOutline>
         </w:rPr>
+        <w:lastRenderedPageBreak/>
         <w:drawing>
           <wp:inline distT="0" distB="0" distL="0" distR="0" wp14:anchorId="7A684DCA" wp14:editId="60AFF1AB">
             <wp:extent cx="5707380" cy="4223792"/>
@@ -27181,10 +26826,10 @@
           </w14:textOutline>
         </w:rPr>
         <w:drawing>
-          <wp:inline distT="0" distB="0" distL="0" distR="0" wp14:anchorId="08081251" wp14:editId="3205628B">
-            <wp:extent cx="5410200" cy="3880757"/>
-            <wp:effectExtent l="0" t="0" r="0" b="5715"/>
-            <wp:docPr id="5" name="Immagine 5"/>
+          <wp:inline distT="0" distB="0" distL="0" distR="0" wp14:anchorId="0ED00F1D" wp14:editId="0AEA48FC">
+            <wp:extent cx="6120130" cy="4303395"/>
+            <wp:effectExtent l="0" t="0" r="1270" b="1905"/>
+            <wp:docPr id="8" name="Immagine 8"/>
             <wp:cNvGraphicFramePr>
               <a:graphicFrameLocks xmlns:a="http://schemas.openxmlformats.org/drawingml/2006/main" noChangeAspect="1"/>
             </wp:cNvGraphicFramePr>
@@ -27192,36 +26837,29 @@
               <a:graphicData uri="http://schemas.openxmlformats.org/drawingml/2006/picture">
                 <pic:pic xmlns:pic="http://schemas.openxmlformats.org/drawingml/2006/picture">
                   <pic:nvPicPr>
-                    <pic:cNvPr id="5" name="Immagine 5"/>
+                    <pic:cNvPr id="8" name="Immagine 8"/>
                     <pic:cNvPicPr/>
                   </pic:nvPicPr>
-                  <pic:blipFill rotWithShape="1">
-                    <a:blip r:embed="rId12" cstate="print">
+                  <pic:blipFill>
+                    <a:blip r:embed="rId12">
                       <a:extLst>
                         <a:ext uri="{28A0092B-C50C-407E-A947-70E740481C1C}">
                           <a14:useLocalDpi xmlns:a14="http://schemas.microsoft.com/office/drawing/2010/main" val="0"/>
                         </a:ext>
                       </a:extLst>
                     </a:blip>
-                    <a:srcRect t="5533" b="8459"/>
-                    <a:stretch/>
+                    <a:stretch>
+                      <a:fillRect/>
+                    </a:stretch>
                   </pic:blipFill>
-                  <pic:spPr bwMode="auto">
+                  <pic:spPr>
                     <a:xfrm>
                       <a:off x="0" y="0"/>
-                      <a:ext cx="5462856" cy="3918528"/>
+                      <a:ext cx="6120130" cy="4303395"/>
                     </a:xfrm>
                     <a:prstGeom prst="rect">
                       <a:avLst/>
                     </a:prstGeom>
-                    <a:ln>
-                      <a:noFill/>
-                    </a:ln>
-                    <a:extLst>
-                      <a:ext uri="{53640926-AAD7-44D8-BBD7-CCE9431645EC}">
-                        <a14:shadowObscured xmlns:a14="http://schemas.microsoft.com/office/drawing/2010/main"/>
-                      </a:ext>
-                    </a:extLst>
                   </pic:spPr>
                 </pic:pic>
               </a:graphicData>
@@ -27238,7 +26876,7 @@
           <w:color w:val="000000" w:themeColor="text1"/>
           <w:sz w:val="36"/>
           <w:szCs w:val="36"/>
-          <w:lang w:eastAsia="it-IT"/>
+          <w:lang w:val="en-US" w:eastAsia="it-IT"/>
           <w14:shadow w14:blurRad="38100" w14:dist="19050" w14:dir="2700000" w14:sx="100000" w14:sy="100000" w14:kx="0" w14:ky="0" w14:algn="tl">
             <w14:schemeClr w14:val="dk1">
               <w14:alpha w14:val="60000"/>
@@ -27257,7 +26895,7 @@
           <w:color w:val="000000" w:themeColor="text1"/>
           <w:sz w:val="36"/>
           <w:szCs w:val="36"/>
-          <w:lang w:eastAsia="it-IT"/>
+          <w:lang w:val="en-US" w:eastAsia="it-IT"/>
           <w14:shadow w14:blurRad="38100" w14:dist="19050" w14:dir="2700000" w14:sx="100000" w14:sy="100000" w14:kx="0" w14:ky="0" w14:algn="tl">
             <w14:schemeClr w14:val="dk1">
               <w14:alpha w14:val="60000"/>
@@ -27270,30 +26908,8 @@
           </w14:textOutline>
         </w:rPr>
         <w:lastRenderedPageBreak/>
-        <w:t xml:space="preserve">Class </w:t>
+        <w:t>Class Diagram</w:t>
       </w:r>
-      <w:proofErr w:type="spellStart"/>
-      <w:r>
-        <w:rPr>
-          <w:b/>
-          <w:color w:val="000000" w:themeColor="text1"/>
-          <w:sz w:val="36"/>
-          <w:szCs w:val="36"/>
-          <w:lang w:eastAsia="it-IT"/>
-          <w14:shadow w14:blurRad="38100" w14:dist="19050" w14:dir="2700000" w14:sx="100000" w14:sy="100000" w14:kx="0" w14:ky="0" w14:algn="tl">
-            <w14:schemeClr w14:val="dk1">
-              <w14:alpha w14:val="60000"/>
-            </w14:schemeClr>
-          </w14:shadow>
-          <w14:textOutline w14:w="0" w14:cap="flat" w14:cmpd="sng" w14:algn="ctr">
-            <w14:noFill/>
-            <w14:prstDash w14:val="solid"/>
-            <w14:round/>
-          </w14:textOutline>
-        </w:rPr>
-        <w:t>Diagram</w:t>
-      </w:r>
-      <w:proofErr w:type="spellEnd"/>
     </w:p>
     <w:p>
       <w:pPr>

</xml_diff>

<commit_message>
Servizi offerti dai sottosistemi: prima bozza
</commit_message>
<xml_diff>
--- a/Documentazione/Bozza RAD.docx
+++ b/Documentazione/Bozza RAD.docx
@@ -13182,24 +13182,27 @@
             <w:gridSpan w:val="8"/>
           </w:tcPr>
           <w:p>
+            <w:r>
+              <w:rPr>
+                <w:b/>
+                <w:bCs/>
+              </w:rPr>
+              <w:t xml:space="preserve">II Scenario/Flusso di eventi di </w:t>
+            </w:r>
             <w:proofErr w:type="gramStart"/>
             <w:r>
               <w:rPr>
                 <w:b/>
                 <w:bCs/>
               </w:rPr>
-              <w:t>II</w:t>
+              <w:t xml:space="preserve">ERRORE:  </w:t>
+            </w:r>
+            <w:r>
+              <w:t>File</w:t>
             </w:r>
             <w:proofErr w:type="gramEnd"/>
             <w:r>
-              <w:rPr>
-                <w:b/>
-                <w:bCs/>
-              </w:rPr>
-              <w:t xml:space="preserve"> Scenario/Flusso di eventi di ERRORE:  </w:t>
-            </w:r>
-            <w:r>
-              <w:t>File sbagliato</w:t>
+              <w:t xml:space="preserve"> sbagliato</w:t>
             </w:r>
           </w:p>
         </w:tc>
@@ -16354,24 +16357,27 @@
             <w:gridSpan w:val="9"/>
           </w:tcPr>
           <w:p>
+            <w:r>
+              <w:rPr>
+                <w:b/>
+                <w:bCs/>
+              </w:rPr>
+              <w:t xml:space="preserve">II Scenario/Flusso di eventi </w:t>
+            </w:r>
             <w:proofErr w:type="gramStart"/>
             <w:r>
               <w:rPr>
                 <w:b/>
                 <w:bCs/>
               </w:rPr>
-              <w:t>II</w:t>
+              <w:t xml:space="preserve">Alternativo:  </w:t>
+            </w:r>
+            <w:r>
+              <w:t>“</w:t>
             </w:r>
             <w:proofErr w:type="gramEnd"/>
             <w:r>
-              <w:rPr>
-                <w:b/>
-                <w:bCs/>
-              </w:rPr>
-              <w:t xml:space="preserve"> Scenario/Flusso di eventi Alternativo:  </w:t>
-            </w:r>
-            <w:r>
-              <w:t xml:space="preserve">“data di inizio” è maggiore di “data fine” </w:t>
+              <w:t xml:space="preserve">data di inizio” è maggiore di “data fine” </w:t>
             </w:r>
           </w:p>
         </w:tc>
@@ -20608,6 +20614,130 @@
           </w:p>
         </w:tc>
       </w:tr>
+      <w:tr>
+        <w:tc>
+          <w:tcPr>
+            <w:tcW w:w="2187" w:type="dxa"/>
+            <w:tcBorders>
+              <w:top w:val="single" w:sz="6" w:space="0" w:color="auto"/>
+              <w:left w:val="single" w:sz="6" w:space="0" w:color="auto"/>
+              <w:bottom w:val="single" w:sz="6" w:space="0" w:color="auto"/>
+              <w:right w:val="single" w:sz="6" w:space="0" w:color="auto"/>
+            </w:tcBorders>
+            <w:shd w:val="clear" w:color="auto" w:fill="auto"/>
+          </w:tcPr>
+          <w:p>
+            <w:pPr>
+              <w:spacing w:after="0" w:line="240" w:lineRule="auto"/>
+              <w:textAlignment w:val="baseline"/>
+              <w:rPr>
+                <w:rFonts w:eastAsia="Times New Roman" w:cstheme="minorHAnsi"/>
+                <w:color w:val="000000"/>
+                <w:sz w:val="24"/>
+                <w:szCs w:val="24"/>
+                <w:lang w:eastAsia="it-IT"/>
+              </w:rPr>
+            </w:pPr>
+            <w:r>
+              <w:rPr>
+                <w:rFonts w:eastAsia="Times New Roman" w:cstheme="minorHAnsi"/>
+                <w:color w:val="000000"/>
+                <w:sz w:val="24"/>
+                <w:szCs w:val="24"/>
+                <w:lang w:eastAsia="it-IT"/>
+              </w:rPr>
+              <w:t>Formato</w:t>
+            </w:r>
+          </w:p>
+        </w:tc>
+        <w:tc>
+          <w:tcPr>
+            <w:tcW w:w="7467" w:type="dxa"/>
+            <w:tcBorders>
+              <w:top w:val="single" w:sz="6" w:space="0" w:color="auto"/>
+              <w:left w:val="single" w:sz="6" w:space="0" w:color="auto"/>
+              <w:bottom w:val="single" w:sz="6" w:space="0" w:color="auto"/>
+              <w:right w:val="single" w:sz="6" w:space="0" w:color="auto"/>
+            </w:tcBorders>
+            <w:shd w:val="clear" w:color="auto" w:fill="auto"/>
+          </w:tcPr>
+          <w:p>
+            <w:pPr>
+              <w:spacing w:after="0" w:line="240" w:lineRule="auto"/>
+              <w:textAlignment w:val="baseline"/>
+              <w:rPr>
+                <w:rFonts w:eastAsia="Times New Roman" w:cstheme="minorHAnsi"/>
+                <w:color w:val="000000"/>
+                <w:sz w:val="24"/>
+                <w:szCs w:val="24"/>
+                <w:lang w:eastAsia="it-IT"/>
+              </w:rPr>
+            </w:pPr>
+          </w:p>
+        </w:tc>
+      </w:tr>
+      <w:tr>
+        <w:tc>
+          <w:tcPr>
+            <w:tcW w:w="2187" w:type="dxa"/>
+            <w:tcBorders>
+              <w:top w:val="single" w:sz="6" w:space="0" w:color="auto"/>
+              <w:left w:val="single" w:sz="6" w:space="0" w:color="auto"/>
+              <w:bottom w:val="single" w:sz="6" w:space="0" w:color="auto"/>
+              <w:right w:val="single" w:sz="6" w:space="0" w:color="auto"/>
+            </w:tcBorders>
+            <w:shd w:val="clear" w:color="auto" w:fill="auto"/>
+          </w:tcPr>
+          <w:p>
+            <w:pPr>
+              <w:spacing w:after="0" w:line="240" w:lineRule="auto"/>
+              <w:textAlignment w:val="baseline"/>
+              <w:rPr>
+                <w:rFonts w:eastAsia="Times New Roman" w:cstheme="minorHAnsi"/>
+                <w:color w:val="000000"/>
+                <w:sz w:val="24"/>
+                <w:szCs w:val="24"/>
+                <w:lang w:eastAsia="it-IT"/>
+              </w:rPr>
+            </w:pPr>
+            <w:r>
+              <w:rPr>
+                <w:rFonts w:eastAsia="Times New Roman" w:cstheme="minorHAnsi"/>
+                <w:color w:val="000000"/>
+                <w:sz w:val="24"/>
+                <w:szCs w:val="24"/>
+                <w:lang w:eastAsia="it-IT"/>
+              </w:rPr>
+              <w:t>Dipartimento</w:t>
+            </w:r>
+          </w:p>
+        </w:tc>
+        <w:tc>
+          <w:tcPr>
+            <w:tcW w:w="7467" w:type="dxa"/>
+            <w:tcBorders>
+              <w:top w:val="single" w:sz="6" w:space="0" w:color="auto"/>
+              <w:left w:val="single" w:sz="6" w:space="0" w:color="auto"/>
+              <w:bottom w:val="single" w:sz="6" w:space="0" w:color="auto"/>
+              <w:right w:val="single" w:sz="6" w:space="0" w:color="auto"/>
+            </w:tcBorders>
+            <w:shd w:val="clear" w:color="auto" w:fill="auto"/>
+          </w:tcPr>
+          <w:p>
+            <w:pPr>
+              <w:spacing w:after="0" w:line="240" w:lineRule="auto"/>
+              <w:textAlignment w:val="baseline"/>
+              <w:rPr>
+                <w:rFonts w:eastAsia="Times New Roman" w:cstheme="minorHAnsi"/>
+                <w:color w:val="000000"/>
+                <w:sz w:val="24"/>
+                <w:szCs w:val="24"/>
+                <w:lang w:eastAsia="it-IT"/>
+              </w:rPr>
+            </w:pPr>
+          </w:p>
+        </w:tc>
+      </w:tr>
     </w:tbl>
     <w:p>
       <w:pPr>
@@ -21634,7 +21764,16 @@
                 <w:color w:val="000000"/>
                 <w:lang w:eastAsia="it-IT"/>
               </w:rPr>
-              <w:t>Bottone utilizzato dal docente per interrompere la sessione prima di quanto previsto dal sistema.</w:t>
+              <w:t xml:space="preserve">Bottone utilizzato dal docente per interrompere la sessione prima </w:t>
+            </w:r>
+            <w:r>
+              <w:rPr>
+                <w:rFonts w:ascii="Calibri" w:eastAsia="Times New Roman" w:hAnsi="Calibri" w:cs="Calibri"/>
+                <w:color w:val="000000"/>
+                <w:lang w:eastAsia="it-IT"/>
+              </w:rPr>
+              <w:lastRenderedPageBreak/>
+              <w:t>di quanto previsto dal sistema.</w:t>
             </w:r>
           </w:p>
         </w:tc>
@@ -21672,6 +21811,7 @@
                 <w:szCs w:val="24"/>
                 <w:lang w:eastAsia="it-IT"/>
               </w:rPr>
+              <w:lastRenderedPageBreak/>
               <w:t>ErrorSessionAlert</w:t>
             </w:r>
             <w:proofErr w:type="spellEnd"/>
@@ -21714,16 +21854,7 @@
                 <w:color w:val="000000"/>
                 <w:lang w:eastAsia="it-IT"/>
               </w:rPr>
-              <w:t xml:space="preserve">Messaggio di notifica che avverte il docente che il sistema non ha </w:t>
-            </w:r>
-            <w:r>
-              <w:rPr>
-                <w:rFonts w:ascii="Calibri" w:eastAsia="Times New Roman" w:hAnsi="Calibri" w:cs="Calibri"/>
-                <w:color w:val="000000"/>
-                <w:lang w:eastAsia="it-IT"/>
-              </w:rPr>
-              <w:lastRenderedPageBreak/>
-              <w:t>potuto effettuare la validazione dei Green Pass a causa di un errore. Il docente così verrà rimandato alla schermata principale e la sessione invalidata.  </w:t>
+              <w:t>Messaggio di notifica che avverte il docente che il sistema non ha potuto effettuare la validazione dei Green Pass a causa di un errore. Il docente così verrà rimandato alla schermata principale e la sessione invalidata.  </w:t>
             </w:r>
           </w:p>
         </w:tc>
@@ -21760,7 +21891,6 @@
                 <w:szCs w:val="24"/>
                 <w:lang w:eastAsia="it-IT"/>
               </w:rPr>
-              <w:lastRenderedPageBreak/>
               <w:t> </w:t>
             </w:r>
           </w:p>
@@ -23355,7 +23485,16 @@
                 <w:color w:val="000000"/>
                 <w:lang w:eastAsia="it-IT"/>
               </w:rPr>
-              <w:t xml:space="preserve"> box che viene mostrato al Docente o al Direttore di Dipartimento quando c’è bisogno di una conferma prima che il sistema possa procedere con un’operazione.</w:t>
+              <w:t xml:space="preserve"> box che viene mostrato al Docente o al Direttore di Dipartimento quando c’è bisogno di una conferma </w:t>
+            </w:r>
+            <w:r>
+              <w:rPr>
+                <w:rFonts w:ascii="Calibri" w:eastAsia="Times New Roman" w:hAnsi="Calibri" w:cs="Calibri"/>
+                <w:color w:val="000000"/>
+                <w:lang w:eastAsia="it-IT"/>
+              </w:rPr>
+              <w:lastRenderedPageBreak/>
+              <w:t>prima che il sistema possa procedere con un’operazione.</w:t>
             </w:r>
           </w:p>
         </w:tc>
@@ -23394,7 +23533,6 @@
           <w:sz w:val="28"/>
           <w:szCs w:val="28"/>
         </w:rPr>
-        <w:lastRenderedPageBreak/>
         <w:t>Oggett</w:t>
       </w:r>
       <w:r>
@@ -25922,6 +26060,7 @@
               <w:rPr>
                 <w:rFonts w:eastAsia="Times New Roman" w:cstheme="minorHAnsi"/>
                 <w:color w:val="000000"/>
+                <w:highlight w:val="yellow"/>
                 <w:lang w:eastAsia="it-IT"/>
               </w:rPr>
             </w:pPr>
@@ -25929,6 +26068,7 @@
               <w:rPr>
                 <w:rFonts w:eastAsia="Times New Roman" w:cstheme="minorHAnsi"/>
                 <w:color w:val="000000"/>
+                <w:highlight w:val="yellow"/>
                 <w:lang w:eastAsia="it-IT"/>
               </w:rPr>
               <w:t xml:space="preserve">Gestisce la funzione di </w:t>
@@ -25940,6 +26080,7 @@
                 <w:i/>
                 <w:iCs/>
                 <w:color w:val="000000"/>
+                <w:highlight w:val="yellow"/>
                 <w:lang w:eastAsia="it-IT"/>
               </w:rPr>
               <w:t>ReportFormat</w:t>
@@ -25949,6 +26090,7 @@
               <w:rPr>
                 <w:rFonts w:eastAsia="Times New Roman" w:cstheme="minorHAnsi"/>
                 <w:color w:val="000000"/>
+                <w:highlight w:val="yellow"/>
                 <w:lang w:eastAsia="it-IT"/>
               </w:rPr>
               <w:t xml:space="preserve"> per il </w:t>
@@ -25959,6 +26101,7 @@
                 <w:i/>
                 <w:iCs/>
                 <w:color w:val="000000"/>
+                <w:highlight w:val="yellow"/>
                 <w:lang w:eastAsia="it-IT"/>
               </w:rPr>
               <w:t>Direttore</w:t>
@@ -25967,6 +26110,7 @@
               <w:rPr>
                 <w:rFonts w:eastAsia="Times New Roman" w:cstheme="minorHAnsi"/>
                 <w:color w:val="000000"/>
+                <w:highlight w:val="yellow"/>
                 <w:lang w:eastAsia="it-IT"/>
               </w:rPr>
               <w:t>, c</w:t>
@@ -25975,6 +26119,7 @@
               <w:rPr>
                 <w:rFonts w:eastAsia="Times New Roman" w:cstheme="minorHAnsi"/>
                 <w:color w:val="000000"/>
+                <w:highlight w:val="yellow"/>
                 <w:lang w:eastAsia="it-IT"/>
               </w:rPr>
               <w:t xml:space="preserve">he riguarda la scelta del formato dei </w:t>
@@ -25985,6 +26130,7 @@
                 <w:i/>
                 <w:iCs/>
                 <w:color w:val="000000"/>
+                <w:highlight w:val="yellow"/>
                 <w:lang w:eastAsia="it-IT"/>
               </w:rPr>
               <w:t>Report</w:t>
@@ -25993,6 +26139,7 @@
               <w:rPr>
                 <w:rFonts w:eastAsia="Times New Roman" w:cstheme="minorHAnsi"/>
                 <w:color w:val="000000"/>
+                <w:highlight w:val="yellow"/>
                 <w:lang w:eastAsia="it-IT"/>
               </w:rPr>
               <w:t xml:space="preserve"> effettuata dal </w:t>
@@ -26003,6 +26150,7 @@
                 <w:i/>
                 <w:iCs/>
                 <w:color w:val="000000"/>
+                <w:highlight w:val="yellow"/>
                 <w:lang w:eastAsia="it-IT"/>
               </w:rPr>
               <w:t>Direttore</w:t>
@@ -26011,6 +26159,7 @@
               <w:rPr>
                 <w:rFonts w:eastAsia="Times New Roman" w:cstheme="minorHAnsi"/>
                 <w:color w:val="000000"/>
+                <w:highlight w:val="yellow"/>
                 <w:lang w:eastAsia="it-IT"/>
               </w:rPr>
               <w:t>.</w:t>
@@ -26030,6 +26179,7 @@
               <w:rPr>
                 <w:rFonts w:eastAsia="Times New Roman" w:cstheme="minorHAnsi"/>
                 <w:color w:val="000000"/>
+                <w:highlight w:val="yellow"/>
                 <w:lang w:eastAsia="it-IT"/>
               </w:rPr>
               <w:t xml:space="preserve">Questo oggetto è creato quando il </w:t>
@@ -26040,6 +26190,7 @@
                 <w:i/>
                 <w:iCs/>
                 <w:color w:val="000000"/>
+                <w:highlight w:val="yellow"/>
                 <w:lang w:eastAsia="it-IT"/>
               </w:rPr>
               <w:t>Direttore</w:t>
@@ -26048,6 +26199,7 @@
               <w:rPr>
                 <w:rFonts w:eastAsia="Times New Roman" w:cstheme="minorHAnsi"/>
                 <w:color w:val="000000"/>
+                <w:highlight w:val="yellow"/>
                 <w:lang w:eastAsia="it-IT"/>
               </w:rPr>
               <w:t xml:space="preserve"> seleziona il bottone </w:t>
@@ -26059,6 +26211,7 @@
                 <w:i/>
                 <w:iCs/>
                 <w:color w:val="000000"/>
+                <w:highlight w:val="yellow"/>
                 <w:lang w:eastAsia="it-IT"/>
               </w:rPr>
               <w:t>S</w:t>
@@ -26069,6 +26222,7 @@
                 <w:i/>
                 <w:iCs/>
                 <w:color w:val="000000"/>
+                <w:highlight w:val="yellow"/>
                 <w:lang w:eastAsia="it-IT"/>
               </w:rPr>
               <w:t>elect</w:t>
@@ -26079,6 +26233,7 @@
                 <w:i/>
                 <w:iCs/>
                 <w:color w:val="000000"/>
+                <w:highlight w:val="yellow"/>
                 <w:lang w:eastAsia="it-IT"/>
               </w:rPr>
               <w:t>FormatButton</w:t>
@@ -26088,6 +26243,7 @@
               <w:rPr>
                 <w:rFonts w:eastAsia="Times New Roman" w:cstheme="minorHAnsi"/>
                 <w:color w:val="000000"/>
+                <w:highlight w:val="yellow"/>
                 <w:lang w:eastAsia="it-IT"/>
               </w:rPr>
               <w:t xml:space="preserve">. </w:t>
@@ -26096,6 +26252,7 @@
               <w:rPr>
                 <w:rFonts w:ascii="Calibri" w:eastAsia="Times New Roman" w:hAnsi="Calibri" w:cs="Calibri"/>
                 <w:color w:val="000000"/>
+                <w:highlight w:val="yellow"/>
                 <w:lang w:eastAsia="it-IT"/>
               </w:rPr>
               <w:t xml:space="preserve">Crea un </w:t>
@@ -26109,6 +26266,7 @@
                 <w:color w:val="000000"/>
                 <w:sz w:val="24"/>
                 <w:szCs w:val="24"/>
+                <w:highlight w:val="yellow"/>
                 <w:lang w:eastAsia="it-IT"/>
               </w:rPr>
               <w:t>SelectMultiFormatForm</w:t>
@@ -26118,6 +26276,7 @@
               <w:rPr>
                 <w:rFonts w:ascii="Calibri" w:eastAsia="Times New Roman" w:hAnsi="Calibri" w:cs="Calibri"/>
                 <w:color w:val="000000"/>
+                <w:highlight w:val="yellow"/>
                 <w:lang w:eastAsia="it-IT"/>
               </w:rPr>
               <w:t xml:space="preserve"> </w:t>
@@ -26126,6 +26285,7 @@
               <w:rPr>
                 <w:rFonts w:ascii="Calibri" w:eastAsia="Times New Roman" w:hAnsi="Calibri" w:cs="Calibri"/>
                 <w:color w:val="000000"/>
+                <w:highlight w:val="yellow"/>
                 <w:lang w:eastAsia="it-IT"/>
               </w:rPr>
               <w:t xml:space="preserve">e la mostra al </w:t>
@@ -26136,14 +26296,17 @@
                 <w:i/>
                 <w:iCs/>
                 <w:color w:val="000000"/>
-                <w:lang w:eastAsia="it-IT"/>
-              </w:rPr>
+                <w:highlight w:val="yellow"/>
+                <w:lang w:eastAsia="it-IT"/>
+              </w:rPr>
+              <w:lastRenderedPageBreak/>
               <w:t>Direttore</w:t>
             </w:r>
             <w:r>
               <w:rPr>
                 <w:rFonts w:ascii="Calibri" w:eastAsia="Times New Roman" w:hAnsi="Calibri" w:cs="Calibri"/>
                 <w:color w:val="000000"/>
+                <w:highlight w:val="yellow"/>
                 <w:lang w:eastAsia="it-IT"/>
               </w:rPr>
               <w:t xml:space="preserve">. Dopo la sottomissione del form, crea e mostra al </w:t>
@@ -26154,6 +26317,7 @@
                 <w:i/>
                 <w:iCs/>
                 <w:color w:val="000000"/>
+                <w:highlight w:val="yellow"/>
                 <w:lang w:eastAsia="it-IT"/>
               </w:rPr>
               <w:t>Direttore</w:t>
@@ -26162,6 +26326,7 @@
               <w:rPr>
                 <w:rFonts w:ascii="Calibri" w:eastAsia="Times New Roman" w:hAnsi="Calibri" w:cs="Calibri"/>
                 <w:color w:val="000000"/>
+                <w:highlight w:val="yellow"/>
                 <w:lang w:eastAsia="it-IT"/>
               </w:rPr>
               <w:t xml:space="preserve"> una </w:t>
@@ -26173,6 +26338,7 @@
                 <w:i/>
                 <w:iCs/>
                 <w:color w:val="000000"/>
+                <w:highlight w:val="yellow"/>
                 <w:lang w:eastAsia="it-IT"/>
               </w:rPr>
               <w:t>AckSaveFormatNotice</w:t>
@@ -26182,6 +26348,7 @@
               <w:rPr>
                 <w:rFonts w:ascii="Calibri" w:eastAsia="Times New Roman" w:hAnsi="Calibri" w:cs="Calibri"/>
                 <w:color w:val="000000"/>
+                <w:highlight w:val="yellow"/>
                 <w:lang w:eastAsia="it-IT"/>
               </w:rPr>
               <w:t>.</w:t>
@@ -26917,7 +27084,6 @@
           <w:u w:color="000000"/>
           <w:lang w:val="en-US"/>
         </w:rPr>
-        <w:lastRenderedPageBreak/>
         <w:t>Sequence</w:t>
       </w:r>
       <w:r>
@@ -27180,6 +27346,7 @@
             <w14:bevel/>
           </w14:textOutline>
         </w:rPr>
+        <w:lastRenderedPageBreak/>
         <w:drawing>
           <wp:inline distT="0" distB="0" distL="0" distR="0" wp14:anchorId="08081251" wp14:editId="3205628B">
             <wp:extent cx="5410200" cy="3880757"/>
@@ -27269,7 +27436,6 @@
             <w14:round/>
           </w14:textOutline>
         </w:rPr>
-        <w:lastRenderedPageBreak/>
         <w:t xml:space="preserve">Class </w:t>
       </w:r>
       <w:proofErr w:type="spellStart"/>
@@ -27335,6 +27501,7 @@
             <w14:round/>
           </w14:textOutline>
         </w:rPr>
+        <w:lastRenderedPageBreak/>
         <w:drawing>
           <wp:inline distT="0" distB="0" distL="0" distR="0" wp14:anchorId="241A5364" wp14:editId="7FA21A87">
             <wp:extent cx="7216140" cy="5551568"/>

</xml_diff>